<commit_message>
new changes in report
</commit_message>
<xml_diff>
--- a/Report (1).docx
+++ b/Report (1).docx
@@ -239,7 +239,29 @@
           <w:szCs w:val="22"/>
           <w:lang w:val="en-GB"/>
         </w:rPr>
-        <w:t>Supervisor: Dr. Bipin Rajendran</w:t>
+        <w:t xml:space="preserve">Supervisor: </w:t>
+      </w:r>
+      <w:proofErr w:type="spellStart"/>
+      <w:r>
+        <w:rPr>
+          <w:rFonts w:ascii="Arial" w:hAnsi="Arial" w:cs="Arial"/>
+          <w:b/>
+          <w:sz w:val="22"/>
+          <w:szCs w:val="22"/>
+          <w:lang w:val="en-GB"/>
+        </w:rPr>
+        <w:t>Dr.</w:t>
+      </w:r>
+      <w:proofErr w:type="spellEnd"/>
+      <w:r>
+        <w:rPr>
+          <w:rFonts w:ascii="Arial" w:hAnsi="Arial" w:cs="Arial"/>
+          <w:b/>
+          <w:sz w:val="22"/>
+          <w:szCs w:val="22"/>
+          <w:lang w:val="en-GB"/>
+        </w:rPr>
+        <w:t xml:space="preserve"> Bipin Rajendran</w:t>
       </w:r>
     </w:p>
     <w:p>
@@ -432,7 +454,7 @@
                 <v:stroke joinstyle="miter"/>
                 <v:path gradientshapeok="t" o:connecttype="rect"/>
               </v:shapetype>
-              <v:shape id="Text Box 2" o:spid="_x0000_s1026" type="#_x0000_t202" style="width:434.9pt;height:88.65pt;visibility:visible;mso-wrap-style:square;mso-left-percent:-10001;mso-top-percent:-10001;mso-position-horizontal:absolute;mso-position-horizontal-relative:char;mso-position-vertical:absolute;mso-position-vertical-relative:line;mso-left-percent:-10001;mso-top-percent:-10001;v-text-anchor:top" o:gfxdata="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">
+              <v:shape id="Text Box 2" o:spid="_x0000_s1026" type="#_x0000_t202" style="width:434.9pt;height:88.65pt;visibility:visible;mso-wrap-style:square;mso-left-percent:-10001;mso-top-percent:-10001;mso-position-horizontal:absolute;mso-position-horizontal-relative:char;mso-position-vertical:absolute;mso-position-vertical-relative:line;mso-left-percent:-10001;mso-top-percent:-10001;v-text-anchor:top" o:gfxdata="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">
                 <v:path arrowok="t"/>
                 <v:textbox>
                   <w:txbxContent>
@@ -905,7 +927,7 @@
           </mc:Choice>
           <mc:Fallback>
             <w:pict>
-              <v:shape w14:anchorId="1C6AD914" id="_x0000_s1027" type="#_x0000_t202" style="width:434.9pt;height:88.65pt;visibility:visible;mso-wrap-style:square;mso-left-percent:-10001;mso-top-percent:-10001;mso-position-horizontal:absolute;mso-position-horizontal-relative:char;mso-position-vertical:absolute;mso-position-vertical-relative:line;mso-left-percent:-10001;mso-top-percent:-10001;v-text-anchor:top" o:gfxdata="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">
+              <v:shape w14:anchorId="1C6AD914" id="_x0000_s1027" type="#_x0000_t202" style="width:434.9pt;height:88.65pt;visibility:visible;mso-wrap-style:square;mso-left-percent:-10001;mso-top-percent:-10001;mso-position-horizontal:absolute;mso-position-horizontal-relative:char;mso-position-vertical:absolute;mso-position-vertical-relative:line;mso-left-percent:-10001;mso-top-percent:-10001;v-text-anchor:top" o:gfxdata="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">
                 <v:path arrowok="t"/>
                 <v:textbox>
                   <w:txbxContent>
@@ -1569,7 +1591,29 @@
           <w:szCs w:val="22"/>
           <w:lang w:val="en-GB"/>
         </w:rPr>
-        <w:t>: The next part of the report might be then broken into chapters such as methodology, findings, specification, requirements, design etc. The aim of the section as a whole is to describe the work you've done, justify your approach and explain how you arrived at your conclusion. You might also analyse the technical findings of your work. </w:t>
+        <w:t xml:space="preserve">: The next part of the report might be then broken into chapters such as methodology, findings, specification, requirements, design etc. The aim of the section </w:t>
+      </w:r>
+      <w:proofErr w:type="gramStart"/>
+      <w:r>
+        <w:rPr>
+          <w:rFonts w:ascii="Corbel" w:hAnsi="Corbel" w:cs="Open Sans"/>
+          <w:color w:val="555555"/>
+          <w:sz w:val="22"/>
+          <w:szCs w:val="22"/>
+          <w:lang w:val="en-GB"/>
+        </w:rPr>
+        <w:t>as a whole is</w:t>
+      </w:r>
+      <w:proofErr w:type="gramEnd"/>
+      <w:r>
+        <w:rPr>
+          <w:rFonts w:ascii="Corbel" w:hAnsi="Corbel" w:cs="Open Sans"/>
+          <w:color w:val="555555"/>
+          <w:sz w:val="22"/>
+          <w:szCs w:val="22"/>
+          <w:lang w:val="en-GB"/>
+        </w:rPr>
+        <w:t xml:space="preserve"> to describe the work you've done, justify your approach and explain how you arrived at your conclusion. You might also analyse the technical findings of your work. </w:t>
       </w:r>
     </w:p>
     <w:p>
@@ -1604,7 +1648,29 @@
           <w:szCs w:val="22"/>
           <w:lang w:val="en-GB"/>
         </w:rPr>
-        <w:t>: here you can summarise the project again, make any conclusions, statements or assertions that you believe your project has achieved and offer some ways that the project might be taken forward in future. </w:t>
+        <w:t xml:space="preserve">: here you can summarise the project again, make any conclusions, </w:t>
+      </w:r>
+      <w:proofErr w:type="gramStart"/>
+      <w:r>
+        <w:rPr>
+          <w:rFonts w:ascii="Corbel" w:hAnsi="Corbel" w:cs="Open Sans"/>
+          <w:color w:val="555555"/>
+          <w:sz w:val="22"/>
+          <w:szCs w:val="22"/>
+          <w:lang w:val="en-GB"/>
+        </w:rPr>
+        <w:t>statements</w:t>
+      </w:r>
+      <w:proofErr w:type="gramEnd"/>
+      <w:r>
+        <w:rPr>
+          <w:rFonts w:ascii="Corbel" w:hAnsi="Corbel" w:cs="Open Sans"/>
+          <w:color w:val="555555"/>
+          <w:sz w:val="22"/>
+          <w:szCs w:val="22"/>
+          <w:lang w:val="en-GB"/>
+        </w:rPr>
+        <w:t xml:space="preserve"> or assertions that you believe your project has achieved and offer some ways that the project might be taken forward in future. </w:t>
       </w:r>
     </w:p>
     <w:p>
@@ -1639,7 +1705,29 @@
           <w:szCs w:val="22"/>
           <w:lang w:val="en-GB"/>
         </w:rPr>
-        <w:t>It is important that you consider the professional influences on your project such as standards and competencies. You can also discuss general ethics, sustainability, cyber-security or other issues applicable to the project. </w:t>
+        <w:t>It is important that you consider the professional influences on your project such as standards and competencies. You can also discuss general ethics, sustainability, cyber-</w:t>
+      </w:r>
+      <w:proofErr w:type="gramStart"/>
+      <w:r>
+        <w:rPr>
+          <w:rFonts w:ascii="Corbel" w:hAnsi="Corbel" w:cs="Open Sans"/>
+          <w:color w:val="555555"/>
+          <w:sz w:val="22"/>
+          <w:szCs w:val="22"/>
+          <w:lang w:val="en-GB"/>
+        </w:rPr>
+        <w:t>security</w:t>
+      </w:r>
+      <w:proofErr w:type="gramEnd"/>
+      <w:r>
+        <w:rPr>
+          <w:rFonts w:ascii="Corbel" w:hAnsi="Corbel" w:cs="Open Sans"/>
+          <w:color w:val="555555"/>
+          <w:sz w:val="22"/>
+          <w:szCs w:val="22"/>
+          <w:lang w:val="en-GB"/>
+        </w:rPr>
+        <w:t xml:space="preserve"> or other issues applicable to the project. </w:t>
       </w:r>
     </w:p>
     <w:p>
@@ -1778,7 +1866,29 @@
           <w:szCs w:val="22"/>
           <w:lang w:val="en-GB"/>
         </w:rPr>
-        <w:t>: additional useful information that won't be marked but provides some completeness E.g. tables of data, additional graphs etc</w:t>
+        <w:t xml:space="preserve">: additional useful information that won't be marked but provides some completeness </w:t>
+      </w:r>
+      <w:proofErr w:type="gramStart"/>
+      <w:r>
+        <w:rPr>
+          <w:rFonts w:ascii="Corbel" w:hAnsi="Corbel" w:cs="Open Sans"/>
+          <w:color w:val="555555"/>
+          <w:sz w:val="22"/>
+          <w:szCs w:val="22"/>
+          <w:lang w:val="en-GB"/>
+        </w:rPr>
+        <w:t>E.g.</w:t>
+      </w:r>
+      <w:proofErr w:type="gramEnd"/>
+      <w:r>
+        <w:rPr>
+          <w:rFonts w:ascii="Corbel" w:hAnsi="Corbel" w:cs="Open Sans"/>
+          <w:color w:val="555555"/>
+          <w:sz w:val="22"/>
+          <w:szCs w:val="22"/>
+          <w:lang w:val="en-GB"/>
+        </w:rPr>
+        <w:t xml:space="preserve"> tables of data, additional graphs etc</w:t>
       </w:r>
     </w:p>
     <w:p>
@@ -2930,45 +3040,45 @@
           <w:szCs w:val="22"/>
           <w:lang w:val="en-GB" w:eastAsia="en-US"/>
         </w:rPr>
+        <w:t xml:space="preserve">The nature of this project is interdisciplinary, and as such, basic knowledge of each area will benefit the reader to </w:t>
+      </w:r>
+      <w:r>
+        <w:rPr>
+          <w:rFonts w:ascii="Corbel" w:hAnsi="Corbel"/>
+          <w:sz w:val="22"/>
+          <w:szCs w:val="22"/>
+          <w:lang w:val="en-GB" w:eastAsia="en-US"/>
+        </w:rPr>
+        <w:t>better</w:t>
+      </w:r>
+      <w:r>
+        <w:rPr>
+          <w:rFonts w:ascii="Corbel" w:hAnsi="Corbel"/>
+          <w:sz w:val="22"/>
+          <w:szCs w:val="22"/>
+          <w:lang w:val="en-GB" w:eastAsia="en-US"/>
+        </w:rPr>
+        <w:t xml:space="preserve"> understand how each aspect connects to the other in a meaningful way.</w:t>
+      </w:r>
+    </w:p>
+    <w:p>
+      <w:pPr>
+        <w:spacing w:line="360" w:lineRule="auto"/>
+        <w:rPr>
+          <w:rFonts w:ascii="Corbel" w:hAnsi="Corbel"/>
+          <w:sz w:val="22"/>
+          <w:szCs w:val="22"/>
+          <w:lang w:val="en-GB" w:eastAsia="en-US"/>
+        </w:rPr>
+      </w:pPr>
+      <w:r>
+        <w:rPr>
+          <w:rFonts w:ascii="Corbel" w:hAnsi="Corbel"/>
+          <w:sz w:val="22"/>
+          <w:szCs w:val="22"/>
+          <w:lang w:val="en-GB" w:eastAsia="en-US"/>
+        </w:rPr>
         <w:lastRenderedPageBreak/>
-        <w:t xml:space="preserve">The nature of this project is interdisciplinary, and as such, basic knowledge of each area will benefit the reader to </w:t>
-      </w:r>
-      <w:r>
-        <w:rPr>
-          <w:rFonts w:ascii="Corbel" w:hAnsi="Corbel"/>
-          <w:sz w:val="22"/>
-          <w:szCs w:val="22"/>
-          <w:lang w:val="en-GB" w:eastAsia="en-US"/>
-        </w:rPr>
-        <w:t>better</w:t>
-      </w:r>
-      <w:r>
-        <w:rPr>
-          <w:rFonts w:ascii="Corbel" w:hAnsi="Corbel"/>
-          <w:sz w:val="22"/>
-          <w:szCs w:val="22"/>
-          <w:lang w:val="en-GB" w:eastAsia="en-US"/>
-        </w:rPr>
-        <w:t xml:space="preserve"> understand how each aspect connects to the other in a meaningful way.</w:t>
-      </w:r>
-    </w:p>
-    <w:p>
-      <w:pPr>
-        <w:spacing w:line="360" w:lineRule="auto"/>
-        <w:rPr>
-          <w:rFonts w:ascii="Corbel" w:hAnsi="Corbel"/>
-          <w:sz w:val="22"/>
-          <w:szCs w:val="22"/>
-          <w:lang w:val="en-GB" w:eastAsia="en-US"/>
-        </w:rPr>
-      </w:pPr>
-      <w:r>
-        <w:rPr>
-          <w:rFonts w:ascii="Corbel" w:hAnsi="Corbel"/>
-          <w:sz w:val="22"/>
-          <w:szCs w:val="22"/>
-          <w:lang w:val="en-GB" w:eastAsia="en-US"/>
-        </w:rPr>
         <w:t xml:space="preserve">Key words will be in </w:t>
       </w:r>
       <w:r>
@@ -4410,34 +4520,270 @@
           <w:szCs w:val="22"/>
           <w:lang w:val="en-GB" w:eastAsia="en-US"/>
         </w:rPr>
-        <w:t xml:space="preserve">The field of Machine Learning at large is focused on developing efficient pattern recognition </w:t>
-      </w:r>
-      <w:r>
-        <w:rPr>
-          <w:rFonts w:ascii="Corbel" w:hAnsi="Corbel"/>
-          <w:sz w:val="22"/>
-          <w:szCs w:val="22"/>
-          <w:lang w:val="en-GB" w:eastAsia="en-US"/>
-        </w:rPr>
-        <w:t xml:space="preserve">methods that </w:t>
-      </w:r>
-      <w:r>
-        <w:rPr>
-          <w:rFonts w:ascii="Corbel" w:hAnsi="Corbel"/>
-          <w:sz w:val="22"/>
-          <w:szCs w:val="22"/>
-          <w:lang w:val="en-GB" w:eastAsia="en-US"/>
-        </w:rPr>
-        <w:t>can</w:t>
-      </w:r>
-      <w:r>
-        <w:rPr>
-          <w:rFonts w:ascii="Corbel" w:hAnsi="Corbel"/>
-          <w:sz w:val="22"/>
-          <w:szCs w:val="22"/>
-          <w:lang w:val="en-GB" w:eastAsia="en-US"/>
-        </w:rPr>
-        <w:t xml:space="preserve"> scale well with the size of the problem domain</w:t>
+        <w:t>The field of Machine Learning at large is focused on developing efficient pattern recognition methods that can scale well with the size of the problem domain and of the data sets (Simeone, 2017)</w:t>
+      </w:r>
+      <w:r>
+        <w:rPr>
+          <w:rFonts w:ascii="Corbel" w:hAnsi="Corbel"/>
+          <w:sz w:val="22"/>
+          <w:szCs w:val="22"/>
+          <w:lang w:val="en-GB" w:eastAsia="en-US"/>
+        </w:rPr>
+        <w:t xml:space="preserve">. </w:t>
+      </w:r>
+      <w:r>
+        <w:rPr>
+          <w:rFonts w:ascii="Corbel" w:hAnsi="Corbel"/>
+          <w:sz w:val="22"/>
+          <w:szCs w:val="22"/>
+          <w:lang w:val="en-GB" w:eastAsia="en-US"/>
+        </w:rPr>
+        <w:t xml:space="preserve">For this </w:t>
+      </w:r>
+      <w:r>
+        <w:rPr>
+          <w:rFonts w:ascii="Corbel" w:hAnsi="Corbel"/>
+          <w:sz w:val="22"/>
+          <w:szCs w:val="22"/>
+          <w:lang w:val="en-GB" w:eastAsia="en-US"/>
+        </w:rPr>
+        <w:t>reason</w:t>
+      </w:r>
+      <w:r>
+        <w:rPr>
+          <w:rFonts w:ascii="Corbel" w:hAnsi="Corbel"/>
+          <w:sz w:val="22"/>
+          <w:szCs w:val="22"/>
+          <w:lang w:val="en-GB" w:eastAsia="en-US"/>
+        </w:rPr>
+        <w:t>, many model classes, algorithms, and training methods have been devised, and are</w:t>
+      </w:r>
+      <w:r>
+        <w:rPr>
+          <w:rFonts w:ascii="Corbel" w:hAnsi="Corbel"/>
+          <w:sz w:val="22"/>
+          <w:szCs w:val="22"/>
+          <w:lang w:val="en-GB" w:eastAsia="en-US"/>
+        </w:rPr>
+        <w:t xml:space="preserve"> applied</w:t>
+      </w:r>
+      <w:r>
+        <w:rPr>
+          <w:rFonts w:ascii="Corbel" w:hAnsi="Corbel"/>
+          <w:sz w:val="22"/>
+          <w:szCs w:val="22"/>
+          <w:lang w:val="en-GB" w:eastAsia="en-US"/>
+        </w:rPr>
+        <w:t xml:space="preserve"> according to the purpose</w:t>
+      </w:r>
+      <w:r>
+        <w:rPr>
+          <w:rFonts w:ascii="Corbel" w:hAnsi="Corbel"/>
+          <w:sz w:val="22"/>
+          <w:szCs w:val="22"/>
+          <w:lang w:val="en-GB" w:eastAsia="en-US"/>
+        </w:rPr>
+        <w:t xml:space="preserve"> desired</w:t>
+      </w:r>
+      <w:r>
+        <w:rPr>
+          <w:rFonts w:ascii="Corbel" w:hAnsi="Corbel"/>
+          <w:sz w:val="22"/>
+          <w:szCs w:val="22"/>
+          <w:lang w:val="en-GB" w:eastAsia="en-US"/>
+        </w:rPr>
+        <w:t xml:space="preserve">. One such model class is called Neural Network. In simple terms, </w:t>
+      </w:r>
+      <w:r>
+        <w:rPr>
+          <w:rFonts w:ascii="Corbel" w:hAnsi="Corbel"/>
+          <w:sz w:val="22"/>
+          <w:szCs w:val="22"/>
+          <w:lang w:val="en-GB" w:eastAsia="en-US"/>
+        </w:rPr>
+        <w:t xml:space="preserve">Neural Networks </w:t>
+      </w:r>
+      <w:r>
+        <w:rPr>
+          <w:rFonts w:ascii="Corbel" w:hAnsi="Corbel"/>
+          <w:sz w:val="22"/>
+          <w:szCs w:val="22"/>
+          <w:lang w:val="en-GB" w:eastAsia="en-US"/>
+        </w:rPr>
+        <w:t>aim to extract</w:t>
+      </w:r>
+      <w:r>
+        <w:rPr>
+          <w:rFonts w:ascii="Corbel" w:hAnsi="Corbel"/>
+          <w:sz w:val="22"/>
+          <w:szCs w:val="22"/>
+          <w:lang w:val="en-GB" w:eastAsia="en-US"/>
+        </w:rPr>
+        <w:t xml:space="preserve"> the most useful</w:t>
+      </w:r>
+      <w:r>
+        <w:rPr>
+          <w:rFonts w:ascii="Corbel" w:hAnsi="Corbel"/>
+          <w:sz w:val="22"/>
+          <w:szCs w:val="22"/>
+          <w:lang w:val="en-GB" w:eastAsia="en-US"/>
+        </w:rPr>
+        <w:t xml:space="preserve"> features of the data and utilise such features </w:t>
+      </w:r>
+      <w:r>
+        <w:rPr>
+          <w:rFonts w:ascii="Corbel" w:hAnsi="Corbel"/>
+          <w:sz w:val="22"/>
+          <w:szCs w:val="22"/>
+          <w:lang w:val="en-GB" w:eastAsia="en-US"/>
+        </w:rPr>
+        <w:t xml:space="preserve">to infer a result. </w:t>
+      </w:r>
+      <w:r>
+        <w:rPr>
+          <w:rFonts w:ascii="Corbel" w:hAnsi="Corbel"/>
+          <w:sz w:val="22"/>
+          <w:szCs w:val="22"/>
+          <w:lang w:val="en-GB" w:eastAsia="en-US"/>
+        </w:rPr>
+        <w:t>This model is mostly used for situations in which it is difficult to determine good features of the data a priori</w:t>
+      </w:r>
+      <w:r>
+        <w:rPr>
+          <w:rFonts w:ascii="Corbel" w:hAnsi="Corbel"/>
+          <w:sz w:val="22"/>
+          <w:szCs w:val="22"/>
+          <w:lang w:val="en-GB" w:eastAsia="en-US"/>
+        </w:rPr>
+        <w:t>.</w:t>
+      </w:r>
+      <w:r>
+        <w:rPr>
+          <w:rFonts w:ascii="Corbel" w:hAnsi="Corbel"/>
+          <w:sz w:val="22"/>
+          <w:szCs w:val="22"/>
+          <w:lang w:val="en-GB" w:eastAsia="en-US"/>
+        </w:rPr>
+        <w:t xml:space="preserve"> For example, if the input is a text, the </w:t>
+      </w:r>
+      <w:r>
+        <w:rPr>
+          <w:rFonts w:ascii="Corbel" w:hAnsi="Corbel"/>
+          <w:sz w:val="22"/>
+          <w:szCs w:val="22"/>
+          <w:lang w:val="en-GB" w:eastAsia="en-US"/>
+        </w:rPr>
+        <w:t>features may be determined as a vector with the number of occurrences of given words. If the input was an image,</w:t>
+      </w:r>
+      <w:r>
+        <w:rPr>
+          <w:rFonts w:ascii="Corbel" w:hAnsi="Corbel"/>
+          <w:sz w:val="22"/>
+          <w:szCs w:val="22"/>
+          <w:lang w:val="en-GB" w:eastAsia="en-US"/>
+        </w:rPr>
+        <w:t xml:space="preserve"> however,</w:t>
+      </w:r>
+      <w:r>
+        <w:rPr>
+          <w:rFonts w:ascii="Corbel" w:hAnsi="Corbel"/>
+          <w:sz w:val="22"/>
+          <w:szCs w:val="22"/>
+          <w:lang w:val="en-GB" w:eastAsia="en-US"/>
+        </w:rPr>
+        <w:t xml:space="preserve"> such decision as to what good features are becomes harder; and </w:t>
+      </w:r>
+      <w:r>
+        <w:rPr>
+          <w:rFonts w:ascii="Corbel" w:hAnsi="Corbel"/>
+          <w:sz w:val="22"/>
+          <w:szCs w:val="22"/>
+          <w:lang w:val="en-GB" w:eastAsia="en-US"/>
+        </w:rPr>
+        <w:t>that is</w:t>
+      </w:r>
+      <w:r>
+        <w:rPr>
+          <w:rFonts w:ascii="Corbel" w:hAnsi="Corbel"/>
+          <w:sz w:val="22"/>
+          <w:szCs w:val="22"/>
+          <w:lang w:val="en-GB" w:eastAsia="en-US"/>
+        </w:rPr>
+        <w:t xml:space="preserve"> the main role of the Neural Network model.</w:t>
+      </w:r>
+    </w:p>
+    <w:p>
+      <w:pPr>
+        <w:spacing w:line="360" w:lineRule="auto"/>
+        <w:rPr>
+          <w:rFonts w:ascii="Corbel" w:hAnsi="Corbel"/>
+          <w:sz w:val="22"/>
+          <w:szCs w:val="22"/>
+          <w:lang w:val="en-US" w:eastAsia="en-US"/>
+        </w:rPr>
+      </w:pPr>
+      <w:r>
+        <w:rPr>
+          <w:rFonts w:ascii="Corbel" w:hAnsi="Corbel"/>
+          <w:sz w:val="22"/>
+          <w:szCs w:val="22"/>
+          <w:lang w:val="en-GB" w:eastAsia="en-US"/>
+        </w:rPr>
+        <w:t>Through a supervising signal, which determines whether the output of the model was correct or not, the parameters of the model</w:t>
+      </w:r>
+      <w:r>
+        <w:rPr>
+          <w:rFonts w:ascii="Corbel" w:hAnsi="Corbel"/>
+          <w:sz w:val="22"/>
+          <w:szCs w:val="22"/>
+          <w:lang w:val="en-GB" w:eastAsia="en-US"/>
+        </w:rPr>
+        <w:t xml:space="preserve"> (also referred to as weights)</w:t>
+      </w:r>
+      <w:r>
+        <w:rPr>
+          <w:rFonts w:ascii="Corbel" w:hAnsi="Corbel"/>
+          <w:sz w:val="22"/>
+          <w:szCs w:val="22"/>
+          <w:lang w:val="en-GB" w:eastAsia="en-US"/>
+        </w:rPr>
+        <w:t xml:space="preserve"> are updated to reflect such error, and hopefully yield a better result.</w:t>
+      </w:r>
+      <w:r>
+        <w:rPr>
+          <w:rFonts w:ascii="Corbel" w:hAnsi="Corbel"/>
+          <w:sz w:val="22"/>
+          <w:szCs w:val="22"/>
+          <w:lang w:val="en-GB" w:eastAsia="en-US"/>
+        </w:rPr>
+        <w:t xml:space="preserve"> The method in which </w:t>
+      </w:r>
+      <w:r>
+        <w:rPr>
+          <w:rFonts w:ascii="Corbel" w:hAnsi="Corbel"/>
+          <w:sz w:val="22"/>
+          <w:szCs w:val="22"/>
+          <w:lang w:val="en-GB" w:eastAsia="en-US"/>
+        </w:rPr>
+        <w:t xml:space="preserve">they are updated is usually by taking the gradient of the loss function over a small set of data points (called mini batch) and changing the weights according to the negative direction of such gradient (i.e., minimizing the loss). The loss function is set </w:t>
+      </w:r>
+      <w:r>
+        <w:rPr>
+          <w:rFonts w:ascii="Corbel" w:hAnsi="Corbel"/>
+          <w:sz w:val="22"/>
+          <w:szCs w:val="22"/>
+          <w:lang w:val="en-GB" w:eastAsia="en-US"/>
+        </w:rPr>
+        <w:t>a priori and</w:t>
+      </w:r>
+      <w:r>
+        <w:rPr>
+          <w:rFonts w:ascii="Corbel" w:hAnsi="Corbel"/>
+          <w:sz w:val="22"/>
+          <w:szCs w:val="22"/>
+          <w:lang w:val="en-GB" w:eastAsia="en-US"/>
+        </w:rPr>
+        <w:t xml:space="preserve"> depends on the nature of the problem. It may look something like</w:t>
       </w:r>
       <w:r>
         <w:rPr>
@@ -4455,43 +4801,730 @@
           <w:szCs w:val="22"/>
           <w:lang w:val="en-GB" w:eastAsia="en-US"/>
         </w:rPr>
-        <w:t>and</w:t>
-      </w:r>
-      <w:r>
-        <w:rPr>
-          <w:rFonts w:ascii="Corbel" w:hAnsi="Corbel"/>
-          <w:sz w:val="22"/>
-          <w:szCs w:val="22"/>
-          <w:lang w:val="en-GB" w:eastAsia="en-US"/>
-        </w:rPr>
-        <w:t xml:space="preserve"> of the</w:t>
-      </w:r>
-      <w:r>
-        <w:rPr>
-          <w:rFonts w:ascii="Corbel" w:hAnsi="Corbel"/>
-          <w:sz w:val="22"/>
-          <w:szCs w:val="22"/>
-          <w:lang w:val="en-GB" w:eastAsia="en-US"/>
-        </w:rPr>
-        <w:t xml:space="preserve"> data sets</w:t>
-      </w:r>
-      <w:r>
-        <w:rPr>
-          <w:rFonts w:ascii="Corbel" w:hAnsi="Corbel"/>
-          <w:sz w:val="22"/>
-          <w:szCs w:val="22"/>
-          <w:lang w:val="en-GB" w:eastAsia="en-US"/>
-        </w:rPr>
-        <w:t xml:space="preserve"> (Simeone, 2017)</w:t>
-      </w:r>
-      <w:r>
-        <w:rPr>
-          <w:rFonts w:ascii="Corbel" w:hAnsi="Corbel"/>
-          <w:sz w:val="22"/>
-          <w:szCs w:val="22"/>
-          <w:lang w:val="en-GB" w:eastAsia="en-US"/>
-        </w:rPr>
-        <w:t xml:space="preserve">. </w:t>
+        <w:t xml:space="preserve"> </w:t>
+      </w:r>
+      <m:oMath>
+        <m:r>
+          <m:rPr>
+            <m:scr m:val="script"/>
+          </m:rPr>
+          <w:rPr>
+            <w:rFonts w:ascii="Cambria Math" w:hAnsi="Cambria Math"/>
+            <w:sz w:val="22"/>
+            <w:szCs w:val="22"/>
+            <w:lang w:val="en-GB" w:eastAsia="en-US"/>
+          </w:rPr>
+          <m:t>l</m:t>
+        </m:r>
+        <m:d>
+          <m:dPr>
+            <m:ctrlPr>
+              <w:rPr>
+                <w:rFonts w:ascii="Cambria Math" w:hAnsi="Cambria Math"/>
+                <w:i/>
+                <w:sz w:val="22"/>
+                <w:szCs w:val="22"/>
+                <w:lang w:val="en-GB" w:eastAsia="en-US"/>
+              </w:rPr>
+            </m:ctrlPr>
+          </m:dPr>
+          <m:e>
+            <m:r>
+              <w:rPr>
+                <w:rFonts w:ascii="Cambria Math" w:hAnsi="Cambria Math"/>
+                <w:sz w:val="22"/>
+                <w:szCs w:val="22"/>
+                <w:lang w:val="en-GB" w:eastAsia="en-US"/>
+              </w:rPr>
+              <m:t>t,</m:t>
+            </m:r>
+            <m:acc>
+              <m:accPr>
+                <m:ctrlPr>
+                  <w:rPr>
+                    <w:rFonts w:ascii="Cambria Math" w:hAnsi="Cambria Math"/>
+                    <w:i/>
+                    <w:sz w:val="22"/>
+                    <w:szCs w:val="22"/>
+                    <w:lang w:val="en-GB" w:eastAsia="en-US"/>
+                  </w:rPr>
+                </m:ctrlPr>
+              </m:accPr>
+              <m:e>
+                <m:r>
+                  <w:rPr>
+                    <w:rFonts w:ascii="Cambria Math" w:hAnsi="Cambria Math"/>
+                    <w:sz w:val="22"/>
+                    <w:szCs w:val="22"/>
+                    <w:lang w:val="en-GB" w:eastAsia="en-US"/>
+                  </w:rPr>
+                  <m:t>t</m:t>
+                </m:r>
+              </m:e>
+            </m:acc>
+          </m:e>
+        </m:d>
+        <m:r>
+          <w:rPr>
+            <w:rFonts w:ascii="Cambria Math" w:hAnsi="Cambria Math"/>
+            <w:sz w:val="22"/>
+            <w:szCs w:val="22"/>
+            <w:lang w:val="en-GB" w:eastAsia="en-US"/>
+          </w:rPr>
+          <m:t>=</m:t>
+        </m:r>
+      </m:oMath>
+      <w:r>
+        <w:rPr>
+          <w:rFonts w:ascii="Corbel" w:hAnsi="Corbel"/>
+          <w:sz w:val="22"/>
+          <w:szCs w:val="22"/>
+          <w:lang w:val="en-GB" w:eastAsia="en-US"/>
+        </w:rPr>
+        <w:t xml:space="preserve"> </w:t>
+      </w:r>
+      <w:r>
+        <w:rPr>
+          <w:rFonts w:ascii="Cambria Math" w:hAnsi="Cambria Math" w:cs="Cambria Math"/>
+          <w:sz w:val="22"/>
+          <w:szCs w:val="22"/>
+          <w:lang w:eastAsia="en-US"/>
+        </w:rPr>
+        <w:t>𝟙</w:t>
+      </w:r>
+      <m:oMath>
+        <m:r>
+          <w:rPr>
+            <w:rFonts w:ascii="Cambria Math" w:hAnsi="Cambria Math" w:cs="Cambria Math"/>
+            <w:sz w:val="22"/>
+            <w:szCs w:val="22"/>
+            <w:lang w:eastAsia="en-US"/>
+          </w:rPr>
+          <m:t>(t ≠</m:t>
+        </m:r>
+        <m:acc>
+          <m:accPr>
+            <m:ctrlPr>
+              <w:rPr>
+                <w:rFonts w:ascii="Cambria Math" w:hAnsi="Cambria Math" w:cs="Cambria Math"/>
+                <w:i/>
+                <w:sz w:val="22"/>
+                <w:szCs w:val="22"/>
+                <w:lang w:eastAsia="en-US"/>
+              </w:rPr>
+            </m:ctrlPr>
+          </m:accPr>
+          <m:e>
+            <m:r>
+              <w:rPr>
+                <w:rFonts w:ascii="Cambria Math" w:hAnsi="Cambria Math" w:cs="Cambria Math"/>
+                <w:sz w:val="22"/>
+                <w:szCs w:val="22"/>
+                <w:lang w:eastAsia="en-US"/>
+              </w:rPr>
+              <m:t>t</m:t>
+            </m:r>
+          </m:e>
+        </m:acc>
+        <m:r>
+          <w:rPr>
+            <w:rFonts w:ascii="Cambria Math" w:hAnsi="Cambria Math" w:cs="Cambria Math"/>
+            <w:sz w:val="22"/>
+            <w:szCs w:val="22"/>
+            <w:lang w:eastAsia="en-US"/>
+          </w:rPr>
+          <m:t>)</m:t>
+        </m:r>
+      </m:oMath>
+      <w:r>
+        <w:rPr>
+          <w:rFonts w:ascii="Cambria Math" w:hAnsi="Cambria Math" w:cs="Cambria Math"/>
+          <w:sz w:val="22"/>
+          <w:szCs w:val="22"/>
+          <w:lang w:val="en-US" w:eastAsia="en-US"/>
+        </w:rPr>
+        <w:t>,</w:t>
+      </w:r>
+      <w:r>
+        <w:rPr>
+          <w:rFonts w:ascii="Corbel" w:hAnsi="Corbel" w:cs="Cambria Math"/>
+          <w:sz w:val="22"/>
+          <w:szCs w:val="22"/>
+          <w:lang w:val="en-US" w:eastAsia="en-US"/>
+        </w:rPr>
+        <w:t xml:space="preserve"> which</w:t>
+      </w:r>
+      <w:r>
+        <w:rPr>
+          <w:rFonts w:ascii="Corbel" w:hAnsi="Corbel" w:cs="Cambria Math"/>
+          <w:sz w:val="22"/>
+          <w:szCs w:val="22"/>
+          <w:lang w:val="en-US" w:eastAsia="en-US"/>
+        </w:rPr>
+        <w:t xml:space="preserve"> means that if prediction </w:t>
+      </w:r>
+      <m:oMath>
+        <m:acc>
+          <m:accPr>
+            <m:ctrlPr>
+              <w:rPr>
+                <w:rFonts w:ascii="Cambria Math" w:hAnsi="Cambria Math" w:cs="Cambria Math"/>
+                <w:i/>
+                <w:sz w:val="22"/>
+                <w:szCs w:val="22"/>
+                <w:lang w:val="en-US" w:eastAsia="en-US"/>
+              </w:rPr>
+            </m:ctrlPr>
+          </m:accPr>
+          <m:e>
+            <m:r>
+              <w:rPr>
+                <w:rFonts w:ascii="Cambria Math" w:hAnsi="Cambria Math" w:cs="Cambria Math"/>
+                <w:sz w:val="22"/>
+                <w:szCs w:val="22"/>
+                <w:lang w:val="en-US" w:eastAsia="en-US"/>
+              </w:rPr>
+              <m:t>t</m:t>
+            </m:r>
+          </m:e>
+        </m:acc>
+        <m:r>
+          <w:rPr>
+            <w:rFonts w:ascii="Cambria Math" w:hAnsi="Cambria Math" w:cs="Cambria Math"/>
+            <w:sz w:val="22"/>
+            <w:szCs w:val="22"/>
+            <w:lang w:val="en-US" w:eastAsia="en-US"/>
+          </w:rPr>
+          <m:t>=t</m:t>
+        </m:r>
+      </m:oMath>
+      <w:r>
+        <w:rPr>
+          <w:rFonts w:ascii="Corbel" w:hAnsi="Corbel"/>
+          <w:sz w:val="22"/>
+          <w:szCs w:val="22"/>
+          <w:lang w:val="en-US" w:eastAsia="en-US"/>
+        </w:rPr>
+        <w:t xml:space="preserve">, the loss will zero,  </w:t>
+      </w:r>
+      <w:r>
+        <w:rPr>
+          <w:rFonts w:ascii="Corbel" w:hAnsi="Corbel"/>
+          <w:sz w:val="22"/>
+          <w:szCs w:val="22"/>
+          <w:lang w:val="en-US" w:eastAsia="en-US"/>
+        </w:rPr>
+        <w:t>and otherwise it will be one.</w:t>
+      </w:r>
+    </w:p>
+    <w:p>
+      <w:pPr>
+        <w:spacing w:line="360" w:lineRule="auto"/>
+        <w:rPr>
+          <w:rFonts w:ascii="Corbel" w:hAnsi="Corbel"/>
+          <w:sz w:val="22"/>
+          <w:szCs w:val="22"/>
+          <w:lang w:val="en-GB" w:eastAsia="en-US"/>
+        </w:rPr>
+      </w:pPr>
+    </w:p>
+    <w:p>
+      <w:pPr>
+        <w:spacing w:line="360" w:lineRule="auto"/>
+        <w:rPr>
+          <w:rFonts w:ascii="Corbel" w:hAnsi="Corbel"/>
+          <w:sz w:val="22"/>
+          <w:szCs w:val="22"/>
+          <w:lang w:val="en-GB" w:eastAsia="en-US"/>
+        </w:rPr>
+      </w:pPr>
+      <w:r>
+        <w:rPr>
+          <w:rFonts w:ascii="Corbel" w:hAnsi="Corbel"/>
+          <w:sz w:val="22"/>
+          <w:szCs w:val="22"/>
+          <w:lang w:val="en-GB" w:eastAsia="en-US"/>
+        </w:rPr>
+        <w:t xml:space="preserve">Say, </w:t>
+      </w:r>
+      <w:r>
+        <w:rPr>
+          <w:rFonts w:ascii="Corbel" w:hAnsi="Corbel"/>
+          <w:sz w:val="22"/>
+          <w:szCs w:val="22"/>
+          <w:lang w:val="en-GB" w:eastAsia="en-US"/>
+        </w:rPr>
+        <w:t>it is hard to</w:t>
+      </w:r>
+    </w:p>
+    <w:p>
+      <w:pPr>
+        <w:spacing w:line="360" w:lineRule="auto"/>
+        <w:rPr>
+          <w:rFonts w:ascii="Corbel" w:hAnsi="Corbel"/>
+          <w:sz w:val="22"/>
+          <w:szCs w:val="22"/>
+          <w:lang w:val="en-GB" w:eastAsia="en-US"/>
+        </w:rPr>
+      </w:pPr>
+    </w:p>
+    <w:p>
+      <w:pPr>
+        <w:spacing w:line="360" w:lineRule="auto"/>
+        <w:rPr>
+          <w:rFonts w:ascii="Corbel" w:hAnsi="Corbel"/>
+          <w:sz w:val="22"/>
+          <w:szCs w:val="22"/>
+          <w:lang w:val="en-GB" w:eastAsia="en-US"/>
+        </w:rPr>
+      </w:pPr>
+      <w:r>
+        <w:rPr>
+          <w:rFonts w:ascii="Corbel" w:hAnsi="Corbel"/>
+          <w:sz w:val="22"/>
+          <w:szCs w:val="22"/>
+          <w:lang w:val="en-GB" w:eastAsia="en-US"/>
+        </w:rPr>
+        <w:t xml:space="preserve">The way in which this model class extracts such features from data is trainable. </w:t>
+      </w:r>
+    </w:p>
+    <w:p>
+      <w:pPr>
+        <w:spacing w:line="360" w:lineRule="auto"/>
+        <w:rPr>
+          <w:rFonts w:ascii="Corbel" w:hAnsi="Corbel"/>
+          <w:sz w:val="22"/>
+          <w:szCs w:val="22"/>
+          <w:lang w:val="en-GB" w:eastAsia="en-US"/>
+        </w:rPr>
+      </w:pPr>
+      <w:r>
+        <w:rPr>
+          <w:rFonts w:ascii="Corbel" w:hAnsi="Corbel"/>
+          <w:sz w:val="22"/>
+          <w:szCs w:val="22"/>
+          <w:lang w:val="en-GB" w:eastAsia="en-US"/>
+        </w:rPr>
+        <w:t xml:space="preserve">are </w:t>
+      </w:r>
+      <w:r>
+        <w:rPr>
+          <w:rFonts w:ascii="Corbel" w:hAnsi="Corbel"/>
+          <w:sz w:val="22"/>
+          <w:szCs w:val="22"/>
+          <w:lang w:val="en-GB" w:eastAsia="en-US"/>
+        </w:rPr>
+        <w:t xml:space="preserve">non-linear models used </w:t>
+      </w:r>
+      <w:proofErr w:type="gramStart"/>
+      <w:r>
+        <w:rPr>
+          <w:rFonts w:ascii="Corbel" w:hAnsi="Corbel"/>
+          <w:sz w:val="22"/>
+          <w:szCs w:val="22"/>
+          <w:lang w:val="en-GB" w:eastAsia="en-US"/>
+        </w:rPr>
+        <w:t>for</w:t>
+      </w:r>
+      <w:proofErr w:type="gramEnd"/>
+      <w:r>
+        <w:rPr>
+          <w:rFonts w:ascii="Corbel" w:hAnsi="Corbel"/>
+          <w:sz w:val="22"/>
+          <w:szCs w:val="22"/>
+          <w:lang w:val="en-GB" w:eastAsia="en-US"/>
+        </w:rPr>
+        <w:t xml:space="preserve"> </w:t>
+      </w:r>
+    </w:p>
+    <w:p>
+      <w:pPr>
+        <w:spacing w:line="360" w:lineRule="auto"/>
+        <w:rPr>
+          <w:rFonts w:ascii="Corbel" w:hAnsi="Corbel"/>
+          <w:sz w:val="22"/>
+          <w:szCs w:val="22"/>
+          <w:lang w:val="en-GB" w:eastAsia="en-US"/>
+        </w:rPr>
+      </w:pPr>
+      <w:r>
+        <w:rPr>
+          <w:rFonts w:ascii="Corbel" w:hAnsi="Corbel"/>
+          <w:noProof/>
+          <w:sz w:val="22"/>
+          <w:szCs w:val="22"/>
+          <w:lang w:val="en-GB" w:eastAsia="en-US"/>
+        </w:rPr>
+        <w:lastRenderedPageBreak/>
+        <w:drawing>
+          <wp:anchor distT="0" distB="0" distL="114300" distR="114300" simplePos="0" relativeHeight="251658240" behindDoc="1" locked="0" layoutInCell="1" allowOverlap="1" wp14:anchorId="32BB2285" wp14:editId="131D4DF4">
+            <wp:simplePos x="0" y="0"/>
+            <wp:positionH relativeFrom="column">
+              <wp:posOffset>4900126</wp:posOffset>
+            </wp:positionH>
+            <wp:positionV relativeFrom="paragraph">
+              <wp:posOffset>4066</wp:posOffset>
+            </wp:positionV>
+            <wp:extent cx="1571625" cy="2004695"/>
+            <wp:effectExtent l="0" t="0" r="3175" b="1905"/>
+            <wp:wrapTight wrapText="bothSides">
+              <wp:wrapPolygon edited="0">
+                <wp:start x="0" y="0"/>
+                <wp:lineTo x="0" y="21484"/>
+                <wp:lineTo x="21469" y="21484"/>
+                <wp:lineTo x="21469" y="0"/>
+                <wp:lineTo x="0" y="0"/>
+              </wp:wrapPolygon>
+            </wp:wrapTight>
+            <wp:docPr id="3" name="Picture 3" descr="Diagram, schematic&#10;&#10;Description automatically generated"/>
+            <wp:cNvGraphicFramePr>
+              <a:graphicFrameLocks xmlns:a="http://schemas.openxmlformats.org/drawingml/2006/main" noChangeAspect="1"/>
+            </wp:cNvGraphicFramePr>
+            <a:graphic xmlns:a="http://schemas.openxmlformats.org/drawingml/2006/main">
+              <a:graphicData uri="http://schemas.openxmlformats.org/drawingml/2006/picture">
+                <pic:pic xmlns:pic="http://schemas.openxmlformats.org/drawingml/2006/picture">
+                  <pic:nvPicPr>
+                    <pic:cNvPr id="3" name="Picture 3" descr="Diagram, schematic&#10;&#10;Description automatically generated"/>
+                    <pic:cNvPicPr/>
+                  </pic:nvPicPr>
+                  <pic:blipFill rotWithShape="1">
+                    <a:blip r:embed="rId10" cstate="print">
+                      <a:extLst>
+                        <a:ext uri="{28A0092B-C50C-407E-A947-70E740481C1C}">
+                          <a14:useLocalDpi xmlns:a14="http://schemas.microsoft.com/office/drawing/2010/main" val="0"/>
+                        </a:ext>
+                      </a:extLst>
+                    </a:blip>
+                    <a:srcRect t="3240"/>
+                    <a:stretch/>
+                  </pic:blipFill>
+                  <pic:spPr bwMode="auto">
+                    <a:xfrm>
+                      <a:off x="0" y="0"/>
+                      <a:ext cx="1571625" cy="2004695"/>
+                    </a:xfrm>
+                    <a:prstGeom prst="rect">
+                      <a:avLst/>
+                    </a:prstGeom>
+                    <a:ln>
+                      <a:noFill/>
+                    </a:ln>
+                    <a:extLst>
+                      <a:ext uri="{53640926-AAD7-44D8-BBD7-CCE9431645EC}">
+                        <a14:shadowObscured xmlns:a14="http://schemas.microsoft.com/office/drawing/2010/main"/>
+                      </a:ext>
+                    </a:extLst>
+                  </pic:spPr>
+                </pic:pic>
+              </a:graphicData>
+            </a:graphic>
+            <wp14:sizeRelH relativeFrom="page">
+              <wp14:pctWidth>0</wp14:pctWidth>
+            </wp14:sizeRelH>
+            <wp14:sizeRelV relativeFrom="page">
+              <wp14:pctHeight>0</wp14:pctHeight>
+            </wp14:sizeRelV>
+          </wp:anchor>
+        </w:drawing>
+      </w:r>
+    </w:p>
+    <w:p>
+      <w:pPr>
+        <w:spacing w:line="360" w:lineRule="auto"/>
+        <w:rPr>
+          <w:rFonts w:ascii="Corbel" w:hAnsi="Corbel"/>
+          <w:lang w:val="en-GB" w:eastAsia="en-US"/>
+        </w:rPr>
+      </w:pPr>
+    </w:p>
+    <w:p>
+      <w:pPr>
+        <w:spacing w:line="360" w:lineRule="auto"/>
+        <w:rPr>
+          <w:rFonts w:ascii="Corbel" w:hAnsi="Corbel"/>
+          <w:sz w:val="22"/>
+          <w:szCs w:val="22"/>
+          <w:lang w:val="en-GB" w:eastAsia="en-US"/>
+        </w:rPr>
+      </w:pPr>
+      <w:r>
+        <w:rPr>
+          <w:rFonts w:ascii="Corbel" w:hAnsi="Corbel"/>
+          <w:sz w:val="22"/>
+          <w:szCs w:val="22"/>
+          <w:lang w:val="en-GB" w:eastAsia="en-US"/>
+        </w:rPr>
+        <w:t xml:space="preserve">The binary nature of spikes </w:t>
+      </w:r>
+      <w:r>
+        <w:rPr>
+          <w:rFonts w:ascii="Corbel" w:hAnsi="Corbel"/>
+          <w:sz w:val="22"/>
+          <w:szCs w:val="22"/>
+          <w:lang w:val="en-GB" w:eastAsia="en-US"/>
+        </w:rPr>
+        <w:t>means</w:t>
+      </w:r>
+      <w:r>
+        <w:rPr>
+          <w:rFonts w:ascii="Corbel" w:hAnsi="Corbel"/>
+          <w:sz w:val="22"/>
+          <w:szCs w:val="22"/>
+          <w:lang w:val="en-GB" w:eastAsia="en-US"/>
+        </w:rPr>
+        <w:t xml:space="preserve"> </w:t>
+      </w:r>
+      <w:r>
+        <w:rPr>
+          <w:rFonts w:ascii="Corbel" w:hAnsi="Corbel"/>
+          <w:sz w:val="22"/>
+          <w:szCs w:val="22"/>
+          <w:lang w:val="en-GB" w:eastAsia="en-US"/>
+        </w:rPr>
+        <w:t xml:space="preserve">that for any given input for the neurons, the output neuron is only required to sum the weights of the corresponding neurons that spiked </w:t>
+      </w:r>
+      <w:sdt>
+        <w:sdtPr>
+          <w:rPr>
+            <w:rFonts w:ascii="Corbel" w:hAnsi="Corbel"/>
+            <w:sz w:val="22"/>
+            <w:szCs w:val="22"/>
+            <w:lang w:val="en-GB" w:eastAsia="en-US"/>
+          </w:rPr>
+          <w:id w:val="1586335558"/>
+          <w:citation/>
+        </w:sdtPr>
+        <w:sdtContent>
+          <w:r>
+            <w:rPr>
+              <w:rFonts w:ascii="Corbel" w:hAnsi="Corbel"/>
+              <w:sz w:val="22"/>
+              <w:szCs w:val="22"/>
+              <w:lang w:val="en-GB" w:eastAsia="en-US"/>
+            </w:rPr>
+            <w:fldChar w:fldCharType="begin"/>
+          </w:r>
+          <w:r>
+            <w:rPr>
+              <w:rFonts w:ascii="Corbel" w:hAnsi="Corbel"/>
+              <w:sz w:val="22"/>
+              <w:szCs w:val="22"/>
+              <w:lang w:val="en-US" w:eastAsia="en-US"/>
+            </w:rPr>
+            <w:instrText xml:space="preserve"> CITATION Raj21 \l 2070 </w:instrText>
+          </w:r>
+          <w:r>
+            <w:rPr>
+              <w:rFonts w:ascii="Corbel" w:hAnsi="Corbel"/>
+              <w:sz w:val="22"/>
+              <w:szCs w:val="22"/>
+              <w:lang w:val="en-GB" w:eastAsia="en-US"/>
+            </w:rPr>
+            <w:fldChar w:fldCharType="separate"/>
+          </w:r>
+          <w:r>
+            <w:rPr>
+              <w:rFonts w:ascii="Corbel" w:hAnsi="Corbel"/>
+              <w:noProof/>
+              <w:sz w:val="22"/>
+              <w:szCs w:val="22"/>
+              <w:lang w:val="en-US" w:eastAsia="en-US"/>
+            </w:rPr>
+            <w:t xml:space="preserve"> (Rajendran, 2021)</w:t>
+          </w:r>
+          <w:r>
+            <w:rPr>
+              <w:rFonts w:ascii="Corbel" w:hAnsi="Corbel"/>
+              <w:sz w:val="22"/>
+              <w:szCs w:val="22"/>
+              <w:lang w:val="en-GB" w:eastAsia="en-US"/>
+            </w:rPr>
+            <w:fldChar w:fldCharType="end"/>
+          </w:r>
+        </w:sdtContent>
+      </w:sdt>
+    </w:p>
+    <w:p>
+      <w:pPr>
+        <w:spacing w:line="360" w:lineRule="auto"/>
+        <w:rPr>
+          <w:rFonts w:ascii="Corbel" w:hAnsi="Corbel"/>
+          <w:sz w:val="22"/>
+          <w:szCs w:val="22"/>
+          <w:lang w:val="en-GB" w:eastAsia="en-US"/>
+        </w:rPr>
+      </w:pPr>
+    </w:p>
+    <w:p>
+      <w:pPr>
+        <w:spacing w:line="360" w:lineRule="auto"/>
+        <w:rPr>
+          <w:rFonts w:ascii="Corbel" w:hAnsi="Corbel"/>
+          <w:lang w:val="en-GB" w:eastAsia="en-US"/>
+        </w:rPr>
+      </w:pPr>
+    </w:p>
+    <w:p>
+      <w:pPr>
+        <w:spacing w:line="360" w:lineRule="auto"/>
+        <w:rPr>
+          <w:rFonts w:ascii="Corbel" w:hAnsi="Corbel"/>
+          <w:lang w:val="en-GB" w:eastAsia="en-US"/>
+        </w:rPr>
+      </w:pPr>
+      <w:r>
+        <w:rPr>
+          <w:noProof/>
+        </w:rPr>
+        <mc:AlternateContent>
+          <mc:Choice Requires="wps">
+            <w:drawing>
+              <wp:anchor distT="0" distB="0" distL="114300" distR="114300" simplePos="0" relativeHeight="251660288" behindDoc="1" locked="0" layoutInCell="1" allowOverlap="1" wp14:anchorId="5D72DA02" wp14:editId="4A6701C5">
+                <wp:simplePos x="0" y="0"/>
+                <wp:positionH relativeFrom="column">
+                  <wp:posOffset>4900295</wp:posOffset>
+                </wp:positionH>
+                <wp:positionV relativeFrom="paragraph">
+                  <wp:posOffset>273825</wp:posOffset>
+                </wp:positionV>
+                <wp:extent cx="1571625" cy="635"/>
+                <wp:effectExtent l="0" t="0" r="3175" b="3810"/>
+                <wp:wrapTight wrapText="bothSides">
+                  <wp:wrapPolygon edited="0">
+                    <wp:start x="0" y="0"/>
+                    <wp:lineTo x="0" y="21107"/>
+                    <wp:lineTo x="21469" y="21107"/>
+                    <wp:lineTo x="21469" y="0"/>
+                    <wp:lineTo x="0" y="0"/>
+                  </wp:wrapPolygon>
+                </wp:wrapTight>
+                <wp:docPr id="4" name="Text Box 4"/>
+                <wp:cNvGraphicFramePr/>
+                <a:graphic xmlns:a="http://schemas.openxmlformats.org/drawingml/2006/main">
+                  <a:graphicData uri="http://schemas.microsoft.com/office/word/2010/wordprocessingShape">
+                    <wps:wsp>
+                      <wps:cNvSpPr txBox="1"/>
+                      <wps:spPr>
+                        <a:xfrm>
+                          <a:off x="0" y="0"/>
+                          <a:ext cx="1571625" cy="635"/>
+                        </a:xfrm>
+                        <a:prstGeom prst="rect">
+                          <a:avLst/>
+                        </a:prstGeom>
+                        <a:solidFill>
+                          <a:prstClr val="white"/>
+                        </a:solidFill>
+                        <a:ln>
+                          <a:noFill/>
+                        </a:ln>
+                      </wps:spPr>
+                      <wps:txbx>
+                        <w:txbxContent>
+                          <w:p>
+                            <w:pPr>
+                              <w:pStyle w:val="Caption"/>
+                              <w:rPr>
+                                <w:rFonts w:ascii="Corbel" w:hAnsi="Corbel"/>
+                                <w:noProof/>
+                                <w:sz w:val="22"/>
+                                <w:szCs w:val="22"/>
+                                <w:lang w:val="en-US" w:eastAsia="en-US"/>
+                              </w:rPr>
+                            </w:pPr>
+                            <w:r>
+                              <w:t xml:space="preserve">Figure </w:t>
+                            </w:r>
+                            <w:r>
+                              <w:fldChar w:fldCharType="begin"/>
+                            </w:r>
+                            <w:r>
+                              <w:instrText xml:space="preserve"> SEQ Figure \* ARABIC </w:instrText>
+                            </w:r>
+                            <w:r>
+                              <w:fldChar w:fldCharType="separate"/>
+                            </w:r>
+                            <w:r>
+                              <w:rPr>
+                                <w:noProof/>
+                              </w:rPr>
+                              <w:t>2</w:t>
+                            </w:r>
+                            <w:r>
+                              <w:fldChar w:fldCharType="end"/>
+                            </w:r>
+                            <w:r>
+                              <w:rPr>
+                                <w:lang w:val="en-US"/>
+                              </w:rPr>
+                              <w:t xml:space="preserve"> - Computations in ANN VS SNN</w:t>
+                            </w:r>
+                          </w:p>
+                        </w:txbxContent>
+                      </wps:txbx>
+                      <wps:bodyPr rot="0" spcFirstLastPara="0" vertOverflow="overflow" horzOverflow="overflow" vert="horz" wrap="square" lIns="0" tIns="0" rIns="0" bIns="0" numCol="1" spcCol="0" rtlCol="0" fromWordArt="0" anchor="t" anchorCtr="0" forceAA="0" compatLnSpc="1">
+                        <a:prstTxWarp prst="textNoShape">
+                          <a:avLst/>
+                        </a:prstTxWarp>
+                        <a:spAutoFit/>
+                      </wps:bodyPr>
+                    </wps:wsp>
+                  </a:graphicData>
+                </a:graphic>
+              </wp:anchor>
+            </w:drawing>
+          </mc:Choice>
+          <mc:Fallback>
+            <w:pict>
+              <v:shape w14:anchorId="5D72DA02" id="Text Box 4" o:spid="_x0000_s1028" type="#_x0000_t202" style="position:absolute;margin-left:385.85pt;margin-top:21.55pt;width:123.75pt;height:.05pt;z-index:-251656192;visibility:visible;mso-wrap-style:square;mso-wrap-distance-left:9pt;mso-wrap-distance-top:0;mso-wrap-distance-right:9pt;mso-wrap-distance-bottom:0;mso-position-horizontal:absolute;mso-position-horizontal-relative:text;mso-position-vertical:absolute;mso-position-vertical-relative:text;v-text-anchor:top" o:gfxdata="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" stroked="f">
+                <v:textbox style="mso-fit-shape-to-text:t" inset="0,0,0,0">
+                  <w:txbxContent>
+                    <w:p>
+                      <w:pPr>
+                        <w:pStyle w:val="Caption"/>
+                        <w:rPr>
+                          <w:rFonts w:ascii="Corbel" w:hAnsi="Corbel"/>
+                          <w:noProof/>
+                          <w:sz w:val="22"/>
+                          <w:szCs w:val="22"/>
+                          <w:lang w:val="en-US" w:eastAsia="en-US"/>
+                        </w:rPr>
+                      </w:pPr>
+                      <w:r>
+                        <w:t xml:space="preserve">Figure </w:t>
+                      </w:r>
+                      <w:r>
+                        <w:fldChar w:fldCharType="begin"/>
+                      </w:r>
+                      <w:r>
+                        <w:instrText xml:space="preserve"> SEQ Figure \* ARABIC </w:instrText>
+                      </w:r>
+                      <w:r>
+                        <w:fldChar w:fldCharType="separate"/>
+                      </w:r>
+                      <w:r>
+                        <w:rPr>
+                          <w:noProof/>
+                        </w:rPr>
+                        <w:t>2</w:t>
+                      </w:r>
+                      <w:r>
+                        <w:fldChar w:fldCharType="end"/>
+                      </w:r>
+                      <w:r>
+                        <w:rPr>
+                          <w:lang w:val="en-US"/>
+                        </w:rPr>
+                        <w:t xml:space="preserve"> - Computations in ANN VS SNN</w:t>
+                      </w:r>
+                    </w:p>
+                  </w:txbxContent>
+                </v:textbox>
+                <w10:wrap type="tight"/>
+              </v:shape>
+            </w:pict>
+          </mc:Fallback>
+        </mc:AlternateContent>
       </w:r>
     </w:p>
     <w:p>
@@ -4922,50 +5955,71 @@
           <w:lang w:val="en-GB" w:eastAsia="en-US"/>
         </w:rPr>
       </w:pPr>
-      <w:r>
-        <w:rPr>
-          <w:rFonts w:ascii="Corbel" w:hAnsi="Corbel"/>
-          <w:sz w:val="22"/>
-          <w:szCs w:val="22"/>
-          <w:lang w:val="en-GB" w:eastAsia="en-US"/>
-        </w:rPr>
-        <w:t>In 2014, Bekolay et al. developed a</w:t>
-      </w:r>
-      <w:r>
-        <w:rPr>
-          <w:rFonts w:ascii="Corbel" w:hAnsi="Corbel"/>
-          <w:sz w:val="22"/>
-          <w:szCs w:val="22"/>
-          <w:lang w:val="en-GB" w:eastAsia="en-US"/>
-        </w:rPr>
-        <w:t>n open-source</w:t>
-      </w:r>
-      <w:r>
-        <w:rPr>
-          <w:rFonts w:ascii="Corbel" w:hAnsi="Corbel"/>
-          <w:sz w:val="22"/>
-          <w:szCs w:val="22"/>
-          <w:lang w:val="en-GB" w:eastAsia="en-US"/>
-        </w:rPr>
-        <w:t xml:space="preserve"> </w:t>
-      </w:r>
-      <w:r>
-        <w:rPr>
-          <w:rFonts w:ascii="Corbel" w:hAnsi="Corbel"/>
-          <w:sz w:val="22"/>
-          <w:szCs w:val="22"/>
-          <w:lang w:val="en-GB" w:eastAsia="en-US"/>
-        </w:rPr>
-        <w:t>Python package</w:t>
-      </w:r>
-      <w:r>
-        <w:rPr>
-          <w:rFonts w:ascii="Corbel" w:hAnsi="Corbel"/>
-          <w:sz w:val="22"/>
-          <w:szCs w:val="22"/>
-          <w:lang w:val="en-GB" w:eastAsia="en-US"/>
-        </w:rPr>
-        <w:t xml:space="preserve"> called </w:t>
+    </w:p>
+    <w:p>
+      <w:pPr>
+        <w:spacing w:line="360" w:lineRule="auto"/>
+        <w:rPr>
+          <w:rFonts w:ascii="Corbel" w:hAnsi="Corbel"/>
+          <w:i/>
+          <w:iCs/>
+          <w:sz w:val="22"/>
+          <w:szCs w:val="22"/>
+          <w:lang w:val="en-GB" w:eastAsia="en-US"/>
+        </w:rPr>
+      </w:pPr>
+      <w:r>
+        <w:rPr>
+          <w:rFonts w:ascii="Corbel" w:hAnsi="Corbel"/>
+          <w:i/>
+          <w:iCs/>
+          <w:sz w:val="22"/>
+          <w:szCs w:val="22"/>
+          <w:lang w:val="en-GB" w:eastAsia="en-US"/>
+        </w:rPr>
+        <w:t xml:space="preserve">Why </w:t>
+      </w:r>
+      <w:r>
+        <w:rPr>
+          <w:rFonts w:ascii="Corbel" w:hAnsi="Corbel"/>
+          <w:i/>
+          <w:iCs/>
+          <w:sz w:val="22"/>
+          <w:szCs w:val="22"/>
+          <w:lang w:val="en-GB" w:eastAsia="en-US"/>
+        </w:rPr>
+        <w:t>model according to</w:t>
+      </w:r>
+      <w:r>
+        <w:rPr>
+          <w:rFonts w:ascii="Corbel" w:hAnsi="Corbel"/>
+          <w:i/>
+          <w:iCs/>
+          <w:sz w:val="22"/>
+          <w:szCs w:val="22"/>
+          <w:lang w:val="en-GB" w:eastAsia="en-US"/>
+        </w:rPr>
+        <w:t xml:space="preserve"> the NEF?</w:t>
+      </w:r>
+    </w:p>
+    <w:p>
+      <w:pPr>
+        <w:spacing w:line="360" w:lineRule="auto"/>
+        <w:rPr>
+          <w:rFonts w:ascii="Corbel" w:hAnsi="Corbel"/>
+          <w:sz w:val="22"/>
+          <w:szCs w:val="22"/>
+          <w:lang w:val="en-GB" w:eastAsia="en-US"/>
+        </w:rPr>
+      </w:pPr>
+      <w:r>
+        <w:rPr>
+          <w:rFonts w:ascii="Corbel" w:hAnsi="Corbel"/>
+          <w:sz w:val="22"/>
+          <w:szCs w:val="22"/>
+          <w:lang w:val="en-GB" w:eastAsia="en-US"/>
+        </w:rPr>
+        <w:t xml:space="preserve">Considering that the </w:t>
       </w:r>
       <w:r>
         <w:rPr>
@@ -4976,71 +6030,63 @@
           <w:szCs w:val="22"/>
           <w:lang w:val="en-GB" w:eastAsia="en-US"/>
         </w:rPr>
-        <w:t>Nengo</w:t>
-      </w:r>
-      <w:r>
-        <w:rPr>
-          <w:rStyle w:val="FootnoteReference"/>
-          <w:rFonts w:ascii="Corbel" w:hAnsi="Corbel"/>
-          <w:sz w:val="22"/>
-          <w:szCs w:val="22"/>
-          <w:lang w:val="en-GB" w:eastAsia="en-US"/>
-        </w:rPr>
-        <w:footnoteReference w:id="2"/>
-      </w:r>
-      <w:r>
-        <w:rPr>
-          <w:rFonts w:ascii="Corbel" w:hAnsi="Corbel"/>
-          <w:sz w:val="22"/>
-          <w:szCs w:val="22"/>
-          <w:lang w:val="en-GB" w:eastAsia="en-US"/>
-        </w:rPr>
-        <w:t>,</w:t>
-      </w:r>
-      <w:r>
-        <w:rPr>
-          <w:rFonts w:ascii="Corbel" w:hAnsi="Corbel"/>
-          <w:sz w:val="22"/>
-          <w:szCs w:val="22"/>
-          <w:lang w:val="en-GB" w:eastAsia="en-US"/>
-        </w:rPr>
-        <w:t xml:space="preserve"> implementing</w:t>
-      </w:r>
-      <w:r>
-        <w:rPr>
-          <w:rFonts w:ascii="Corbel" w:hAnsi="Corbel"/>
-          <w:sz w:val="22"/>
-          <w:szCs w:val="22"/>
-          <w:lang w:val="en-GB" w:eastAsia="en-US"/>
-        </w:rPr>
-        <w:t xml:space="preserve"> the</w:t>
-      </w:r>
-      <w:r>
-        <w:rPr>
-          <w:rFonts w:ascii="Corbel" w:hAnsi="Corbel"/>
-          <w:sz w:val="22"/>
-          <w:szCs w:val="22"/>
-          <w:lang w:val="en-GB" w:eastAsia="en-US"/>
-        </w:rPr>
-        <w:t xml:space="preserve"> NEF for building and simulating such models</w:t>
-      </w:r>
-      <w:r>
-        <w:rPr>
-          <w:rFonts w:ascii="Corbel" w:hAnsi="Corbel"/>
-          <w:sz w:val="22"/>
-          <w:szCs w:val="22"/>
-          <w:lang w:val="en-GB" w:eastAsia="en-US"/>
-        </w:rPr>
-        <w:t xml:space="preserve"> in a computer environment</w:t>
-      </w:r>
-      <w:r>
-        <w:rPr>
-          <w:rFonts w:ascii="Corbel" w:hAnsi="Corbel"/>
-          <w:sz w:val="22"/>
-          <w:szCs w:val="22"/>
-          <w:lang w:val="en-GB" w:eastAsia="en-US"/>
-        </w:rPr>
-        <w:t>.</w:t>
+        <w:t>NEF</w:t>
+      </w:r>
+      <w:r>
+        <w:rPr>
+          <w:rFonts w:ascii="Corbel" w:hAnsi="Corbel"/>
+          <w:sz w:val="22"/>
+          <w:szCs w:val="22"/>
+          <w:lang w:val="en-GB" w:eastAsia="en-US"/>
+        </w:rPr>
+        <w:t xml:space="preserve"> uses computational units based on biological neurons, any computation done by the model is forced to adhere to the basic operations that are available to neurons (Stewart, 2012)</w:t>
+      </w:r>
+      <w:r>
+        <w:rPr>
+          <w:rFonts w:ascii="Corbel" w:hAnsi="Corbel"/>
+          <w:sz w:val="22"/>
+          <w:szCs w:val="22"/>
+          <w:lang w:val="en-GB" w:eastAsia="en-US"/>
+        </w:rPr>
+        <w:t>. This allows insight into of what sort of algorithms can and cannot be implemented in the human brain</w:t>
+      </w:r>
+      <w:r>
+        <w:rPr>
+          <w:rFonts w:ascii="Corbel" w:hAnsi="Corbel"/>
+          <w:sz w:val="22"/>
+          <w:szCs w:val="22"/>
+          <w:lang w:val="en-GB" w:eastAsia="en-US"/>
+        </w:rPr>
+        <w:t>. Further, the representation of signals is done so as match the neuron ensemble behaviour seen in the brain, which is a direct effect of how neurons behave.</w:t>
+      </w:r>
+    </w:p>
+    <w:p>
+      <w:pPr>
+        <w:spacing w:line="360" w:lineRule="auto"/>
+        <w:rPr>
+          <w:rFonts w:ascii="Corbel" w:hAnsi="Corbel"/>
+          <w:sz w:val="22"/>
+          <w:szCs w:val="22"/>
+          <w:lang w:val="en-GB" w:eastAsia="en-US"/>
+        </w:rPr>
+      </w:pPr>
+      <w:r>
+        <w:rPr>
+          <w:rFonts w:ascii="Corbel" w:hAnsi="Corbel"/>
+          <w:sz w:val="22"/>
+          <w:szCs w:val="22"/>
+          <w:lang w:val="en-GB" w:eastAsia="en-US"/>
+        </w:rPr>
+        <w:t>In 2014, Bekolay et al. developed a</w:t>
+      </w:r>
+      <w:r>
+        <w:rPr>
+          <w:rFonts w:ascii="Corbel" w:hAnsi="Corbel"/>
+          <w:sz w:val="22"/>
+          <w:szCs w:val="22"/>
+          <w:lang w:val="en-GB" w:eastAsia="en-US"/>
+        </w:rPr>
+        <w:t>n open-source</w:t>
       </w:r>
       <w:r>
         <w:rPr>
@@ -5058,25 +6104,16 @@
           <w:szCs w:val="22"/>
           <w:lang w:val="en-GB" w:eastAsia="en-US"/>
         </w:rPr>
-        <w:t xml:space="preserve">All the models </w:t>
-      </w:r>
-      <w:r>
-        <w:rPr>
-          <w:rFonts w:ascii="Corbel" w:hAnsi="Corbel"/>
-          <w:sz w:val="22"/>
-          <w:szCs w:val="22"/>
-          <w:lang w:val="en-GB" w:eastAsia="en-US"/>
-        </w:rPr>
-        <w:t>in this report</w:t>
-      </w:r>
-      <w:r>
-        <w:rPr>
-          <w:rFonts w:ascii="Corbel" w:hAnsi="Corbel"/>
-          <w:sz w:val="22"/>
-          <w:szCs w:val="22"/>
-          <w:lang w:val="en-GB" w:eastAsia="en-US"/>
-        </w:rPr>
-        <w:t xml:space="preserve"> were built on </w:t>
+        <w:t>Python package</w:t>
+      </w:r>
+      <w:r>
+        <w:rPr>
+          <w:rFonts w:ascii="Corbel" w:hAnsi="Corbel"/>
+          <w:sz w:val="22"/>
+          <w:szCs w:val="22"/>
+          <w:lang w:val="en-GB" w:eastAsia="en-US"/>
+        </w:rPr>
+        <w:t xml:space="preserve"> called </w:t>
       </w:r>
       <w:r>
         <w:rPr>
@@ -5091,12 +6128,112 @@
       </w:r>
       <w:r>
         <w:rPr>
-          <w:rFonts w:ascii="Corbel" w:hAnsi="Corbel"/>
-          <w:sz w:val="22"/>
-          <w:szCs w:val="22"/>
-          <w:lang w:val="en-GB" w:eastAsia="en-US"/>
-        </w:rPr>
-        <w:t xml:space="preserve">, following the </w:t>
+          <w:rStyle w:val="FootnoteReference"/>
+          <w:rFonts w:ascii="Corbel" w:hAnsi="Corbel"/>
+          <w:sz w:val="22"/>
+          <w:szCs w:val="22"/>
+          <w:lang w:val="en-GB" w:eastAsia="en-US"/>
+        </w:rPr>
+        <w:footnoteReference w:id="2"/>
+      </w:r>
+      <w:r>
+        <w:rPr>
+          <w:rFonts w:ascii="Corbel" w:hAnsi="Corbel"/>
+          <w:sz w:val="22"/>
+          <w:szCs w:val="22"/>
+          <w:lang w:val="en-GB" w:eastAsia="en-US"/>
+        </w:rPr>
+        <w:t>,</w:t>
+      </w:r>
+      <w:r>
+        <w:rPr>
+          <w:rFonts w:ascii="Corbel" w:hAnsi="Corbel"/>
+          <w:sz w:val="22"/>
+          <w:szCs w:val="22"/>
+          <w:lang w:val="en-GB" w:eastAsia="en-US"/>
+        </w:rPr>
+        <w:t xml:space="preserve"> implementing</w:t>
+      </w:r>
+      <w:r>
+        <w:rPr>
+          <w:rFonts w:ascii="Corbel" w:hAnsi="Corbel"/>
+          <w:sz w:val="22"/>
+          <w:szCs w:val="22"/>
+          <w:lang w:val="en-GB" w:eastAsia="en-US"/>
+        </w:rPr>
+        <w:t xml:space="preserve"> the</w:t>
+      </w:r>
+      <w:r>
+        <w:rPr>
+          <w:rFonts w:ascii="Corbel" w:hAnsi="Corbel"/>
+          <w:sz w:val="22"/>
+          <w:szCs w:val="22"/>
+          <w:lang w:val="en-GB" w:eastAsia="en-US"/>
+        </w:rPr>
+        <w:t xml:space="preserve"> NEF for building and simulating such models</w:t>
+      </w:r>
+      <w:r>
+        <w:rPr>
+          <w:rFonts w:ascii="Corbel" w:hAnsi="Corbel"/>
+          <w:sz w:val="22"/>
+          <w:szCs w:val="22"/>
+          <w:lang w:val="en-GB" w:eastAsia="en-US"/>
+        </w:rPr>
+        <w:t xml:space="preserve"> in a computer environment</w:t>
+      </w:r>
+      <w:r>
+        <w:rPr>
+          <w:rFonts w:ascii="Corbel" w:hAnsi="Corbel"/>
+          <w:sz w:val="22"/>
+          <w:szCs w:val="22"/>
+          <w:lang w:val="en-GB" w:eastAsia="en-US"/>
+        </w:rPr>
+        <w:t>.</w:t>
+      </w:r>
+      <w:r>
+        <w:rPr>
+          <w:rFonts w:ascii="Corbel" w:hAnsi="Corbel"/>
+          <w:sz w:val="22"/>
+          <w:szCs w:val="22"/>
+          <w:lang w:val="en-GB" w:eastAsia="en-US"/>
+        </w:rPr>
+        <w:t xml:space="preserve"> </w:t>
+      </w:r>
+      <w:r>
+        <w:rPr>
+          <w:rFonts w:ascii="Corbel" w:hAnsi="Corbel"/>
+          <w:sz w:val="22"/>
+          <w:szCs w:val="22"/>
+          <w:lang w:val="en-GB" w:eastAsia="en-US"/>
+        </w:rPr>
+        <w:t>Given the goal of this project, a</w:t>
+      </w:r>
+      <w:r>
+        <w:rPr>
+          <w:rFonts w:ascii="Corbel" w:hAnsi="Corbel"/>
+          <w:sz w:val="22"/>
+          <w:szCs w:val="22"/>
+          <w:lang w:val="en-GB" w:eastAsia="en-US"/>
+        </w:rPr>
+        <w:t xml:space="preserve">ll the models </w:t>
+      </w:r>
+      <w:r>
+        <w:rPr>
+          <w:rFonts w:ascii="Corbel" w:hAnsi="Corbel"/>
+          <w:sz w:val="22"/>
+          <w:szCs w:val="22"/>
+          <w:lang w:val="en-GB" w:eastAsia="en-US"/>
+        </w:rPr>
+        <w:t>in this report</w:t>
+      </w:r>
+      <w:r>
+        <w:rPr>
+          <w:rFonts w:ascii="Corbel" w:hAnsi="Corbel"/>
+          <w:sz w:val="22"/>
+          <w:szCs w:val="22"/>
+          <w:lang w:val="en-GB" w:eastAsia="en-US"/>
+        </w:rPr>
+        <w:t xml:space="preserve"> were built on </w:t>
       </w:r>
       <w:r>
         <w:rPr>
@@ -5107,6 +6244,26 @@
           <w:szCs w:val="22"/>
           <w:lang w:val="en-GB" w:eastAsia="en-US"/>
         </w:rPr>
+        <w:t>Nengo</w:t>
+      </w:r>
+      <w:r>
+        <w:rPr>
+          <w:rFonts w:ascii="Corbel" w:hAnsi="Corbel"/>
+          <w:sz w:val="22"/>
+          <w:szCs w:val="22"/>
+          <w:lang w:val="en-GB" w:eastAsia="en-US"/>
+        </w:rPr>
+        <w:t xml:space="preserve">, following the </w:t>
+      </w:r>
+      <w:r>
+        <w:rPr>
+          <w:rFonts w:ascii="Corbel" w:hAnsi="Corbel"/>
+          <w:b/>
+          <w:bCs/>
+          <w:sz w:val="22"/>
+          <w:szCs w:val="22"/>
+          <w:lang w:val="en-GB" w:eastAsia="en-US"/>
+        </w:rPr>
         <w:t>NEF</w:t>
       </w:r>
       <w:r>
@@ -5131,13 +6288,721 @@
       </w:pPr>
       <w:r>
         <w:rPr>
-          <w:rFonts w:ascii="Corbel" w:hAnsi="Corbel"/>
-          <w:sz w:val="22"/>
-          <w:szCs w:val="22"/>
-          <w:lang w:val="en-GB" w:eastAsia="en-US"/>
-        </w:rPr>
-        <w:t>#insert here the actual math behind NEF</w:t>
-      </w:r>
+          <w:rFonts w:ascii="AppleSystemUIFont" w:eastAsiaTheme="minorHAnsi" w:hAnsi="AppleSystemUIFont" w:cs="AppleSystemUIFont"/>
+          <w:lang w:val="en-GB" w:eastAsia="en-US"/>
+        </w:rPr>
+        <w:t>why spiking</w:t>
+      </w:r>
+    </w:p>
+    <w:p>
+      <w:pPr>
+        <w:spacing w:before="240"/>
+        <w:rPr>
+          <w:rFonts w:ascii="Corbel" w:hAnsi="Corbel"/>
+          <w:sz w:val="22"/>
+          <w:szCs w:val="22"/>
+          <w:lang w:val="en-GB" w:eastAsia="en-US"/>
+        </w:rPr>
+      </w:pPr>
+      <w:r>
+        <w:rPr>
+          <w:rFonts w:ascii="Corbel" w:hAnsi="Corbel"/>
+          <w:sz w:val="22"/>
+          <w:szCs w:val="22"/>
+          <w:lang w:val="en-GB" w:eastAsia="en-US"/>
+        </w:rPr>
+        <w:t>For a given</w:t>
+      </w:r>
+      <w:r>
+        <w:rPr>
+          <w:rFonts w:ascii="Corbel" w:hAnsi="Corbel"/>
+          <w:sz w:val="22"/>
+          <w:szCs w:val="22"/>
+          <w:lang w:val="en-GB" w:eastAsia="en-US"/>
+        </w:rPr>
+        <w:t xml:space="preserve"> </w:t>
+      </w:r>
+      <w:r>
+        <w:rPr>
+          <w:rFonts w:ascii="Corbel" w:hAnsi="Corbel"/>
+          <w:sz w:val="22"/>
+          <w:szCs w:val="22"/>
+          <w:lang w:val="en-GB" w:eastAsia="en-US"/>
+        </w:rPr>
+        <w:t>signal vector</w:t>
+      </w:r>
+      <w:r>
+        <w:rPr>
+          <w:rFonts w:ascii="Corbel" w:hAnsi="Corbel"/>
+          <w:sz w:val="22"/>
+          <w:szCs w:val="22"/>
+          <w:lang w:val="en-GB" w:eastAsia="en-US"/>
+        </w:rPr>
+        <w:t xml:space="preserve"> </w:t>
+      </w:r>
+      <m:oMath>
+        <m:r>
+          <w:rPr>
+            <w:rFonts w:ascii="Cambria Math" w:hAnsi="Cambria Math"/>
+            <w:sz w:val="22"/>
+            <w:szCs w:val="22"/>
+            <w:lang w:val="en-GB" w:eastAsia="en-US"/>
+          </w:rPr>
+          <m:t>x</m:t>
+        </m:r>
+      </m:oMath>
+      <w:r>
+        <w:rPr>
+          <w:rFonts w:ascii="Corbel" w:hAnsi="Corbel"/>
+          <w:sz w:val="22"/>
+          <w:szCs w:val="22"/>
+          <w:lang w:val="en-GB" w:eastAsia="en-US"/>
+        </w:rPr>
+        <w:t>,</w:t>
+      </w:r>
+      <w:r>
+        <w:rPr>
+          <w:rFonts w:ascii="Corbel" w:hAnsi="Corbel"/>
+          <w:sz w:val="22"/>
+          <w:szCs w:val="22"/>
+          <w:lang w:val="en-GB" w:eastAsia="en-US"/>
+        </w:rPr>
+        <w:t xml:space="preserve"> </w:t>
+      </w:r>
+      <w:r>
+        <w:rPr>
+          <w:rFonts w:ascii="Corbel" w:hAnsi="Corbel"/>
+          <w:sz w:val="22"/>
+          <w:szCs w:val="22"/>
+          <w:lang w:val="en-GB" w:eastAsia="en-US"/>
+        </w:rPr>
+        <w:t xml:space="preserve">the NEF uses an encoding vector </w:t>
+      </w:r>
+      <m:oMath>
+        <m:sSub>
+          <m:sSubPr>
+            <m:ctrlPr>
+              <w:rPr>
+                <w:rFonts w:ascii="Cambria Math" w:hAnsi="Cambria Math"/>
+                <w:iCs/>
+                <w:sz w:val="22"/>
+                <w:szCs w:val="22"/>
+                <w:lang w:val="en-GB" w:eastAsia="en-US"/>
+              </w:rPr>
+            </m:ctrlPr>
+          </m:sSubPr>
+          <m:e>
+            <m:r>
+              <m:rPr>
+                <m:sty m:val="b"/>
+              </m:rPr>
+              <w:rPr>
+                <w:rFonts w:ascii="Cambria Math" w:hAnsi="Cambria Math"/>
+                <w:sz w:val="22"/>
+                <w:szCs w:val="22"/>
+                <w:lang w:val="en-GB" w:eastAsia="en-US"/>
+              </w:rPr>
+              <m:t>e</m:t>
+            </m:r>
+          </m:e>
+          <m:sub>
+            <m:r>
+              <m:rPr>
+                <m:sty m:val="p"/>
+              </m:rPr>
+              <w:rPr>
+                <w:rFonts w:ascii="Cambria Math" w:hAnsi="Cambria Math"/>
+                <w:sz w:val="22"/>
+                <w:szCs w:val="22"/>
+                <w:lang w:val="en-GB" w:eastAsia="en-US"/>
+              </w:rPr>
+              <m:t>i</m:t>
+            </m:r>
+          </m:sub>
+        </m:sSub>
+      </m:oMath>
+      <w:r>
+        <w:rPr>
+          <w:rFonts w:ascii="Corbel" w:hAnsi="Corbel"/>
+          <w:sz w:val="22"/>
+          <w:szCs w:val="22"/>
+          <w:lang w:val="en-GB" w:eastAsia="en-US"/>
+        </w:rPr>
+        <w:t xml:space="preserve"> </w:t>
+      </w:r>
+      <w:r>
+        <w:rPr>
+          <w:rFonts w:ascii="Corbel" w:hAnsi="Corbel"/>
+          <w:sz w:val="22"/>
+          <w:szCs w:val="22"/>
+          <w:lang w:val="en-GB" w:eastAsia="en-US"/>
+        </w:rPr>
+        <w:t xml:space="preserve">to represent neuron activity </w:t>
+      </w:r>
+      <m:oMath>
+        <m:sSub>
+          <m:sSubPr>
+            <m:ctrlPr>
+              <w:rPr>
+                <w:rFonts w:ascii="Cambria Math" w:hAnsi="Cambria Math"/>
+                <w:i/>
+                <w:sz w:val="22"/>
+                <w:szCs w:val="22"/>
+                <w:lang w:val="en-GB" w:eastAsia="en-US"/>
+              </w:rPr>
+            </m:ctrlPr>
+          </m:sSubPr>
+          <m:e>
+            <m:r>
+              <w:rPr>
+                <w:rFonts w:ascii="Cambria Math" w:hAnsi="Cambria Math"/>
+                <w:sz w:val="22"/>
+                <w:szCs w:val="22"/>
+                <w:lang w:val="en-GB" w:eastAsia="en-US"/>
+              </w:rPr>
+              <m:t>a</m:t>
+            </m:r>
+          </m:e>
+          <m:sub>
+            <m:r>
+              <w:rPr>
+                <w:rFonts w:ascii="Cambria Math" w:hAnsi="Cambria Math"/>
+                <w:sz w:val="22"/>
+                <w:szCs w:val="22"/>
+                <w:lang w:val="en-GB" w:eastAsia="en-US"/>
+              </w:rPr>
+              <m:t>i</m:t>
+            </m:r>
+          </m:sub>
+        </m:sSub>
+      </m:oMath>
+      <w:r>
+        <w:rPr>
+          <w:rFonts w:ascii="Corbel" w:hAnsi="Corbel"/>
+          <w:sz w:val="22"/>
+          <w:szCs w:val="22"/>
+          <w:lang w:val="en-GB" w:eastAsia="en-US"/>
+        </w:rPr>
+        <w:t xml:space="preserve"> </w:t>
+      </w:r>
+      <w:proofErr w:type="gramStart"/>
+      <w:r>
+        <w:rPr>
+          <w:rFonts w:ascii="Corbel" w:hAnsi="Corbel"/>
+          <w:sz w:val="22"/>
+          <w:szCs w:val="22"/>
+          <w:lang w:val="en-GB" w:eastAsia="en-US"/>
+        </w:rPr>
+        <w:t>in</w:t>
+      </w:r>
+      <w:r>
+        <w:rPr>
+          <w:rFonts w:ascii="Corbel" w:hAnsi="Corbel"/>
+          <w:sz w:val="22"/>
+          <w:szCs w:val="22"/>
+          <w:lang w:val="en-GB" w:eastAsia="en-US"/>
+        </w:rPr>
+        <w:t xml:space="preserve"> a given</w:t>
+      </w:r>
+      <w:proofErr w:type="gramEnd"/>
+      <w:r>
+        <w:rPr>
+          <w:rFonts w:ascii="Corbel" w:hAnsi="Corbel"/>
+          <w:sz w:val="22"/>
+          <w:szCs w:val="22"/>
+          <w:lang w:val="en-GB" w:eastAsia="en-US"/>
+        </w:rPr>
+        <w:t xml:space="preserve"> neuron </w:t>
+      </w:r>
+      <m:oMath>
+        <m:r>
+          <w:rPr>
+            <w:rFonts w:ascii="Cambria Math" w:hAnsi="Cambria Math"/>
+            <w:sz w:val="22"/>
+            <w:szCs w:val="22"/>
+            <w:lang w:val="en-GB" w:eastAsia="en-US"/>
+          </w:rPr>
+          <m:t>i</m:t>
+        </m:r>
+      </m:oMath>
+      <w:r>
+        <w:rPr>
+          <w:rFonts w:ascii="Corbel" w:hAnsi="Corbel"/>
+          <w:sz w:val="22"/>
+          <w:szCs w:val="22"/>
+          <w:lang w:val="en-GB" w:eastAsia="en-US"/>
+        </w:rPr>
+        <w:t xml:space="preserve">. Assuming that the </w:t>
+      </w:r>
+      <w:r>
+        <w:rPr>
+          <w:rFonts w:ascii="Corbel" w:hAnsi="Corbel"/>
+          <w:sz w:val="22"/>
+          <w:szCs w:val="22"/>
+          <w:lang w:val="en-GB" w:eastAsia="en-US"/>
+        </w:rPr>
+        <w:t>input current of the neuron is a linear function of the actual values being represente</w:t>
+      </w:r>
+      <w:r>
+        <w:rPr>
+          <w:rFonts w:ascii="Corbel" w:hAnsi="Corbel"/>
+          <w:sz w:val="22"/>
+          <w:szCs w:val="22"/>
+          <w:lang w:val="en-GB" w:eastAsia="en-US"/>
+        </w:rPr>
+        <w:t>d</w:t>
+      </w:r>
+    </w:p>
+    <w:p>
+      <w:pPr>
+        <w:spacing w:before="240"/>
+        <w:rPr>
+          <w:rFonts w:ascii="Corbel" w:hAnsi="Corbel"/>
+          <w:sz w:val="22"/>
+          <w:szCs w:val="22"/>
+          <w:lang w:val="en-GB" w:eastAsia="en-US"/>
+        </w:rPr>
+      </w:pPr>
+    </w:p>
+    <w:p>
+      <m:oMathPara>
+        <m:oMath>
+          <m:r>
+            <w:rPr>
+              <w:rFonts w:ascii="Cambria Math" w:hAnsi="Cambria Math" w:cs="Arial"/>
+              <w:color w:val="222222"/>
+              <w:sz w:val="23"/>
+              <w:szCs w:val="23"/>
+              <w:shd w:val="clear" w:color="auto" w:fill="FFFFFF"/>
+            </w:rPr>
+            <m:t>J</m:t>
+          </m:r>
+          <m:d>
+            <m:dPr>
+              <m:ctrlPr>
+                <w:rPr>
+                  <w:rFonts w:ascii="Cambria Math" w:hAnsi="Cambria Math" w:cs="Arial"/>
+                  <w:i/>
+                  <w:color w:val="222222"/>
+                  <w:sz w:val="23"/>
+                  <w:szCs w:val="23"/>
+                  <w:shd w:val="clear" w:color="auto" w:fill="FFFFFF"/>
+                </w:rPr>
+              </m:ctrlPr>
+            </m:dPr>
+            <m:e>
+              <m:r>
+                <w:rPr>
+                  <w:rFonts w:ascii="Cambria Math" w:hAnsi="Cambria Math" w:cs="Arial"/>
+                  <w:color w:val="222222"/>
+                  <w:sz w:val="23"/>
+                  <w:szCs w:val="23"/>
+                  <w:shd w:val="clear" w:color="auto" w:fill="FFFFFF"/>
+                </w:rPr>
+                <m:t>x</m:t>
+              </m:r>
+            </m:e>
+          </m:d>
+          <m:r>
+            <w:rPr>
+              <w:rFonts w:ascii="Cambria Math" w:hAnsi="Cambria Math" w:cs="Arial"/>
+              <w:color w:val="222222"/>
+              <w:sz w:val="23"/>
+              <w:szCs w:val="23"/>
+              <w:shd w:val="clear" w:color="auto" w:fill="FFFFFF"/>
+            </w:rPr>
+            <m:t>=</m:t>
+          </m:r>
+          <m:r>
+            <m:rPr>
+              <m:sty m:val="p"/>
+            </m:rPr>
+            <w:rPr>
+              <w:rFonts w:ascii="Cambria Math" w:hAnsi="Cambria Math" w:cs="Arial"/>
+              <w:color w:val="222222"/>
+              <w:sz w:val="23"/>
+              <w:szCs w:val="23"/>
+              <w:shd w:val="clear" w:color="auto" w:fill="FFFFFF"/>
+            </w:rPr>
+            <m:t>α</m:t>
+          </m:r>
+          <m:r>
+            <w:rPr>
+              <w:rFonts w:ascii="Cambria Math" w:hAnsi="Cambria Math" w:cs="Arial"/>
+              <w:color w:val="222222"/>
+              <w:sz w:val="23"/>
+              <w:szCs w:val="23"/>
+              <w:shd w:val="clear" w:color="auto" w:fill="FFFFFF"/>
+            </w:rPr>
+            <m:t>x+</m:t>
+          </m:r>
+          <m:sSub>
+            <m:sSubPr>
+              <m:ctrlPr>
+                <w:rPr>
+                  <w:rFonts w:ascii="Cambria Math" w:hAnsi="Cambria Math" w:cs="Arial"/>
+                  <w:i/>
+                  <w:color w:val="222222"/>
+                  <w:sz w:val="23"/>
+                  <w:szCs w:val="23"/>
+                  <w:shd w:val="clear" w:color="auto" w:fill="FFFFFF"/>
+                </w:rPr>
+              </m:ctrlPr>
+            </m:sSubPr>
+            <m:e>
+              <m:r>
+                <w:rPr>
+                  <w:rFonts w:ascii="Cambria Math" w:hAnsi="Cambria Math" w:cs="Arial"/>
+                  <w:color w:val="222222"/>
+                  <w:sz w:val="23"/>
+                  <w:szCs w:val="23"/>
+                  <w:shd w:val="clear" w:color="auto" w:fill="FFFFFF"/>
+                </w:rPr>
+                <m:t>J</m:t>
+              </m:r>
+            </m:e>
+            <m:sub>
+              <m:r>
+                <w:rPr>
+                  <w:rFonts w:ascii="Cambria Math" w:hAnsi="Cambria Math" w:cs="Arial"/>
+                  <w:color w:val="222222"/>
+                  <w:sz w:val="23"/>
+                  <w:szCs w:val="23"/>
+                  <w:shd w:val="clear" w:color="auto" w:fill="FFFFFF"/>
+                </w:rPr>
+                <m:t>bias</m:t>
+              </m:r>
+            </m:sub>
+          </m:sSub>
+        </m:oMath>
+      </m:oMathPara>
+    </w:p>
+    <w:p>
+      <w:pPr>
+        <w:spacing w:before="240"/>
+        <w:rPr>
+          <w:rFonts w:ascii="Corbel" w:hAnsi="Corbel"/>
+          <w:sz w:val="22"/>
+          <w:szCs w:val="22"/>
+          <w:lang w:eastAsia="en-US"/>
+        </w:rPr>
+      </w:pPr>
+    </w:p>
+    <w:p>
+      <w:pPr>
+        <w:spacing w:line="360" w:lineRule="auto"/>
+        <w:rPr>
+          <w:rFonts w:ascii="Corbel" w:hAnsi="Corbel"/>
+          <w:b/>
+          <w:bCs/>
+          <w:sz w:val="22"/>
+          <w:szCs w:val="22"/>
+          <w:lang w:val="en-GB" w:eastAsia="en-US"/>
+        </w:rPr>
+      </w:pPr>
+    </w:p>
+    <w:p>
+      <m:oMathPara>
+        <m:oMath>
+          <m:f>
+            <m:fPr>
+              <m:ctrlPr>
+                <w:rPr>
+                  <w:rFonts w:ascii="Cambria Math" w:hAnsi="Cambria Math" w:cs="Arial"/>
+                  <w:color w:val="222222"/>
+                  <w:sz w:val="23"/>
+                  <w:szCs w:val="23"/>
+                  <w:shd w:val="clear" w:color="auto" w:fill="FFFFFF"/>
+                </w:rPr>
+              </m:ctrlPr>
+            </m:fPr>
+            <m:num>
+              <m:r>
+                <w:rPr>
+                  <w:rFonts w:ascii="Cambria Math" w:hAnsi="Cambria Math" w:cs="Arial"/>
+                  <w:color w:val="222222"/>
+                  <w:sz w:val="23"/>
+                  <w:szCs w:val="23"/>
+                  <w:shd w:val="clear" w:color="auto" w:fill="FFFFFF"/>
+                </w:rPr>
+                <m:t>1</m:t>
+              </m:r>
+              <m:ctrlPr>
+                <w:rPr>
+                  <w:rFonts w:ascii="Cambria Math" w:hAnsi="Cambria Math" w:cs="Arial"/>
+                  <w:i/>
+                  <w:color w:val="222222"/>
+                  <w:sz w:val="23"/>
+                  <w:szCs w:val="23"/>
+                  <w:shd w:val="clear" w:color="auto" w:fill="FFFFFF"/>
+                </w:rPr>
+              </m:ctrlPr>
+            </m:num>
+            <m:den>
+              <m:sSup>
+                <m:sSupPr>
+                  <m:ctrlPr>
+                    <w:rPr>
+                      <w:rFonts w:ascii="Cambria Math" w:hAnsi="Cambria Math" w:cs="Arial"/>
+                      <w:i/>
+                      <w:color w:val="222222"/>
+                      <w:sz w:val="23"/>
+                      <w:szCs w:val="23"/>
+                      <w:shd w:val="clear" w:color="auto" w:fill="FFFFFF"/>
+                    </w:rPr>
+                  </m:ctrlPr>
+                </m:sSupPr>
+                <m:e>
+                  <m:r>
+                    <m:rPr>
+                      <m:sty m:val="p"/>
+                    </m:rPr>
+                    <w:rPr>
+                      <w:rFonts w:ascii="Cambria Math" w:hAnsi="Cambria Math" w:cs="Arial"/>
+                      <w:color w:val="222222"/>
+                      <w:sz w:val="23"/>
+                      <w:szCs w:val="23"/>
+                      <w:shd w:val="clear" w:color="auto" w:fill="FFFFFF"/>
+                    </w:rPr>
+                    <m:t>τ</m:t>
+                  </m:r>
+                </m:e>
+                <m:sup>
+                  <m:r>
+                    <w:rPr>
+                      <w:rFonts w:ascii="Cambria Math" w:hAnsi="Cambria Math" w:cs="Arial"/>
+                      <w:color w:val="222222"/>
+                      <w:sz w:val="23"/>
+                      <w:szCs w:val="23"/>
+                      <w:shd w:val="clear" w:color="auto" w:fill="FFFFFF"/>
+                    </w:rPr>
+                    <m:t>ref</m:t>
+                  </m:r>
+                </m:sup>
+              </m:sSup>
+              <m:r>
+                <w:rPr>
+                  <w:rFonts w:ascii="Cambria Math" w:hAnsi="Cambria Math" w:cs="Arial"/>
+                  <w:color w:val="222222"/>
+                  <w:sz w:val="23"/>
+                  <w:szCs w:val="23"/>
+                  <w:shd w:val="clear" w:color="auto" w:fill="FFFFFF"/>
+                </w:rPr>
+                <m:t>-</m:t>
+              </m:r>
+              <m:sSup>
+                <m:sSupPr>
+                  <m:ctrlPr>
+                    <w:rPr>
+                      <w:rFonts w:ascii="Cambria Math" w:hAnsi="Cambria Math" w:cs="Arial"/>
+                      <w:i/>
+                      <w:color w:val="222222"/>
+                      <w:sz w:val="23"/>
+                      <w:szCs w:val="23"/>
+                      <w:shd w:val="clear" w:color="auto" w:fill="FFFFFF"/>
+                    </w:rPr>
+                  </m:ctrlPr>
+                </m:sSupPr>
+                <m:e>
+                  <m:r>
+                    <m:rPr>
+                      <m:sty m:val="p"/>
+                    </m:rPr>
+                    <w:rPr>
+                      <w:rFonts w:ascii="Cambria Math" w:hAnsi="Cambria Math" w:cs="Arial"/>
+                      <w:color w:val="222222"/>
+                      <w:sz w:val="23"/>
+                      <w:szCs w:val="23"/>
+                      <w:shd w:val="clear" w:color="auto" w:fill="FFFFFF"/>
+                    </w:rPr>
+                    <m:t>τ</m:t>
+                  </m:r>
+                </m:e>
+                <m:sup>
+                  <m:r>
+                    <w:rPr>
+                      <w:rFonts w:ascii="Cambria Math" w:hAnsi="Cambria Math" w:cs="Arial"/>
+                      <w:color w:val="222222"/>
+                      <w:sz w:val="23"/>
+                      <w:szCs w:val="23"/>
+                      <w:shd w:val="clear" w:color="auto" w:fill="FFFFFF"/>
+                    </w:rPr>
+                    <m:t>RC</m:t>
+                  </m:r>
+                </m:sup>
+              </m:sSup>
+              <m:r>
+                <w:rPr>
+                  <w:rFonts w:ascii="Cambria Math" w:hAnsi="Cambria Math" w:cs="Arial"/>
+                  <w:color w:val="222222"/>
+                  <w:sz w:val="23"/>
+                  <w:szCs w:val="23"/>
+                  <w:shd w:val="clear" w:color="auto" w:fill="FFFFFF"/>
+                </w:rPr>
+                <m:t>ln</m:t>
+              </m:r>
+              <m:d>
+                <m:dPr>
+                  <m:ctrlPr>
+                    <w:rPr>
+                      <w:rFonts w:ascii="Cambria Math" w:hAnsi="Cambria Math" w:cs="Arial"/>
+                      <w:i/>
+                      <w:color w:val="222222"/>
+                      <w:sz w:val="23"/>
+                      <w:szCs w:val="23"/>
+                      <w:shd w:val="clear" w:color="auto" w:fill="FFFFFF"/>
+                    </w:rPr>
+                  </m:ctrlPr>
+                </m:dPr>
+                <m:e>
+                  <m:r>
+                    <w:rPr>
+                      <w:rFonts w:ascii="Cambria Math" w:hAnsi="Cambria Math" w:cs="Arial"/>
+                      <w:color w:val="222222"/>
+                      <w:sz w:val="23"/>
+                      <w:szCs w:val="23"/>
+                      <w:shd w:val="clear" w:color="auto" w:fill="FFFFFF"/>
+                    </w:rPr>
+                    <m:t>1-</m:t>
+                  </m:r>
+                  <m:f>
+                    <m:fPr>
+                      <m:ctrlPr>
+                        <w:rPr>
+                          <w:rFonts w:ascii="Cambria Math" w:hAnsi="Cambria Math" w:cs="Arial"/>
+                          <w:color w:val="222222"/>
+                          <w:sz w:val="23"/>
+                          <w:szCs w:val="23"/>
+                          <w:shd w:val="clear" w:color="auto" w:fill="FFFFFF"/>
+                        </w:rPr>
+                      </m:ctrlPr>
+                    </m:fPr>
+                    <m:num>
+                      <m:sSub>
+                        <m:sSubPr>
+                          <m:ctrlPr>
+                            <w:rPr>
+                              <w:rFonts w:ascii="Cambria Math" w:hAnsi="Cambria Math" w:cs="Arial"/>
+                              <w:i/>
+                              <w:color w:val="222222"/>
+                              <w:sz w:val="23"/>
+                              <w:szCs w:val="23"/>
+                              <w:shd w:val="clear" w:color="auto" w:fill="FFFFFF"/>
+                            </w:rPr>
+                          </m:ctrlPr>
+                        </m:sSubPr>
+                        <m:e>
+                          <m:r>
+                            <w:rPr>
+                              <w:rFonts w:ascii="Cambria Math" w:hAnsi="Cambria Math" w:cs="Arial"/>
+                              <w:color w:val="222222"/>
+                              <w:sz w:val="23"/>
+                              <w:szCs w:val="23"/>
+                              <w:shd w:val="clear" w:color="auto" w:fill="FFFFFF"/>
+                            </w:rPr>
+                            <m:t>J</m:t>
+                          </m:r>
+                        </m:e>
+                        <m:sub>
+                          <m:r>
+                            <w:rPr>
+                              <w:rFonts w:ascii="Cambria Math" w:hAnsi="Cambria Math" w:cs="Arial"/>
+                              <w:color w:val="222222"/>
+                              <w:sz w:val="23"/>
+                              <w:szCs w:val="23"/>
+                              <w:shd w:val="clear" w:color="auto" w:fill="FFFFFF"/>
+                            </w:rPr>
+                            <m:t>th</m:t>
+                          </m:r>
+                        </m:sub>
+                      </m:sSub>
+                      <m:ctrlPr>
+                        <w:rPr>
+                          <w:rFonts w:ascii="Cambria Math" w:hAnsi="Cambria Math" w:cs="Arial"/>
+                          <w:i/>
+                          <w:color w:val="222222"/>
+                          <w:sz w:val="23"/>
+                          <w:szCs w:val="23"/>
+                          <w:shd w:val="clear" w:color="auto" w:fill="FFFFFF"/>
+                        </w:rPr>
+                      </m:ctrlPr>
+                    </m:num>
+                    <m:den>
+                      <m:r>
+                        <w:rPr>
+                          <w:rFonts w:ascii="Cambria Math" w:hAnsi="Cambria Math" w:cs="Arial"/>
+                          <w:color w:val="222222"/>
+                          <w:sz w:val="23"/>
+                          <w:szCs w:val="23"/>
+                          <w:shd w:val="clear" w:color="auto" w:fill="FFFFFF"/>
+                        </w:rPr>
+                        <m:t>J</m:t>
+                      </m:r>
+                      <m:d>
+                        <m:dPr>
+                          <m:ctrlPr>
+                            <w:rPr>
+                              <w:rFonts w:ascii="Cambria Math" w:hAnsi="Cambria Math" w:cs="Arial"/>
+                              <w:i/>
+                              <w:color w:val="222222"/>
+                              <w:sz w:val="23"/>
+                              <w:szCs w:val="23"/>
+                              <w:shd w:val="clear" w:color="auto" w:fill="FFFFFF"/>
+                            </w:rPr>
+                          </m:ctrlPr>
+                        </m:dPr>
+                        <m:e>
+                          <m:r>
+                            <w:rPr>
+                              <w:rFonts w:ascii="Cambria Math" w:hAnsi="Cambria Math" w:cs="Arial"/>
+                              <w:color w:val="222222"/>
+                              <w:sz w:val="23"/>
+                              <w:szCs w:val="23"/>
+                              <w:shd w:val="clear" w:color="auto" w:fill="FFFFFF"/>
+                            </w:rPr>
+                            <m:t>x</m:t>
+                          </m:r>
+                        </m:e>
+                      </m:d>
+                      <m:ctrlPr>
+                        <w:rPr>
+                          <w:rFonts w:ascii="Cambria Math" w:hAnsi="Cambria Math" w:cs="Arial"/>
+                          <w:i/>
+                          <w:color w:val="222222"/>
+                          <w:sz w:val="23"/>
+                          <w:szCs w:val="23"/>
+                          <w:shd w:val="clear" w:color="auto" w:fill="FFFFFF"/>
+                        </w:rPr>
+                      </m:ctrlPr>
+                    </m:den>
+                  </m:f>
+                </m:e>
+              </m:d>
+              <m:ctrlPr>
+                <w:rPr>
+                  <w:rFonts w:ascii="Cambria Math" w:hAnsi="Cambria Math" w:cs="Arial"/>
+                  <w:i/>
+                  <w:color w:val="222222"/>
+                  <w:sz w:val="23"/>
+                  <w:szCs w:val="23"/>
+                  <w:shd w:val="clear" w:color="auto" w:fill="FFFFFF"/>
+                </w:rPr>
+              </m:ctrlPr>
+            </m:den>
+          </m:f>
+        </m:oMath>
+      </m:oMathPara>
+    </w:p>
+    <w:p>
+      <w:pPr>
+        <w:spacing w:line="360" w:lineRule="auto"/>
+        <w:rPr>
+          <w:rFonts w:ascii="Corbel" w:hAnsi="Corbel"/>
+          <w:sz w:val="22"/>
+          <w:szCs w:val="22"/>
+          <w:lang w:eastAsia="en-US"/>
+        </w:rPr>
+      </w:pPr>
     </w:p>
     <w:p>
       <w:pPr>
@@ -5193,7 +7058,6 @@
           <w:rFonts w:ascii="Corbel" w:hAnsi="Corbel"/>
           <w:lang w:val="en-GB"/>
         </w:rPr>
-        <w:lastRenderedPageBreak/>
         <w:t>Literature and General Remarks</w:t>
       </w:r>
     </w:p>
@@ -5224,7 +7088,27 @@
           <w:szCs w:val="22"/>
           <w:lang w:val="en-GB" w:eastAsia="en-US"/>
         </w:rPr>
-        <w:t xml:space="preserve">The current literature in the subject of harmony recognition is vast, but so is the complexity of the problem. Considering the several steps inherent to the problem; from the processing of the audio, to design choices of classification algorithms, to the scope of the solution, and the choice of databases, there were many unexplored aspects which were considered and utilised. </w:t>
+        <w:t xml:space="preserve">The current literature in the subject of harmony recognition is vast, but so is the complexity of the problem. Considering the several steps inherent to the problem; </w:t>
+      </w:r>
+      <w:proofErr w:type="gramStart"/>
+      <w:r>
+        <w:rPr>
+          <w:rFonts w:ascii="Corbel" w:hAnsi="Corbel"/>
+          <w:sz w:val="22"/>
+          <w:szCs w:val="22"/>
+          <w:lang w:val="en-GB" w:eastAsia="en-US"/>
+        </w:rPr>
+        <w:t>from the processing of the audio,</w:t>
+      </w:r>
+      <w:proofErr w:type="gramEnd"/>
+      <w:r>
+        <w:rPr>
+          <w:rFonts w:ascii="Corbel" w:hAnsi="Corbel"/>
+          <w:sz w:val="22"/>
+          <w:szCs w:val="22"/>
+          <w:lang w:val="en-GB" w:eastAsia="en-US"/>
+        </w:rPr>
+        <w:t xml:space="preserve"> to design choices of classification algorithms, to the scope of the solution, and the choice of databases, there were many unexplored aspects which were considered and utilised. </w:t>
       </w:r>
     </w:p>
     <w:p>
@@ -5374,14 +7258,25 @@
         </w:rPr>
         <w:t>the main audio processing technique used by researchers, Pitch Class Profiles (</w:t>
       </w:r>
-      <w:r>
-        <w:rPr>
-          <w:rFonts w:ascii="Corbel" w:hAnsi="Corbel"/>
-          <w:sz w:val="22"/>
-          <w:szCs w:val="22"/>
-          <w:lang w:val="en-GB" w:eastAsia="en-US"/>
-        </w:rPr>
-        <w:t>Fujishima, 1999)</w:t>
+      <w:proofErr w:type="spellStart"/>
+      <w:r>
+        <w:rPr>
+          <w:rFonts w:ascii="Corbel" w:hAnsi="Corbel"/>
+          <w:sz w:val="22"/>
+          <w:szCs w:val="22"/>
+          <w:lang w:val="en-GB" w:eastAsia="en-US"/>
+        </w:rPr>
+        <w:t>Fujishima</w:t>
+      </w:r>
+      <w:proofErr w:type="spellEnd"/>
+      <w:r>
+        <w:rPr>
+          <w:rFonts w:ascii="Corbel" w:hAnsi="Corbel"/>
+          <w:sz w:val="22"/>
+          <w:szCs w:val="22"/>
+          <w:lang w:val="en-GB" w:eastAsia="en-US"/>
+        </w:rPr>
+        <w:t>, 1999)</w:t>
       </w:r>
       <w:r>
         <w:rPr>
@@ -5657,15 +7552,125 @@
     </w:p>
     <w:p>
       <w:pPr>
+        <w:keepNext/>
         <w:spacing w:line="360" w:lineRule="auto"/>
-        <w:rPr>
-          <w:rFonts w:ascii="Corbel" w:hAnsi="Corbel"/>
+      </w:pPr>
+      <w:r>
+        <w:rPr>
+          <w:rFonts w:ascii="Corbel" w:hAnsi="Corbel"/>
+          <w:noProof/>
           <w:color w:val="000000" w:themeColor="text1"/>
           <w:sz w:val="22"/>
           <w:szCs w:val="22"/>
           <w:lang w:val="en-GB"/>
         </w:rPr>
-      </w:pPr>
+        <w:lastRenderedPageBreak/>
+        <w:drawing>
+          <wp:inline distT="0" distB="0" distL="0" distR="0" wp14:anchorId="147369B9" wp14:editId="19946E84">
+            <wp:extent cx="6042954" cy="2785145"/>
+            <wp:effectExtent l="0" t="0" r="2540" b="0"/>
+            <wp:docPr id="2" name="Picture 2" descr="Chart&#10;&#10;Description automatically generated"/>
+            <wp:cNvGraphicFramePr>
+              <a:graphicFrameLocks xmlns:a="http://schemas.openxmlformats.org/drawingml/2006/main" noChangeAspect="1"/>
+            </wp:cNvGraphicFramePr>
+            <a:graphic xmlns:a="http://schemas.openxmlformats.org/drawingml/2006/main">
+              <a:graphicData uri="http://schemas.openxmlformats.org/drawingml/2006/picture">
+                <pic:pic xmlns:pic="http://schemas.openxmlformats.org/drawingml/2006/picture">
+                  <pic:nvPicPr>
+                    <pic:cNvPr id="2" name="Picture 2" descr="Chart&#10;&#10;Description automatically generated"/>
+                    <pic:cNvPicPr/>
+                  </pic:nvPicPr>
+                  <pic:blipFill rotWithShape="1">
+                    <a:blip r:embed="rId11">
+                      <a:extLst>
+                        <a:ext uri="{28A0092B-C50C-407E-A947-70E740481C1C}">
+                          <a14:useLocalDpi xmlns:a14="http://schemas.microsoft.com/office/drawing/2010/main" val="0"/>
+                        </a:ext>
+                      </a:extLst>
+                    </a:blip>
+                    <a:srcRect l="5619" t="7172" r="5529" b="3154"/>
+                    <a:stretch/>
+                  </pic:blipFill>
+                  <pic:spPr bwMode="auto">
+                    <a:xfrm>
+                      <a:off x="0" y="0"/>
+                      <a:ext cx="6077290" cy="2800970"/>
+                    </a:xfrm>
+                    <a:prstGeom prst="rect">
+                      <a:avLst/>
+                    </a:prstGeom>
+                    <a:ln>
+                      <a:noFill/>
+                    </a:ln>
+                    <a:extLst>
+                      <a:ext uri="{53640926-AAD7-44D8-BBD7-CCE9431645EC}">
+                        <a14:shadowObscured xmlns:a14="http://schemas.microsoft.com/office/drawing/2010/main"/>
+                      </a:ext>
+                    </a:extLst>
+                  </pic:spPr>
+                </pic:pic>
+              </a:graphicData>
+            </a:graphic>
+          </wp:inline>
+        </w:drawing>
+      </w:r>
+    </w:p>
+    <w:p>
+      <w:pPr>
+        <w:pStyle w:val="Caption"/>
+        <w:jc w:val="center"/>
+        <w:rPr>
+          <w:rFonts w:ascii="Corbel" w:hAnsi="Corbel"/>
+          <w:color w:val="000000" w:themeColor="text1"/>
+          <w:sz w:val="22"/>
+          <w:szCs w:val="22"/>
+          <w:lang w:val="en-US"/>
+        </w:rPr>
+      </w:pPr>
+      <w:r>
+        <w:rPr>
+          <w:rFonts w:ascii="Corbel" w:hAnsi="Corbel"/>
+        </w:rPr>
+        <w:t xml:space="preserve">Figure </w:t>
+      </w:r>
+      <w:r>
+        <w:rPr>
+          <w:rFonts w:ascii="Corbel" w:hAnsi="Corbel"/>
+        </w:rPr>
+        <w:fldChar w:fldCharType="begin"/>
+      </w:r>
+      <w:r>
+        <w:rPr>
+          <w:rFonts w:ascii="Corbel" w:hAnsi="Corbel"/>
+        </w:rPr>
+        <w:instrText xml:space="preserve"> SEQ Figure \* ARABIC </w:instrText>
+      </w:r>
+      <w:r>
+        <w:rPr>
+          <w:rFonts w:ascii="Corbel" w:hAnsi="Corbel"/>
+        </w:rPr>
+        <w:fldChar w:fldCharType="separate"/>
+      </w:r>
+      <w:r>
+        <w:rPr>
+          <w:rFonts w:ascii="Corbel" w:hAnsi="Corbel"/>
+          <w:noProof/>
+        </w:rPr>
+        <w:t>3</w:t>
+      </w:r>
+      <w:r>
+        <w:rPr>
+          <w:rFonts w:ascii="Corbel" w:hAnsi="Corbel"/>
+        </w:rPr>
+        <w:fldChar w:fldCharType="end"/>
+      </w:r>
+      <w:r>
+        <w:rPr>
+          <w:rFonts w:ascii="Corbel" w:hAnsi="Corbel"/>
+          <w:lang w:val="en-US"/>
+        </w:rPr>
+        <w:t xml:space="preserve"> – 88-bin representation of a C chord with an alternate voicing</w:t>
+      </w:r>
     </w:p>
     <w:p>
       <w:pPr>
@@ -5686,7 +7691,49 @@
           <w:szCs w:val="22"/>
           <w:lang w:val="en-GB"/>
         </w:rPr>
-        <w:t>Insert two images here: one with the 12-bin and one of my model with 88 bins</w:t>
+        <w:t xml:space="preserve">Insert two images here: one with the 12-bin and one of </w:t>
+      </w:r>
+      <w:r>
+        <w:rPr>
+          <w:rFonts w:ascii="Corbel" w:hAnsi="Corbel"/>
+          <w:color w:val="000000" w:themeColor="text1"/>
+          <w:sz w:val="22"/>
+          <w:szCs w:val="22"/>
+          <w:lang w:val="en-GB"/>
+        </w:rPr>
+        <w:t>my</w:t>
+      </w:r>
+      <w:r>
+        <w:rPr>
+          <w:rFonts w:ascii="Corbel" w:hAnsi="Corbel"/>
+          <w:color w:val="000000" w:themeColor="text1"/>
+          <w:sz w:val="22"/>
+          <w:szCs w:val="22"/>
+          <w:lang w:val="en-GB"/>
+        </w:rPr>
+        <w:t xml:space="preserve"> </w:t>
+      </w:r>
+      <w:proofErr w:type="gramStart"/>
+      <w:r>
+        <w:rPr>
+          <w:rFonts w:ascii="Corbel" w:hAnsi="Corbel"/>
+          <w:color w:val="000000" w:themeColor="text1"/>
+          <w:sz w:val="22"/>
+          <w:szCs w:val="22"/>
+          <w:lang w:val="en-GB"/>
+        </w:rPr>
+        <w:t>model</w:t>
+      </w:r>
+      <w:proofErr w:type="gramEnd"/>
+      <w:r>
+        <w:rPr>
+          <w:rFonts w:ascii="Corbel" w:hAnsi="Corbel"/>
+          <w:color w:val="000000" w:themeColor="text1"/>
+          <w:sz w:val="22"/>
+          <w:szCs w:val="22"/>
+          <w:lang w:val="en-GB"/>
+        </w:rPr>
+        <w:t xml:space="preserve"> with 88 bins</w:t>
       </w:r>
     </w:p>
     <w:p>
@@ -5862,16 +7909,7 @@
           <w:szCs w:val="22"/>
           <w:lang w:val="en-GB" w:eastAsia="en-US"/>
         </w:rPr>
-        <w:t xml:space="preserve">only recently have machine learning methods (rather than relying on signal processing techniques and pattern matching), began to be used. The work done by (Fujishima, 1999), laid ground to the most used signalling processing technique within this subject: Pitch Class Profiles. </w:t>
-      </w:r>
-      <w:r>
-        <w:rPr>
-          <w:rFonts w:ascii="Corbel" w:hAnsi="Corbel"/>
-          <w:sz w:val="22"/>
-          <w:szCs w:val="22"/>
-          <w:lang w:val="en-GB" w:eastAsia="en-US"/>
-        </w:rPr>
-        <w:t xml:space="preserve">This technique </w:t>
+        <w:t xml:space="preserve">only recently have machine learning methods (rather than relying on signal processing techniques and pattern matching), began to be used. </w:t>
       </w:r>
     </w:p>
     <w:p>
@@ -5923,12 +7961,73 @@
     </w:p>
     <w:p>
       <w:pPr>
-        <w:spacing w:line="360" w:lineRule="auto"/>
-        <w:rPr>
-          <w:rFonts w:ascii="Corbel" w:hAnsi="Corbel"/>
-          <w:lang w:val="en-GB"/>
-        </w:rPr>
-      </w:pPr>
+        <w:autoSpaceDE w:val="0"/>
+        <w:autoSpaceDN w:val="0"/>
+        <w:adjustRightInd w:val="0"/>
+        <w:rPr>
+          <w:rFonts w:ascii="AppleSystemUIFont" w:eastAsiaTheme="minorHAnsi" w:hAnsi="AppleSystemUIFont" w:cs="AppleSystemUIFont"/>
+          <w:lang w:val="en-GB" w:eastAsia="en-US"/>
+        </w:rPr>
+      </w:pPr>
+      <w:r>
+        <w:rPr>
+          <w:rFonts w:ascii="AppleSystemUIFont" w:eastAsiaTheme="minorHAnsi" w:hAnsi="AppleSystemUIFont" w:cs="AppleSystemUIFont"/>
+          <w:lang w:val="en-GB" w:eastAsia="en-US"/>
+        </w:rPr>
+        <w:t>Things I tried</w:t>
+      </w:r>
+    </w:p>
+    <w:p>
+      <w:pPr>
+        <w:autoSpaceDE w:val="0"/>
+        <w:autoSpaceDN w:val="0"/>
+        <w:adjustRightInd w:val="0"/>
+        <w:rPr>
+          <w:rFonts w:ascii="AppleSystemUIFont" w:eastAsiaTheme="minorHAnsi" w:hAnsi="AppleSystemUIFont" w:cs="AppleSystemUIFont"/>
+          <w:lang w:val="en-GB" w:eastAsia="en-US"/>
+        </w:rPr>
+      </w:pPr>
+      <w:r>
+        <w:rPr>
+          <w:rFonts w:ascii="AppleSystemUIFont" w:eastAsiaTheme="minorHAnsi" w:hAnsi="AppleSystemUIFont" w:cs="AppleSystemUIFont"/>
+          <w:lang w:val="en-GB" w:eastAsia="en-US"/>
+        </w:rPr>
+        <w:t xml:space="preserve">What I succeeded </w:t>
+      </w:r>
+      <w:proofErr w:type="gramStart"/>
+      <w:r>
+        <w:rPr>
+          <w:rFonts w:ascii="AppleSystemUIFont" w:eastAsiaTheme="minorHAnsi" w:hAnsi="AppleSystemUIFont" w:cs="AppleSystemUIFont"/>
+          <w:lang w:val="en-GB" w:eastAsia="en-US"/>
+        </w:rPr>
+        <w:t>in, and</w:t>
+      </w:r>
+      <w:proofErr w:type="gramEnd"/>
+      <w:r>
+        <w:rPr>
+          <w:rFonts w:ascii="AppleSystemUIFont" w:eastAsiaTheme="minorHAnsi" w:hAnsi="AppleSystemUIFont" w:cs="AppleSystemUIFont"/>
+          <w:lang w:val="en-GB" w:eastAsia="en-US"/>
+        </w:rPr>
+        <w:t xml:space="preserve"> substantiate with results (and mention how significant these results are! Show why they are important) —&gt; look at the poster for the CHD class and the questions</w:t>
+      </w:r>
+    </w:p>
+    <w:p>
+      <w:pPr>
+        <w:autoSpaceDE w:val="0"/>
+        <w:autoSpaceDN w:val="0"/>
+        <w:adjustRightInd w:val="0"/>
+        <w:rPr>
+          <w:rFonts w:ascii="AppleSystemUIFont" w:eastAsiaTheme="minorHAnsi" w:hAnsi="AppleSystemUIFont" w:cs="AppleSystemUIFont"/>
+          <w:lang w:val="en-GB" w:eastAsia="en-US"/>
+        </w:rPr>
+      </w:pPr>
+      <w:r>
+        <w:rPr>
+          <w:rFonts w:ascii="AppleSystemUIFont" w:eastAsiaTheme="minorHAnsi" w:hAnsi="AppleSystemUIFont" w:cs="AppleSystemUIFont"/>
+          <w:lang w:val="en-GB" w:eastAsia="en-US"/>
+        </w:rPr>
+        <w:t>What I failed in and why</w:t>
+      </w:r>
     </w:p>
     <w:p>
       <w:pPr>
@@ -5947,7 +8046,6 @@
           <w:szCs w:val="24"/>
           <w:lang w:val="en-GB"/>
         </w:rPr>
-        <w:lastRenderedPageBreak/>
         <w:t>Methodology</w:t>
       </w:r>
       <w:r>
@@ -6191,7 +8289,27 @@
           <w:szCs w:val="22"/>
           <w:lang w:val="en-GB"/>
         </w:rPr>
-        <w:t>Eliasmith, C., &amp; Anderson, C. H. (2003). Neural engineering: Computation, representation and dynamics in neurobiological systems. Cambridge, MA: MIT Press.</w:t>
+        <w:t xml:space="preserve">Eliasmith, C., &amp; Anderson, C. H. (2003). Neural engineering: Computation, </w:t>
+      </w:r>
+      <w:proofErr w:type="gramStart"/>
+      <w:r>
+        <w:rPr>
+          <w:rFonts w:ascii="Corbel" w:hAnsi="Corbel"/>
+          <w:sz w:val="22"/>
+          <w:szCs w:val="22"/>
+          <w:lang w:val="en-GB"/>
+        </w:rPr>
+        <w:t>representation</w:t>
+      </w:r>
+      <w:proofErr w:type="gramEnd"/>
+      <w:r>
+        <w:rPr>
+          <w:rFonts w:ascii="Corbel" w:hAnsi="Corbel"/>
+          <w:sz w:val="22"/>
+          <w:szCs w:val="22"/>
+          <w:lang w:val="en-GB"/>
+        </w:rPr>
+        <w:t xml:space="preserve"> and dynamics in neurobiological systems. Cambridge, MA: MIT Press.</w:t>
       </w:r>
     </w:p>
     <w:p>
@@ -6212,17 +8330,172 @@
           <w:rFonts w:ascii="Corbel" w:hAnsi="Corbel"/>
           <w:sz w:val="22"/>
           <w:szCs w:val="22"/>
-          <w:lang w:val="en-GB"/>
-        </w:rPr>
-      </w:pPr>
-      <w:r>
-        <w:rPr>
-          <w:rFonts w:ascii="Corbel" w:hAnsi="Corbel"/>
-          <w:sz w:val="22"/>
-          <w:szCs w:val="22"/>
-          <w:lang w:val="en-GB"/>
-        </w:rPr>
-        <w:t>Osvaldo Simeone (2017), “A Brief Introduction to Machine Learning</w:t>
+        </w:rPr>
+      </w:pPr>
+      <w:r>
+        <w:rPr>
+          <w:rFonts w:ascii="Corbel" w:hAnsi="Corbel"/>
+          <w:sz w:val="22"/>
+          <w:szCs w:val="22"/>
+        </w:rPr>
+        <w:t xml:space="preserve">Stewart, T. C. (2012). (tech.). </w:t>
+      </w:r>
+      <w:r>
+        <w:rPr>
+          <w:rFonts w:ascii="Corbel" w:hAnsi="Corbel"/>
+          <w:i/>
+          <w:iCs/>
+          <w:sz w:val="22"/>
+          <w:szCs w:val="22"/>
+        </w:rPr>
+        <w:t>A Technical Overview of the Neural Engineering Framework</w:t>
+      </w:r>
+      <w:r>
+        <w:rPr>
+          <w:rFonts w:ascii="Corbel" w:hAnsi="Corbel"/>
+          <w:sz w:val="22"/>
+          <w:szCs w:val="22"/>
+        </w:rPr>
+        <w:t xml:space="preserve">. </w:t>
+      </w:r>
+    </w:p>
+    <w:sdt>
+      <w:sdtPr>
+        <w:id w:val="1613624786"/>
+        <w:bibliography/>
+      </w:sdtPr>
+      <w:sdtContent>
+        <w:p>
+          <w:pPr>
+            <w:pStyle w:val="Bibliography"/>
+            <w:ind w:left="720" w:hanging="720"/>
+            <w:rPr>
+              <w:rFonts w:ascii="Corbel" w:hAnsi="Corbel"/>
+              <w:noProof/>
+              <w:sz w:val="22"/>
+              <w:szCs w:val="22"/>
+              <w:lang w:val="en-GB"/>
+            </w:rPr>
+          </w:pPr>
+          <w:r>
+            <w:rPr>
+              <w:rFonts w:ascii="Corbel" w:hAnsi="Corbel"/>
+              <w:sz w:val="22"/>
+              <w:szCs w:val="22"/>
+            </w:rPr>
+            <w:fldChar w:fldCharType="begin"/>
+          </w:r>
+          <w:r>
+            <w:rPr>
+              <w:rFonts w:ascii="Corbel" w:hAnsi="Corbel"/>
+              <w:sz w:val="22"/>
+              <w:szCs w:val="22"/>
+            </w:rPr>
+            <w:instrText xml:space="preserve"> BIBLIOGRAPHY </w:instrText>
+          </w:r>
+          <w:r>
+            <w:rPr>
+              <w:rFonts w:ascii="Corbel" w:hAnsi="Corbel"/>
+              <w:sz w:val="22"/>
+              <w:szCs w:val="22"/>
+            </w:rPr>
+            <w:fldChar w:fldCharType="separate"/>
+          </w:r>
+          <w:r>
+            <w:rPr>
+              <w:rFonts w:ascii="Corbel" w:hAnsi="Corbel"/>
+              <w:noProof/>
+              <w:sz w:val="22"/>
+              <w:szCs w:val="22"/>
+              <w:lang w:val="en-GB"/>
+            </w:rPr>
+            <w:t xml:space="preserve">Rajendran, B. (2021). </w:t>
+          </w:r>
+          <w:r>
+            <w:rPr>
+              <w:rFonts w:ascii="Corbel" w:hAnsi="Corbel"/>
+              <w:i/>
+              <w:iCs/>
+              <w:noProof/>
+              <w:sz w:val="22"/>
+              <w:szCs w:val="22"/>
+              <w:lang w:val="en-GB"/>
+            </w:rPr>
+            <w:t>Brain-Inspired Computing &amp; Hardware Design.</w:t>
+          </w:r>
+          <w:r>
+            <w:rPr>
+              <w:rFonts w:ascii="Corbel" w:hAnsi="Corbel"/>
+              <w:noProof/>
+              <w:sz w:val="22"/>
+              <w:szCs w:val="22"/>
+              <w:lang w:val="en-GB"/>
+            </w:rPr>
+            <w:t xml:space="preserve"> </w:t>
+          </w:r>
+        </w:p>
+        <w:p>
+          <w:r>
+            <w:rPr>
+              <w:rFonts w:ascii="Corbel" w:hAnsi="Corbel"/>
+              <w:b/>
+              <w:bCs/>
+              <w:noProof/>
+              <w:sz w:val="22"/>
+              <w:szCs w:val="22"/>
+            </w:rPr>
+            <w:fldChar w:fldCharType="end"/>
+          </w:r>
+        </w:p>
+      </w:sdtContent>
+    </w:sdt>
+    <w:p>
+      <w:pPr>
+        <w:spacing w:line="360" w:lineRule="auto"/>
+        <w:rPr>
+          <w:rFonts w:ascii="Corbel" w:hAnsi="Corbel"/>
+          <w:sz w:val="22"/>
+          <w:szCs w:val="22"/>
+          <w:lang w:val="en-GB"/>
+        </w:rPr>
+      </w:pPr>
+    </w:p>
+    <w:p>
+      <w:pPr>
+        <w:spacing w:line="360" w:lineRule="auto"/>
+        <w:rPr>
+          <w:rFonts w:ascii="Corbel" w:hAnsi="Corbel"/>
+          <w:sz w:val="22"/>
+          <w:szCs w:val="22"/>
+          <w:lang w:val="en-GB"/>
+        </w:rPr>
+      </w:pPr>
+      <w:r>
+        <w:rPr>
+          <w:rFonts w:ascii="Corbel" w:hAnsi="Corbel"/>
+          <w:sz w:val="22"/>
+          <w:szCs w:val="22"/>
+          <w:lang w:val="en-GB"/>
+        </w:rPr>
+        <w:t>Osvaldo Simeone (2017)</w:t>
+      </w:r>
+      <w:r>
+        <w:rPr>
+          <w:rFonts w:ascii="Corbel" w:hAnsi="Corbel"/>
+          <w:sz w:val="22"/>
+          <w:szCs w:val="22"/>
+          <w:lang w:val="en-GB"/>
+        </w:rPr>
+        <w:t xml:space="preserve">. </w:t>
+      </w:r>
+      <w:r>
+        <w:rPr>
+          <w:rFonts w:ascii="Corbel" w:hAnsi="Corbel"/>
+          <w:sz w:val="22"/>
+          <w:szCs w:val="22"/>
+          <w:lang w:val="en-GB"/>
+        </w:rPr>
+        <w:t>A Brief Introduction to Machine Learning</w:t>
       </w:r>
       <w:r>
         <w:rPr>
@@ -6240,7 +8513,7 @@
           <w:szCs w:val="22"/>
           <w:lang w:val="en-GB"/>
         </w:rPr>
-        <w:t>for Engineers”</w:t>
+        <w:t>for Engineers</w:t>
       </w:r>
       <w:r>
         <w:rPr>
@@ -6251,7 +8524,7 @@
         </w:rPr>
         <w:t xml:space="preserve">. Available at: </w:t>
       </w:r>
-      <w:hyperlink r:id="rId10" w:history="1">
+      <w:hyperlink r:id="rId12" w:history="1">
         <w:r>
           <w:rPr>
             <w:rStyle w:val="Hyperlink"/>
@@ -6301,7 +8574,67 @@
           <w:szCs w:val="22"/>
           <w:lang w:val="en-GB"/>
         </w:rPr>
-        <w:t>Heng-Tze Cheng, Yi-Hsuan Yang, Yu-Ching Lin, I-Bin Liao and H. H. Chen,</w:t>
+        <w:t>Heng-</w:t>
+      </w:r>
+      <w:proofErr w:type="spellStart"/>
+      <w:r>
+        <w:rPr>
+          <w:rFonts w:ascii="Corbel" w:hAnsi="Corbel"/>
+          <w:sz w:val="22"/>
+          <w:szCs w:val="22"/>
+          <w:lang w:val="en-GB"/>
+        </w:rPr>
+        <w:t>Tze</w:t>
+      </w:r>
+      <w:proofErr w:type="spellEnd"/>
+      <w:r>
+        <w:rPr>
+          <w:rFonts w:ascii="Corbel" w:hAnsi="Corbel"/>
+          <w:sz w:val="22"/>
+          <w:szCs w:val="22"/>
+          <w:lang w:val="en-GB"/>
+        </w:rPr>
+        <w:t xml:space="preserve"> Cheng, Yi-</w:t>
+      </w:r>
+      <w:proofErr w:type="spellStart"/>
+      <w:r>
+        <w:rPr>
+          <w:rFonts w:ascii="Corbel" w:hAnsi="Corbel"/>
+          <w:sz w:val="22"/>
+          <w:szCs w:val="22"/>
+          <w:lang w:val="en-GB"/>
+        </w:rPr>
+        <w:t>Hsuan</w:t>
+      </w:r>
+      <w:proofErr w:type="spellEnd"/>
+      <w:r>
+        <w:rPr>
+          <w:rFonts w:ascii="Corbel" w:hAnsi="Corbel"/>
+          <w:sz w:val="22"/>
+          <w:szCs w:val="22"/>
+          <w:lang w:val="en-GB"/>
+        </w:rPr>
+        <w:t xml:space="preserve"> Yang, Yu-Ching Lin, I-Bin </w:t>
+      </w:r>
+      <w:proofErr w:type="gramStart"/>
+      <w:r>
+        <w:rPr>
+          <w:rFonts w:ascii="Corbel" w:hAnsi="Corbel"/>
+          <w:sz w:val="22"/>
+          <w:szCs w:val="22"/>
+          <w:lang w:val="en-GB"/>
+        </w:rPr>
+        <w:t>Liao</w:t>
+      </w:r>
+      <w:proofErr w:type="gramEnd"/>
+      <w:r>
+        <w:rPr>
+          <w:rFonts w:ascii="Corbel" w:hAnsi="Corbel"/>
+          <w:sz w:val="22"/>
+          <w:szCs w:val="22"/>
+          <w:lang w:val="en-GB"/>
+        </w:rPr>
+        <w:t xml:space="preserve"> and H. H. Chen,</w:t>
       </w:r>
       <w:r>
         <w:rPr>
@@ -6319,7 +8652,27 @@
           <w:szCs w:val="22"/>
           <w:lang w:val="en-GB"/>
         </w:rPr>
-        <w:t xml:space="preserve"> "Automatic chord recognition for music classification and retrieval," 2008 IEEE International Conference on Multimedia and Expo, pp. 1505-1508, doi: 10.1109/ICME.2008.4607732.</w:t>
+        <w:t xml:space="preserve"> "Automatic chord recognition for music classification and retrieval," 2008 IEEE International Conference on Multimedia and Expo, pp. 1505-1508, </w:t>
+      </w:r>
+      <w:proofErr w:type="spellStart"/>
+      <w:r>
+        <w:rPr>
+          <w:rFonts w:ascii="Corbel" w:hAnsi="Corbel"/>
+          <w:sz w:val="22"/>
+          <w:szCs w:val="22"/>
+          <w:lang w:val="en-GB"/>
+        </w:rPr>
+        <w:t>doi</w:t>
+      </w:r>
+      <w:proofErr w:type="spellEnd"/>
+      <w:r>
+        <w:rPr>
+          <w:rFonts w:ascii="Corbel" w:hAnsi="Corbel"/>
+          <w:sz w:val="22"/>
+          <w:szCs w:val="22"/>
+          <w:lang w:val="en-GB"/>
+        </w:rPr>
+        <w:t>: 10.1109/ICME.2008.4607732.</w:t>
       </w:r>
     </w:p>
     <w:p>
@@ -6370,17 +8723,33 @@
         </w:rPr>
         <w:t xml:space="preserve">. [online] Available at: </w:t>
       </w:r>
-      <w:hyperlink r:id="rId11" w:history="1">
-        <w:r>
-          <w:rPr>
-            <w:rStyle w:val="Hyperlink"/>
-            <w:rFonts w:ascii="Corbel" w:hAnsi="Corbel"/>
-            <w:sz w:val="22"/>
-            <w:szCs w:val="22"/>
-          </w:rPr>
-          <w:t>https://www.engineeringtoolbox.com/note-frequencies-d_520.html</w:t>
-        </w:r>
-      </w:hyperlink>
+      <w:r>
+        <w:fldChar w:fldCharType="begin"/>
+      </w:r>
+      <w:r>
+        <w:instrText xml:space="preserve"> HYPERLINK "https://www.engineeringtoolbox.com/note-frequencies-d_520.html" </w:instrText>
+      </w:r>
+      <w:r>
+        <w:fldChar w:fldCharType="separate"/>
+      </w:r>
+      <w:r>
+        <w:rPr>
+          <w:rStyle w:val="Hyperlink"/>
+          <w:rFonts w:ascii="Corbel" w:hAnsi="Corbel"/>
+          <w:sz w:val="22"/>
+          <w:szCs w:val="22"/>
+        </w:rPr>
+        <w:t>https://www.engineeringtoolbox.com/note-frequencies-d_520.html</w:t>
+      </w:r>
+      <w:r>
+        <w:rPr>
+          <w:rStyle w:val="Hyperlink"/>
+          <w:rFonts w:ascii="Corbel" w:hAnsi="Corbel"/>
+          <w:sz w:val="22"/>
+          <w:szCs w:val="22"/>
+        </w:rPr>
+        <w:fldChar w:fldCharType="end"/>
+      </w:r>
       <w:r>
         <w:rPr>
           <w:rFonts w:ascii="Corbel" w:hAnsi="Corbel"/>
@@ -6419,61 +8788,27 @@
           <w:szCs w:val="22"/>
           <w:lang w:val="en-GB"/>
         </w:rPr>
-        <w:t>Takuya Fujishima (</w:t>
-      </w:r>
-      <w:r>
-        <w:rPr>
-          <w:rFonts w:ascii="Corbel" w:hAnsi="Corbel"/>
-          <w:sz w:val="22"/>
-          <w:szCs w:val="22"/>
-          <w:lang w:val="en-GB"/>
-        </w:rPr>
-        <w:t>1999</w:t>
-      </w:r>
-      <w:r>
-        <w:rPr>
-          <w:rFonts w:ascii="Corbel" w:hAnsi="Corbel"/>
-          <w:sz w:val="22"/>
-          <w:szCs w:val="22"/>
-          <w:lang w:val="en-GB"/>
-        </w:rPr>
-        <w:t>)</w:t>
-      </w:r>
-      <w:r>
-        <w:rPr>
-          <w:rFonts w:ascii="Corbel" w:hAnsi="Corbel"/>
-          <w:sz w:val="22"/>
-          <w:szCs w:val="22"/>
-          <w:lang w:val="en-GB"/>
-        </w:rPr>
-        <w:t>.</w:t>
-      </w:r>
-      <w:r>
-        <w:rPr>
-          <w:rFonts w:ascii="Corbel" w:hAnsi="Corbel"/>
-          <w:sz w:val="22"/>
-          <w:szCs w:val="22"/>
-          <w:lang w:val="en-GB"/>
-        </w:rPr>
-        <w:t xml:space="preserve"> Realtime Chord Recognition of Musical Sound: A System Using</w:t>
-      </w:r>
-      <w:r>
-        <w:rPr>
-          <w:rFonts w:ascii="Corbel" w:hAnsi="Corbel"/>
-          <w:sz w:val="22"/>
-          <w:szCs w:val="22"/>
-          <w:lang w:val="en-GB"/>
-        </w:rPr>
-        <w:t xml:space="preserve"> </w:t>
-      </w:r>
-      <w:r>
-        <w:rPr>
-          <w:rFonts w:ascii="Corbel" w:hAnsi="Corbel"/>
-          <w:sz w:val="22"/>
-          <w:szCs w:val="22"/>
-          <w:lang w:val="en-GB"/>
-        </w:rPr>
-        <w:t>Common Lisp Music, ICMC Proceedings.</w:t>
+        <w:t xml:space="preserve">Takuya </w:t>
+      </w:r>
+      <w:proofErr w:type="spellStart"/>
+      <w:r>
+        <w:rPr>
+          <w:rFonts w:ascii="Corbel" w:hAnsi="Corbel"/>
+          <w:sz w:val="22"/>
+          <w:szCs w:val="22"/>
+          <w:lang w:val="en-GB"/>
+        </w:rPr>
+        <w:t>Fujishima</w:t>
+      </w:r>
+      <w:proofErr w:type="spellEnd"/>
+      <w:r>
+        <w:rPr>
+          <w:rFonts w:ascii="Corbel" w:hAnsi="Corbel"/>
+          <w:sz w:val="22"/>
+          <w:szCs w:val="22"/>
+          <w:lang w:val="en-GB"/>
+        </w:rPr>
+        <w:t xml:space="preserve"> (1999). Realtime Chord Recognition of Musical Sound: A System Using Common Lisp Music, ICMC Proceedings.</w:t>
       </w:r>
     </w:p>
     <w:p>
@@ -6512,9 +8847,9 @@
       </w:pPr>
     </w:p>
     <w:sectPr>
-      <w:footerReference w:type="even" r:id="rId12"/>
-      <w:footerReference w:type="default" r:id="rId13"/>
-      <w:headerReference w:type="first" r:id="rId14"/>
+      <w:footerReference w:type="even" r:id="rId13"/>
+      <w:footerReference w:type="default" r:id="rId14"/>
+      <w:headerReference w:type="first" r:id="rId15"/>
       <w:pgSz w:w="11906" w:h="16838"/>
       <w:pgMar w:top="1134" w:right="1134" w:bottom="1134" w:left="1134" w:header="708" w:footer="708" w:gutter="0"/>
       <w:cols w:space="708"/>
@@ -6984,7 +9319,7 @@
               <v:stroke joinstyle="miter"/>
               <v:path gradientshapeok="t" o:connecttype="rect"/>
             </v:shapetype>
-            <v:shape id="Text Box 6" o:spid="_x0000_s1028" type="#_x0000_t202" style="position:absolute;margin-left:246.1pt;margin-top:22.8pt;width:121.15pt;height:113.4pt;z-index:-251657216;visibility:visible;mso-wrap-style:square;mso-width-percent:0;mso-height-percent:0;mso-wrap-distance-left:9pt;mso-wrap-distance-top:0;mso-wrap-distance-right:9pt;mso-wrap-distance-bottom:0;mso-position-horizontal:absolute;mso-position-horizontal-relative:page;mso-position-vertical:absolute;mso-position-vertical-relative:page;mso-width-percent:0;mso-height-percent:0;mso-width-relative:page;mso-height-relative:page;v-text-anchor:top" o:gfxdata="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" filled="f" stroked="f">
+            <v:shape id="Text Box 6" o:spid="_x0000_s1029" type="#_x0000_t202" style="position:absolute;margin-left:246.1pt;margin-top:22.8pt;width:121.15pt;height:113.4pt;z-index:-251657216;visibility:visible;mso-wrap-style:square;mso-width-percent:0;mso-height-percent:0;mso-wrap-distance-left:9pt;mso-wrap-distance-top:0;mso-wrap-distance-right:9pt;mso-wrap-distance-bottom:0;mso-position-horizontal:absolute;mso-position-horizontal-relative:page;mso-position-vertical:absolute;mso-position-vertical-relative:page;mso-width-percent:0;mso-height-percent:0;mso-width-relative:page;mso-height-relative:page;v-text-anchor:top" o:gfxdata="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" filled="f" stroked="f">
               <v:path arrowok="t"/>
               <v:textbox inset="0,0,0,0">
                 <w:txbxContent>
@@ -7168,7 +9503,7 @@
         </mc:Choice>
         <mc:Fallback>
           <w:pict>
-            <v:shape w14:anchorId="42A2633E" id="Text Box 5" o:spid="_x0000_s1029" type="#_x0000_t202" style="position:absolute;margin-left:46.15pt;margin-top:22.65pt;width:135.35pt;height:105.55pt;z-index:-251656192;visibility:visible;mso-wrap-style:square;mso-width-percent:0;mso-height-percent:0;mso-wrap-distance-left:9pt;mso-wrap-distance-top:0;mso-wrap-distance-right:9pt;mso-wrap-distance-bottom:0;mso-position-horizontal:absolute;mso-position-horizontal-relative:page;mso-position-vertical:absolute;mso-position-vertical-relative:page;mso-width-percent:0;mso-height-percent:0;mso-width-relative:page;mso-height-relative:page;v-text-anchor:top" o:gfxdata="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" filled="f" stroked="f">
+            <v:shape w14:anchorId="42A2633E" id="Text Box 5" o:spid="_x0000_s1030" type="#_x0000_t202" style="position:absolute;margin-left:46.15pt;margin-top:22.65pt;width:135.35pt;height:105.55pt;z-index:-251656192;visibility:visible;mso-wrap-style:square;mso-width-percent:0;mso-height-percent:0;mso-wrap-distance-left:9pt;mso-wrap-distance-top:0;mso-wrap-distance-right:9pt;mso-wrap-distance-bottom:0;mso-position-horizontal:absolute;mso-position-horizontal-relative:page;mso-position-vertical:absolute;mso-position-vertical-relative:page;mso-width-percent:0;mso-height-percent:0;mso-width-relative:page;mso-height-relative:page;v-text-anchor:top" o:gfxdata="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" filled="f" stroked="f">
               <v:path arrowok="t"/>
               <v:textbox inset="0,0,0,0">
                 <w:txbxContent>
@@ -7496,10 +9831,10 @@
       </w:rPr>
     </w:lvl>
   </w:abstractNum>
-  <w:num w:numId="1">
+  <w:num w:numId="1" w16cid:durableId="2145076842">
     <w:abstractNumId w:val="0"/>
   </w:num>
-  <w:num w:numId="2">
+  <w:num w:numId="2" w16cid:durableId="1400177126">
     <w:abstractNumId w:val="1"/>
   </w:num>
 </w:numbering>
@@ -7513,7 +9848,7 @@
         <w:rFonts w:asciiTheme="minorHAnsi" w:eastAsiaTheme="minorHAnsi" w:hAnsiTheme="minorHAnsi" w:cstheme="minorBidi"/>
         <w:sz w:val="24"/>
         <w:szCs w:val="24"/>
-        <w:lang w:eastAsia="en-US" w:bidi="ar-SA"/>
+        <w:lang w:val="en-PT" w:eastAsia="en-US" w:bidi="ar-SA"/>
       </w:rPr>
     </w:rPrDefault>
     <w:pPrDefault/>
@@ -7973,7 +10308,6 @@
   <w:style w:type="character" w:default="1" w:styleId="DefaultParagraphFont">
     <w:name w:val="Default Paragraph Font"/>
     <w:uiPriority w:val="1"/>
-    <w:semiHidden/>
     <w:unhideWhenUsed/>
   </w:style>
   <w:style w:type="table" w:default="1" w:styleId="TableNormal">
@@ -8412,6 +10746,14 @@
       <w:shd w:val="clear" w:color="auto" w:fill="E1DFDD"/>
     </w:rPr>
   </w:style>
+  <w:style w:type="paragraph" w:styleId="Bibliography">
+    <w:name w:val="Bibliography"/>
+    <w:basedOn w:val="Normal"/>
+    <w:next w:val="Normal"/>
+    <w:uiPriority w:val="37"/>
+    <w:unhideWhenUsed/>
+    <w:rsid w:val="005D6753"/>
+  </w:style>
 </w:styles>
 </file>
 
@@ -8711,11 +11053,31 @@
 </file>
 
 <file path=customXml/item1.xml><?xml version="1.0" encoding="utf-8"?>
-<b:Sources xmlns:b="http://schemas.openxmlformats.org/officeDocument/2006/bibliography" xmlns="http://schemas.openxmlformats.org/officeDocument/2006/bibliography" SelectedStyle="/APASixthEditionOfficeOnline.xsl" StyleName="APA" Version="6"/>
+<b:Sources xmlns:b="http://schemas.openxmlformats.org/officeDocument/2006/bibliography" xmlns="http://schemas.openxmlformats.org/officeDocument/2006/bibliography" SelectedStyle="/APASixthEditionOfficeOnline.xsl" StyleName="APA" Version="6">
+  <b:Source>
+    <b:Tag>Raj21</b:Tag>
+    <b:SourceType>Report</b:SourceType>
+    <b:Guid>{6D0DA7DD-9551-8B46-9AF9-B669474DEEF4}</b:Guid>
+    <b:Author>
+      <b:Author>
+        <b:NameList>
+          <b:Person>
+            <b:Last>Rajendran</b:Last>
+            <b:First>Bipin</b:First>
+          </b:Person>
+        </b:NameList>
+      </b:Author>
+    </b:Author>
+    <b:Title>Brain-Inspired Computing &amp; Hardware Design</b:Title>
+    <b:Year>2021</b:Year>
+    <b:LCID>en-GB</b:LCID>
+    <b:RefOrder>1</b:RefOrder>
+  </b:Source>
+</b:Sources>
 </file>
 
 <file path=customXml/itemProps1.xml><?xml version="1.0" encoding="utf-8"?>
-<ds:datastoreItem xmlns:ds="http://schemas.openxmlformats.org/officeDocument/2006/customXml" ds:itemID="{295F9E5A-7D89-474A-AFBF-E1FF34A0F311}">
+<ds:datastoreItem xmlns:ds="http://schemas.openxmlformats.org/officeDocument/2006/customXml" ds:itemID="{7DA2E4B5-A24B-0D43-B44B-F3568F976880}">
   <ds:schemaRefs>
     <ds:schemaRef ds:uri="http://schemas.openxmlformats.org/officeDocument/2006/bibliography"/>
   </ds:schemaRefs>

</xml_diff>

<commit_message>
new changes - ANNs
</commit_message>
<xml_diff>
--- a/Report (1).docx
+++ b/Report (1).docx
@@ -2507,7 +2507,7 @@
                 <w:webHidden/>
                 <w:lang w:val="en-GB"/>
               </w:rPr>
-              <w:t>6</w:t>
+              <w:t>8</w:t>
             </w:r>
             <w:r>
               <w:rPr>
@@ -2599,7 +2599,7 @@
                 <w:webHidden/>
                 <w:lang w:val="en-GB"/>
               </w:rPr>
-              <w:t>6</w:t>
+              <w:t>8</w:t>
             </w:r>
             <w:r>
               <w:rPr>
@@ -2691,7 +2691,7 @@
                 <w:webHidden/>
                 <w:lang w:val="en-GB"/>
               </w:rPr>
-              <w:t>7</w:t>
+              <w:t>8</w:t>
             </w:r>
             <w:r>
               <w:rPr>
@@ -2783,7 +2783,7 @@
                 <w:webHidden/>
                 <w:lang w:val="en-GB"/>
               </w:rPr>
-              <w:t>7</w:t>
+              <w:t>8</w:t>
             </w:r>
             <w:r>
               <w:rPr>
@@ -2875,7 +2875,7 @@
                 <w:webHidden/>
                 <w:lang w:val="en-GB"/>
               </w:rPr>
-              <w:t>7</w:t>
+              <w:t>9</w:t>
             </w:r>
             <w:r>
               <w:rPr>
@@ -2946,6 +2946,7 @@
       <w:pPr>
         <w:pStyle w:val="Heading1"/>
         <w:spacing w:line="360" w:lineRule="auto"/>
+        <w:jc w:val="both"/>
         <w:rPr>
           <w:rStyle w:val="Strong"/>
           <w:rFonts w:ascii="Corbel" w:hAnsi="Corbel" w:cs="Open Sans"/>
@@ -2972,15 +2973,102 @@
     <w:p>
       <w:pPr>
         <w:spacing w:line="360" w:lineRule="auto"/>
-        <w:rPr>
-          <w:rFonts w:ascii="Corbel" w:hAnsi="Corbel"/>
-          <w:lang w:val="en-GB"/>
-        </w:rPr>
-      </w:pPr>
+        <w:jc w:val="both"/>
+        <w:rPr>
+          <w:rFonts w:ascii="Corbel" w:hAnsi="Corbel"/>
+          <w:sz w:val="22"/>
+          <w:szCs w:val="22"/>
+          <w:lang w:val="en-GB"/>
+        </w:rPr>
+      </w:pPr>
+      <w:r>
+        <w:rPr>
+          <w:rFonts w:ascii="Corbel" w:hAnsi="Corbel"/>
+          <w:sz w:val="22"/>
+          <w:szCs w:val="22"/>
+          <w:lang w:val="en-GB"/>
+        </w:rPr>
+        <w:t>It doesn’t take a specialist to be marvelled by the complexity and intricacy of some of the piano performances recorded by jazz pianist Bill Evans. Timing, voicings, and tone seem to have a life of their own, and in my own inability to emulate and transcribe what I heard, I felt powerless. That is a problem many musicians, beginners, and professionals struggle with, and something which I felt I had the tools and motivation to tackle.</w:t>
+      </w:r>
     </w:p>
     <w:p>
       <w:pPr>
         <w:spacing w:line="360" w:lineRule="auto"/>
+        <w:jc w:val="both"/>
+        <w:rPr>
+          <w:rFonts w:ascii="Corbel" w:hAnsi="Corbel"/>
+          <w:sz w:val="22"/>
+          <w:szCs w:val="22"/>
+          <w:lang w:val="en-GB"/>
+        </w:rPr>
+      </w:pPr>
+      <w:r>
+        <w:rPr>
+          <w:rFonts w:ascii="Corbel" w:hAnsi="Corbel"/>
+          <w:sz w:val="22"/>
+          <w:szCs w:val="22"/>
+          <w:lang w:val="en-GB"/>
+        </w:rPr>
+        <w:lastRenderedPageBreak/>
+        <w:t xml:space="preserve">Among the population of music students only about 4% have absolute pitch, which is to say they can name a note without any reference tone. This allows them, with enough training, to name the notes present in different chords, and with certain ease transcribe music pieces. For the remaining 96%, it remains an arduous task which requires years of relative pitch training, technical expertise, and some trial and error. For example, in the 1970’s a group of music students at the highly prestigious Berklee College of Music attempted to transcribe and compile several jazz standards into a series of books named “Real Book”. To this day, errors persist, and differences arise regarding the best versions. This illustrates that even some of </w:t>
+      </w:r>
+      <w:r>
+        <w:rPr>
+          <w:rFonts w:ascii="Corbel" w:hAnsi="Corbel"/>
+          <w:sz w:val="22"/>
+          <w:szCs w:val="22"/>
+          <w:lang w:val="en-GB"/>
+        </w:rPr>
+        <w:t>the best-trained musicians in the world have difficulty in carrying out this task.</w:t>
+      </w:r>
+    </w:p>
+    <w:p>
+      <w:pPr>
+        <w:spacing w:line="360" w:lineRule="auto"/>
+        <w:jc w:val="both"/>
+        <w:rPr>
+          <w:rFonts w:ascii="Corbel" w:hAnsi="Corbel"/>
+          <w:sz w:val="22"/>
+          <w:szCs w:val="22"/>
+          <w:lang w:val="en-GB"/>
+        </w:rPr>
+      </w:pPr>
+      <w:r>
+        <w:rPr>
+          <w:rFonts w:ascii="Corbel" w:hAnsi="Corbel"/>
+          <w:sz w:val="22"/>
+          <w:szCs w:val="22"/>
+          <w:lang w:val="en-GB"/>
+        </w:rPr>
+        <w:t>The true issue is not about melody (i.e., one note played at a time), but rather about harmony (i.e., tones played simultaneously). The interaction between the different notes when played together create a complex set of harmonics (extra tones arising from the difference in frequency of the notes), which makes it extremely difficult for the ear to break it down into discrete parts. Consider that plus the vast number of combinations 88 keys can form, the poor quality of recordings, and fast changes, and you can begin to imagine the complexity of the problem of music transcription.</w:t>
+      </w:r>
+    </w:p>
+    <w:p>
+      <w:pPr>
+        <w:spacing w:line="360" w:lineRule="auto"/>
+        <w:jc w:val="both"/>
+        <w:rPr>
+          <w:rFonts w:ascii="Corbel" w:hAnsi="Corbel"/>
+          <w:sz w:val="22"/>
+          <w:szCs w:val="22"/>
+          <w:lang w:val="en-GB"/>
+        </w:rPr>
+      </w:pPr>
+    </w:p>
+    <w:p>
+      <w:pPr>
+        <w:spacing w:line="360" w:lineRule="auto"/>
+        <w:jc w:val="both"/>
+        <w:rPr>
+          <w:rFonts w:ascii="Corbel" w:hAnsi="Corbel"/>
+          <w:lang w:val="en-GB"/>
+        </w:rPr>
+      </w:pPr>
+    </w:p>
+    <w:p>
+      <w:pPr>
+        <w:spacing w:line="360" w:lineRule="auto"/>
+        <w:jc w:val="both"/>
         <w:rPr>
           <w:rFonts w:ascii="Corbel" w:hAnsi="Corbel"/>
           <w:lang w:val="en-GB"/>
@@ -2991,6 +3079,7 @@
       <w:pPr>
         <w:pStyle w:val="Heading1"/>
         <w:spacing w:line="360" w:lineRule="auto"/>
+        <w:jc w:val="both"/>
         <w:rPr>
           <w:rStyle w:val="Strong"/>
           <w:rFonts w:ascii="Corbel" w:hAnsi="Corbel" w:cs="Open Sans"/>
@@ -3017,6 +3106,7 @@
     <w:p>
       <w:pPr>
         <w:spacing w:line="360" w:lineRule="auto"/>
+        <w:jc w:val="both"/>
         <w:rPr>
           <w:rFonts w:ascii="Corbel" w:hAnsi="Corbel"/>
           <w:lang w:val="en-GB" w:eastAsia="en-US"/>
@@ -3026,6 +3116,7 @@
     <w:p>
       <w:pPr>
         <w:spacing w:line="360" w:lineRule="auto"/>
+        <w:jc w:val="both"/>
         <w:rPr>
           <w:rFonts w:ascii="Corbel" w:hAnsi="Corbel"/>
           <w:sz w:val="22"/>
@@ -3064,21 +3155,21 @@
     <w:p>
       <w:pPr>
         <w:spacing w:line="360" w:lineRule="auto"/>
-        <w:rPr>
-          <w:rFonts w:ascii="Corbel" w:hAnsi="Corbel"/>
-          <w:sz w:val="22"/>
-          <w:szCs w:val="22"/>
-          <w:lang w:val="en-GB" w:eastAsia="en-US"/>
-        </w:rPr>
-      </w:pPr>
-      <w:r>
-        <w:rPr>
-          <w:rFonts w:ascii="Corbel" w:hAnsi="Corbel"/>
-          <w:sz w:val="22"/>
-          <w:szCs w:val="22"/>
-          <w:lang w:val="en-GB" w:eastAsia="en-US"/>
-        </w:rPr>
-        <w:lastRenderedPageBreak/>
+        <w:jc w:val="both"/>
+        <w:rPr>
+          <w:rFonts w:ascii="Corbel" w:hAnsi="Corbel"/>
+          <w:sz w:val="22"/>
+          <w:szCs w:val="22"/>
+          <w:lang w:val="en-GB" w:eastAsia="en-US"/>
+        </w:rPr>
+      </w:pPr>
+      <w:r>
+        <w:rPr>
+          <w:rFonts w:ascii="Corbel" w:hAnsi="Corbel"/>
+          <w:sz w:val="22"/>
+          <w:szCs w:val="22"/>
+          <w:lang w:val="en-GB" w:eastAsia="en-US"/>
+        </w:rPr>
         <w:t xml:space="preserve">Key words will be in </w:t>
       </w:r>
       <w:r>
@@ -3103,6 +3194,7 @@
     <w:p>
       <w:pPr>
         <w:spacing w:line="360" w:lineRule="auto"/>
+        <w:jc w:val="both"/>
         <w:rPr>
           <w:rFonts w:ascii="Corbel" w:hAnsi="Corbel"/>
           <w:sz w:val="22"/>
@@ -3115,6 +3207,7 @@
       <w:pPr>
         <w:pStyle w:val="Heading2"/>
         <w:spacing w:line="360" w:lineRule="auto"/>
+        <w:jc w:val="both"/>
         <w:rPr>
           <w:rFonts w:ascii="Corbel" w:hAnsi="Corbel"/>
           <w:lang w:val="en-GB"/>
@@ -3131,6 +3224,7 @@
     <w:p>
       <w:pPr>
         <w:spacing w:line="360" w:lineRule="auto"/>
+        <w:jc w:val="both"/>
         <w:rPr>
           <w:rFonts w:ascii="Corbel" w:hAnsi="Corbel"/>
           <w:sz w:val="22"/>
@@ -3270,6 +3364,7 @@
     <w:p>
       <w:pPr>
         <w:spacing w:line="360" w:lineRule="auto"/>
+        <w:jc w:val="both"/>
         <w:rPr>
           <w:rFonts w:ascii="Corbel" w:hAnsi="Corbel"/>
           <w:sz w:val="22"/>
@@ -3413,6 +3508,7 @@
     <w:p>
       <w:pPr>
         <w:spacing w:line="360" w:lineRule="auto"/>
+        <w:jc w:val="both"/>
         <w:rPr>
           <w:rFonts w:ascii="Corbel" w:hAnsi="Corbel"/>
           <w:sz w:val="22"/>
@@ -3514,20 +3610,22 @@
     <w:p>
       <w:pPr>
         <w:spacing w:line="360" w:lineRule="auto"/>
-        <w:rPr>
-          <w:rFonts w:ascii="Corbel" w:hAnsi="Corbel"/>
-          <w:sz w:val="22"/>
-          <w:szCs w:val="22"/>
-          <w:lang w:val="en-GB" w:eastAsia="en-US"/>
-        </w:rPr>
-      </w:pPr>
-      <w:r>
-        <w:rPr>
-          <w:rFonts w:ascii="Corbel" w:hAnsi="Corbel"/>
-          <w:sz w:val="22"/>
-          <w:szCs w:val="22"/>
-          <w:lang w:val="en-GB" w:eastAsia="en-US"/>
-        </w:rPr>
+        <w:jc w:val="both"/>
+        <w:rPr>
+          <w:rFonts w:ascii="Corbel" w:hAnsi="Corbel"/>
+          <w:sz w:val="22"/>
+          <w:szCs w:val="22"/>
+          <w:lang w:val="en-GB" w:eastAsia="en-US"/>
+        </w:rPr>
+      </w:pPr>
+      <w:r>
+        <w:rPr>
+          <w:rFonts w:ascii="Corbel" w:hAnsi="Corbel"/>
+          <w:sz w:val="22"/>
+          <w:szCs w:val="22"/>
+          <w:lang w:val="en-GB" w:eastAsia="en-US"/>
+        </w:rPr>
+        <w:lastRenderedPageBreak/>
         <w:t xml:space="preserve">In the Western world, the most common way to divide the range of frequencies between two octaves is in 12 equally spaced frequencies on the logarithmic scale. </w:t>
       </w:r>
       <w:r>
@@ -3805,18 +3903,20 @@
     <w:p>
       <w:pPr>
         <w:spacing w:line="360" w:lineRule="auto"/>
-        <w:rPr>
-          <w:rFonts w:ascii="Corbel" w:hAnsi="Corbel"/>
-          <w:sz w:val="22"/>
-          <w:szCs w:val="22"/>
-          <w:lang w:val="en-GB" w:eastAsia="en-US"/>
-        </w:rPr>
-      </w:pPr>
-      <w:r>
-        <w:rPr>
-          <w:rFonts w:ascii="Corbel" w:hAnsi="Corbel"/>
-          <w:sz w:val="22"/>
-          <w:szCs w:val="22"/>
+        <w:jc w:val="both"/>
+        <w:rPr>
+          <w:rFonts w:ascii="Corbel" w:hAnsi="Corbel"/>
+          <w:sz w:val="22"/>
+          <w:szCs w:val="22"/>
+          <w:lang w:val="en-GB" w:eastAsia="en-US"/>
+        </w:rPr>
+      </w:pPr>
+      <w:r>
+        <w:rPr>
+          <w:rFonts w:ascii="Corbel" w:hAnsi="Corbel"/>
+          <w:sz w:val="22"/>
+          <w:szCs w:val="22"/>
+          <w:highlight w:val="yellow"/>
           <w:lang w:val="en-GB" w:eastAsia="en-US"/>
         </w:rPr>
         <w:t>F</w:t>
@@ -3826,9 +3926,19 @@
           <w:rFonts w:ascii="Corbel" w:hAnsi="Corbel"/>
           <w:sz w:val="22"/>
           <w:szCs w:val="22"/>
-          <w:lang w:val="en-GB" w:eastAsia="en-US"/>
-        </w:rPr>
-        <w:t>igure 1 below</w:t>
+          <w:highlight w:val="yellow"/>
+          <w:lang w:val="en-GB" w:eastAsia="en-US"/>
+        </w:rPr>
+        <w:t>igure 1</w:t>
+      </w:r>
+      <w:r>
+        <w:rPr>
+          <w:rFonts w:ascii="Corbel" w:hAnsi="Corbel"/>
+          <w:sz w:val="22"/>
+          <w:szCs w:val="22"/>
+          <w:lang w:val="en-GB" w:eastAsia="en-US"/>
+        </w:rPr>
+        <w:t xml:space="preserve"> below</w:t>
       </w:r>
       <w:r>
         <w:rPr>
@@ -3863,6 +3973,7 @@
     <w:p>
       <w:pPr>
         <w:spacing w:line="360" w:lineRule="auto"/>
+        <w:jc w:val="both"/>
         <w:rPr>
           <w:rFonts w:ascii="Corbel" w:hAnsi="Corbel"/>
           <w:sz w:val="22"/>
@@ -4018,6 +4129,7 @@
       <w:pPr>
         <w:pStyle w:val="Heading2"/>
         <w:spacing w:line="360" w:lineRule="auto"/>
+        <w:jc w:val="both"/>
         <w:rPr>
           <w:rFonts w:ascii="Corbel" w:hAnsi="Corbel"/>
           <w:color w:val="000000" w:themeColor="text1"/>
@@ -4034,7 +4146,6 @@
           <w:szCs w:val="22"/>
           <w:lang w:val="en-GB"/>
         </w:rPr>
-        <w:lastRenderedPageBreak/>
         <w:t>For example, b</w:t>
       </w:r>
       <w:r>
@@ -4223,6 +4334,7 @@
     <w:p>
       <w:pPr>
         <w:spacing w:line="360" w:lineRule="auto"/>
+        <w:jc w:val="both"/>
         <w:rPr>
           <w:rFonts w:ascii="Corbel" w:hAnsi="Corbel"/>
           <w:sz w:val="22"/>
@@ -4234,6 +4346,7 @@
     <w:p>
       <w:pPr>
         <w:spacing w:line="360" w:lineRule="auto"/>
+        <w:jc w:val="both"/>
         <w:rPr>
           <w:rFonts w:ascii="Corbel" w:hAnsi="Corbel"/>
           <w:sz w:val="22"/>
@@ -4341,6 +4454,7 @@
     <w:p>
       <w:pPr>
         <w:spacing w:line="360" w:lineRule="auto"/>
+        <w:jc w:val="both"/>
         <w:rPr>
           <w:rFonts w:ascii="Corbel" w:hAnsi="Corbel"/>
           <w:sz w:val="22"/>
@@ -4479,33 +4593,52 @@
     </w:p>
     <w:p>
       <w:pPr>
-        <w:spacing w:line="360" w:lineRule="auto"/>
-        <w:rPr>
-          <w:rFonts w:ascii="Corbel" w:hAnsi="Corbel"/>
-          <w:lang w:val="en-GB" w:eastAsia="en-US"/>
-        </w:rPr>
-      </w:pPr>
-    </w:p>
-    <w:p>
-      <w:pPr>
         <w:pStyle w:val="Heading2"/>
         <w:spacing w:line="360" w:lineRule="auto"/>
-        <w:rPr>
-          <w:rFonts w:ascii="Corbel" w:hAnsi="Corbel"/>
-          <w:lang w:val="en-GB"/>
-        </w:rPr>
-      </w:pPr>
-      <w:r>
-        <w:rPr>
-          <w:rFonts w:ascii="Corbel" w:hAnsi="Corbel"/>
-          <w:lang w:val="en-GB"/>
-        </w:rPr>
+        <w:jc w:val="both"/>
+        <w:rPr>
+          <w:rFonts w:ascii="Corbel" w:hAnsi="Corbel"/>
+          <w:lang w:val="en-GB"/>
+        </w:rPr>
+      </w:pPr>
+    </w:p>
+    <w:p>
+      <w:pPr>
+        <w:rPr>
+          <w:lang w:val="en-GB" w:eastAsia="en-US"/>
+        </w:rPr>
+      </w:pPr>
+    </w:p>
+    <w:p>
+      <w:pPr>
+        <w:rPr>
+          <w:lang w:val="en-GB" w:eastAsia="en-US"/>
+        </w:rPr>
+      </w:pPr>
+    </w:p>
+    <w:p>
+      <w:pPr>
+        <w:pStyle w:val="Heading2"/>
+        <w:spacing w:line="360" w:lineRule="auto"/>
+        <w:jc w:val="both"/>
+        <w:rPr>
+          <w:rFonts w:ascii="Corbel" w:hAnsi="Corbel"/>
+          <w:lang w:val="en-GB"/>
+        </w:rPr>
+      </w:pPr>
+      <w:r>
+        <w:rPr>
+          <w:rFonts w:ascii="Corbel" w:hAnsi="Corbel"/>
+          <w:lang w:val="en-GB"/>
+        </w:rPr>
+        <w:lastRenderedPageBreak/>
         <w:t xml:space="preserve">Neural Networks </w:t>
       </w:r>
     </w:p>
     <w:p>
       <w:pPr>
         <w:spacing w:line="360" w:lineRule="auto"/>
+        <w:jc w:val="both"/>
         <w:rPr>
           <w:rFonts w:ascii="Corbel" w:hAnsi="Corbel"/>
           <w:sz w:val="22"/>
@@ -4592,7 +4725,25 @@
           <w:szCs w:val="22"/>
           <w:lang w:val="en-GB" w:eastAsia="en-US"/>
         </w:rPr>
-        <w:t xml:space="preserve">. One such model class is called Neural Network. In simple terms, </w:t>
+        <w:t>. One such model class is called Neural Network</w:t>
+      </w:r>
+      <w:r>
+        <w:rPr>
+          <w:rFonts w:ascii="Corbel" w:hAnsi="Corbel"/>
+          <w:sz w:val="22"/>
+          <w:szCs w:val="22"/>
+          <w:lang w:val="en-GB" w:eastAsia="en-US"/>
+        </w:rPr>
+        <w:t xml:space="preserve"> (Artificial Neural Network, or ANN for short)</w:t>
+      </w:r>
+      <w:r>
+        <w:rPr>
+          <w:rFonts w:ascii="Corbel" w:hAnsi="Corbel"/>
+          <w:sz w:val="22"/>
+          <w:szCs w:val="22"/>
+          <w:lang w:val="en-GB" w:eastAsia="en-US"/>
+        </w:rPr>
+        <w:t xml:space="preserve">. In simple terms, </w:t>
       </w:r>
       <w:r>
         <w:rPr>
@@ -4673,7 +4824,25 @@
           <w:szCs w:val="22"/>
           <w:lang w:val="en-GB" w:eastAsia="en-US"/>
         </w:rPr>
-        <w:t>features may be determined as a vector with the number of occurrences of given words. If the input was an image,</w:t>
+        <w:t>features may be determined</w:t>
+      </w:r>
+      <w:r>
+        <w:rPr>
+          <w:rFonts w:ascii="Corbel" w:hAnsi="Corbel"/>
+          <w:sz w:val="22"/>
+          <w:szCs w:val="22"/>
+          <w:lang w:val="en-GB" w:eastAsia="en-US"/>
+        </w:rPr>
+        <w:t xml:space="preserve"> a priori</w:t>
+      </w:r>
+      <w:r>
+        <w:rPr>
+          <w:rFonts w:ascii="Corbel" w:hAnsi="Corbel"/>
+          <w:sz w:val="22"/>
+          <w:szCs w:val="22"/>
+          <w:lang w:val="en-GB" w:eastAsia="en-US"/>
+        </w:rPr>
+        <w:t xml:space="preserve"> as a vector with the number of occurrences of given words. If the input was an image,</w:t>
       </w:r>
       <w:r>
         <w:rPr>
@@ -4715,6 +4884,7 @@
     <w:p>
       <w:pPr>
         <w:spacing w:line="360" w:lineRule="auto"/>
+        <w:jc w:val="both"/>
         <w:rPr>
           <w:rFonts w:ascii="Corbel" w:hAnsi="Corbel"/>
           <w:sz w:val="22"/>
@@ -4783,7 +4953,16 @@
           <w:szCs w:val="22"/>
           <w:lang w:val="en-GB" w:eastAsia="en-US"/>
         </w:rPr>
-        <w:t xml:space="preserve"> depends on the nature of the problem. It may look something like</w:t>
+        <w:t xml:space="preserve"> depends on the nature of the problem. </w:t>
+      </w:r>
+      <w:r>
+        <w:rPr>
+          <w:rFonts w:ascii="Corbel" w:hAnsi="Corbel"/>
+          <w:sz w:val="22"/>
+          <w:szCs w:val="22"/>
+          <w:lang w:val="en-GB" w:eastAsia="en-US"/>
+        </w:rPr>
+        <w:t>One such example is the detection-error loss, denoted</w:t>
       </w:r>
       <w:r>
         <w:rPr>
@@ -5005,7 +5184,7 @@
           <w:szCs w:val="22"/>
           <w:lang w:val="en-US" w:eastAsia="en-US"/>
         </w:rPr>
-        <w:t xml:space="preserve">, the loss will zero,  </w:t>
+        <w:t xml:space="preserve"> (i.e., correct)</w:t>
       </w:r>
       <w:r>
         <w:rPr>
@@ -5014,47 +5193,320 @@
           <w:szCs w:val="22"/>
           <w:lang w:val="en-US" w:eastAsia="en-US"/>
         </w:rPr>
+        <w:t xml:space="preserve"> the loss will zero, </w:t>
+      </w:r>
+      <w:r>
+        <w:rPr>
+          <w:rFonts w:ascii="Corbel" w:hAnsi="Corbel"/>
+          <w:sz w:val="22"/>
+          <w:szCs w:val="22"/>
+          <w:lang w:val="en-US" w:eastAsia="en-US"/>
+        </w:rPr>
         <w:t>and otherwise it will be one.</w:t>
       </w:r>
     </w:p>
     <w:p>
       <w:pPr>
         <w:spacing w:line="360" w:lineRule="auto"/>
-        <w:rPr>
-          <w:rFonts w:ascii="Corbel" w:hAnsi="Corbel"/>
-          <w:sz w:val="22"/>
-          <w:szCs w:val="22"/>
-          <w:lang w:val="en-GB" w:eastAsia="en-US"/>
-        </w:rPr>
-      </w:pPr>
-    </w:p>
-    <w:p>
-      <w:pPr>
+        <w:jc w:val="both"/>
+        <w:rPr>
+          <w:rFonts w:ascii="Corbel" w:hAnsi="Corbel"/>
+          <w:sz w:val="22"/>
+          <w:szCs w:val="22"/>
+          <w:lang w:val="en-US" w:eastAsia="en-US"/>
+        </w:rPr>
+      </w:pPr>
+      <w:r>
+        <w:rPr>
+          <w:rFonts w:ascii="Corbel" w:hAnsi="Corbel"/>
+          <w:sz w:val="22"/>
+          <w:szCs w:val="22"/>
+          <w:lang w:val="en-US" w:eastAsia="en-US"/>
+        </w:rPr>
+        <w:t>Each computational unit in a neural network is called a neuron</w:t>
+      </w:r>
+      <w:r>
+        <w:rPr>
+          <w:rFonts w:ascii="Corbel" w:hAnsi="Corbel"/>
+          <w:sz w:val="22"/>
+          <w:szCs w:val="22"/>
+          <w:lang w:val="en-US" w:eastAsia="en-US"/>
+        </w:rPr>
+        <w:t xml:space="preserve"> </w:t>
+      </w:r>
+      <w:r>
+        <w:rPr>
+          <w:rFonts w:ascii="Corbel" w:hAnsi="Corbel"/>
+          <w:sz w:val="22"/>
+          <w:szCs w:val="22"/>
+          <w:lang w:val="en-US" w:eastAsia="en-US"/>
+        </w:rPr>
+        <w:t>and</w:t>
+      </w:r>
+      <w:r>
+        <w:rPr>
+          <w:rFonts w:ascii="Corbel" w:hAnsi="Corbel"/>
+          <w:sz w:val="22"/>
+          <w:szCs w:val="22"/>
+          <w:lang w:val="en-US" w:eastAsia="en-US"/>
+        </w:rPr>
+        <w:t>,</w:t>
+      </w:r>
+      <w:r>
+        <w:rPr>
+          <w:rFonts w:ascii="Corbel" w:hAnsi="Corbel"/>
+          <w:sz w:val="22"/>
+          <w:szCs w:val="22"/>
+          <w:lang w:val="en-US" w:eastAsia="en-US"/>
+        </w:rPr>
+        <w:t xml:space="preserve"> </w:t>
+      </w:r>
+      <w:r>
+        <w:rPr>
+          <w:rFonts w:ascii="Corbel" w:hAnsi="Corbel"/>
+          <w:sz w:val="22"/>
+          <w:szCs w:val="22"/>
+          <w:lang w:val="en-US" w:eastAsia="en-US"/>
+        </w:rPr>
+        <w:t>except for</w:t>
+      </w:r>
+      <w:r>
+        <w:rPr>
+          <w:rFonts w:ascii="Corbel" w:hAnsi="Corbel"/>
+          <w:sz w:val="22"/>
+          <w:szCs w:val="22"/>
+          <w:lang w:val="en-US" w:eastAsia="en-US"/>
+        </w:rPr>
+        <w:t xml:space="preserve"> the input neurons</w:t>
+      </w:r>
+      <w:r>
+        <w:rPr>
+          <w:rFonts w:ascii="Corbel" w:hAnsi="Corbel"/>
+          <w:sz w:val="22"/>
+          <w:szCs w:val="22"/>
+          <w:lang w:val="en-US" w:eastAsia="en-US"/>
+        </w:rPr>
+        <w:t xml:space="preserve"> (</w:t>
+      </w:r>
+      <w:r>
+        <w:rPr>
+          <w:rFonts w:ascii="Corbel" w:hAnsi="Corbel"/>
+          <w:sz w:val="22"/>
+          <w:szCs w:val="22"/>
+          <w:lang w:val="en-US" w:eastAsia="en-US"/>
+        </w:rPr>
+        <w:t>denoted</w:t>
+      </w:r>
+      <w:r>
+        <w:rPr>
+          <w:rFonts w:ascii="Corbel" w:hAnsi="Corbel"/>
+          <w:i/>
+          <w:sz w:val="22"/>
+          <w:szCs w:val="22"/>
+          <w:lang w:val="en-US" w:eastAsia="en-US"/>
+        </w:rPr>
+        <w:t xml:space="preserve"> </w:t>
+      </w:r>
+      <m:oMath>
+        <m:r>
+          <w:rPr>
+            <w:rFonts w:ascii="Cambria Math" w:hAnsi="Cambria Math"/>
+            <w:sz w:val="22"/>
+            <w:szCs w:val="22"/>
+            <w:lang w:val="en-US" w:eastAsia="en-US"/>
+          </w:rPr>
+          <m:t>x</m:t>
+        </m:r>
+      </m:oMath>
+      <w:r>
+        <w:rPr>
+          <w:rFonts w:ascii="Corbel" w:hAnsi="Corbel"/>
+          <w:i/>
+          <w:sz w:val="22"/>
+          <w:szCs w:val="22"/>
+          <w:lang w:val="en-US" w:eastAsia="en-US"/>
+        </w:rPr>
+        <w:t xml:space="preserve"> </w:t>
+      </w:r>
+      <w:r>
+        <w:rPr>
+          <w:rFonts w:ascii="Corbel" w:hAnsi="Corbel"/>
+          <w:sz w:val="22"/>
+          <w:szCs w:val="22"/>
+          <w:lang w:val="en-US" w:eastAsia="en-US"/>
+        </w:rPr>
+        <w:t xml:space="preserve">in </w:t>
+      </w:r>
+      <w:r>
+        <w:rPr>
+          <w:rFonts w:ascii="Corbel" w:hAnsi="Corbel"/>
+          <w:sz w:val="22"/>
+          <w:szCs w:val="22"/>
+          <w:highlight w:val="yellow"/>
+          <w:lang w:val="en-US" w:eastAsia="en-US"/>
+        </w:rPr>
+        <w:t>Figure 2</w:t>
+      </w:r>
+      <w:r>
+        <w:rPr>
+          <w:rFonts w:ascii="Corbel" w:hAnsi="Corbel"/>
+          <w:sz w:val="22"/>
+          <w:szCs w:val="22"/>
+          <w:lang w:val="en-US" w:eastAsia="en-US"/>
+        </w:rPr>
+        <w:t>),</w:t>
+      </w:r>
+      <w:r>
+        <w:rPr>
+          <w:rFonts w:ascii="Corbel" w:hAnsi="Corbel"/>
+          <w:sz w:val="22"/>
+          <w:szCs w:val="22"/>
+          <w:lang w:val="en-US" w:eastAsia="en-US"/>
+        </w:rPr>
+        <w:t xml:space="preserve"> they receive a real number that is a result of the weighted sum of the outputs of the previous layer of neurons.</w:t>
+      </w:r>
+    </w:p>
+    <w:p>
+      <w:pPr>
+        <w:keepNext/>
         <w:spacing w:line="360" w:lineRule="auto"/>
-        <w:rPr>
-          <w:rFonts w:ascii="Corbel" w:hAnsi="Corbel"/>
-          <w:sz w:val="22"/>
-          <w:szCs w:val="22"/>
-          <w:lang w:val="en-GB" w:eastAsia="en-US"/>
-        </w:rPr>
-      </w:pPr>
-      <w:r>
-        <w:rPr>
-          <w:rFonts w:ascii="Corbel" w:hAnsi="Corbel"/>
-          <w:sz w:val="22"/>
-          <w:szCs w:val="22"/>
-          <w:lang w:val="en-GB" w:eastAsia="en-US"/>
-        </w:rPr>
-        <w:t xml:space="preserve">Say, </w:t>
-      </w:r>
-      <w:r>
-        <w:rPr>
-          <w:rFonts w:ascii="Corbel" w:hAnsi="Corbel"/>
-          <w:sz w:val="22"/>
-          <w:szCs w:val="22"/>
-          <w:lang w:val="en-GB" w:eastAsia="en-US"/>
-        </w:rPr>
-        <w:t>it is hard to</w:t>
+        <w:jc w:val="both"/>
+      </w:pPr>
+      <w:r>
+        <w:rPr>
+          <w:rFonts w:ascii="Corbel" w:hAnsi="Corbel"/>
+          <w:noProof/>
+          <w:sz w:val="22"/>
+          <w:szCs w:val="22"/>
+          <w:lang w:val="en-US" w:eastAsia="en-US"/>
+        </w:rPr>
+        <w:drawing>
+          <wp:inline distT="0" distB="0" distL="0" distR="0" wp14:anchorId="77D171AF" wp14:editId="0CA0195E">
+            <wp:extent cx="6120130" cy="2962275"/>
+            <wp:effectExtent l="0" t="0" r="1270" b="0"/>
+            <wp:docPr id="11" name="Picture 11" descr="Diagram&#10;&#10;Description automatically generated"/>
+            <wp:cNvGraphicFramePr>
+              <a:graphicFrameLocks xmlns:a="http://schemas.openxmlformats.org/drawingml/2006/main" noChangeAspect="1"/>
+            </wp:cNvGraphicFramePr>
+            <a:graphic xmlns:a="http://schemas.openxmlformats.org/drawingml/2006/main">
+              <a:graphicData uri="http://schemas.openxmlformats.org/drawingml/2006/picture">
+                <pic:pic xmlns:pic="http://schemas.openxmlformats.org/drawingml/2006/picture">
+                  <pic:nvPicPr>
+                    <pic:cNvPr id="11" name="Picture 11" descr="Diagram&#10;&#10;Description automatically generated"/>
+                    <pic:cNvPicPr/>
+                  </pic:nvPicPr>
+                  <pic:blipFill>
+                    <a:blip r:embed="rId10">
+                      <a:extLst>
+                        <a:ext uri="{28A0092B-C50C-407E-A947-70E740481C1C}">
+                          <a14:useLocalDpi xmlns:a14="http://schemas.microsoft.com/office/drawing/2010/main" val="0"/>
+                        </a:ext>
+                      </a:extLst>
+                    </a:blip>
+                    <a:stretch>
+                      <a:fillRect/>
+                    </a:stretch>
+                  </pic:blipFill>
+                  <pic:spPr>
+                    <a:xfrm>
+                      <a:off x="0" y="0"/>
+                      <a:ext cx="6120130" cy="2962275"/>
+                    </a:xfrm>
+                    <a:prstGeom prst="rect">
+                      <a:avLst/>
+                    </a:prstGeom>
+                  </pic:spPr>
+                </pic:pic>
+              </a:graphicData>
+            </a:graphic>
+          </wp:inline>
+        </w:drawing>
+      </w:r>
+    </w:p>
+    <w:p>
+      <w:pPr>
+        <w:pStyle w:val="Caption"/>
+        <w:jc w:val="center"/>
+        <w:rPr>
+          <w:rFonts w:ascii="Corbel" w:hAnsi="Corbel"/>
+          <w:sz w:val="21"/>
+          <w:szCs w:val="21"/>
+          <w:lang w:val="en-GB"/>
+        </w:rPr>
+      </w:pPr>
+      <w:r>
+        <w:rPr>
+          <w:rFonts w:ascii="Corbel" w:hAnsi="Corbel"/>
+          <w:sz w:val="21"/>
+          <w:szCs w:val="21"/>
+          <w:lang w:val="en-GB"/>
+        </w:rPr>
+        <w:t xml:space="preserve">Figure </w:t>
+      </w:r>
+      <w:r>
+        <w:rPr>
+          <w:rFonts w:ascii="Corbel" w:hAnsi="Corbel"/>
+          <w:sz w:val="21"/>
+          <w:szCs w:val="21"/>
+          <w:lang w:val="en-GB"/>
+        </w:rPr>
+        <w:fldChar w:fldCharType="begin"/>
+      </w:r>
+      <w:r>
+        <w:rPr>
+          <w:rFonts w:ascii="Corbel" w:hAnsi="Corbel"/>
+          <w:sz w:val="21"/>
+          <w:szCs w:val="21"/>
+          <w:lang w:val="en-GB"/>
+        </w:rPr>
+        <w:instrText xml:space="preserve"> SEQ Figure \* ARABIC </w:instrText>
+      </w:r>
+      <w:r>
+        <w:rPr>
+          <w:rFonts w:ascii="Corbel" w:hAnsi="Corbel"/>
+          <w:sz w:val="21"/>
+          <w:szCs w:val="21"/>
+          <w:lang w:val="en-GB"/>
+        </w:rPr>
+        <w:fldChar w:fldCharType="separate"/>
+      </w:r>
+      <w:r>
+        <w:rPr>
+          <w:rFonts w:ascii="Corbel" w:hAnsi="Corbel"/>
+          <w:noProof/>
+          <w:sz w:val="21"/>
+          <w:szCs w:val="21"/>
+          <w:lang w:val="en-GB"/>
+        </w:rPr>
+        <w:t>2</w:t>
+      </w:r>
+      <w:r>
+        <w:rPr>
+          <w:rFonts w:ascii="Corbel" w:hAnsi="Corbel"/>
+          <w:sz w:val="21"/>
+          <w:szCs w:val="21"/>
+          <w:lang w:val="en-GB"/>
+        </w:rPr>
+        <w:fldChar w:fldCharType="end"/>
+      </w:r>
+      <w:r>
+        <w:rPr>
+          <w:rFonts w:ascii="Corbel" w:hAnsi="Corbel"/>
+          <w:sz w:val="21"/>
+          <w:szCs w:val="21"/>
+          <w:lang w:val="en-GB"/>
+        </w:rPr>
+        <w:t xml:space="preserve"> - Neural Network model</w:t>
+      </w:r>
+      <w:r>
+        <w:rPr>
+          <w:rStyle w:val="FootnoteReference"/>
+          <w:rFonts w:ascii="Corbel" w:hAnsi="Corbel"/>
+          <w:sz w:val="21"/>
+          <w:szCs w:val="21"/>
+          <w:lang w:val="en-GB"/>
+        </w:rPr>
+        <w:footnoteReference w:id="2"/>
       </w:r>
     </w:p>
     <w:p>
@@ -5064,29 +5516,462 @@
           <w:rFonts w:ascii="Corbel" w:hAnsi="Corbel"/>
           <w:sz w:val="22"/>
           <w:szCs w:val="22"/>
-          <w:lang w:val="en-GB" w:eastAsia="en-US"/>
-        </w:rPr>
-      </w:pPr>
+          <w:lang w:val="en-GB"/>
+        </w:rPr>
+      </w:pPr>
+      <w:r>
+        <w:rPr>
+          <w:rFonts w:ascii="Corbel" w:hAnsi="Corbel"/>
+          <w:sz w:val="22"/>
+          <w:szCs w:val="22"/>
+          <w:lang w:val="en-GB"/>
+        </w:rPr>
+        <w:lastRenderedPageBreak/>
+        <w:t>The model abo</w:t>
+      </w:r>
+      <w:r>
+        <w:rPr>
+          <w:rFonts w:ascii="Corbel" w:hAnsi="Corbel"/>
+          <w:sz w:val="22"/>
+          <w:szCs w:val="22"/>
+          <w:lang w:val="en-GB"/>
+        </w:rPr>
+        <w:t xml:space="preserve">ve </w:t>
+      </w:r>
+      <w:r>
+        <w:rPr>
+          <w:rFonts w:ascii="Corbel" w:hAnsi="Corbel"/>
+          <w:sz w:val="22"/>
+          <w:szCs w:val="22"/>
+          <w:lang w:val="en-GB"/>
+        </w:rPr>
+        <w:t>tackles</w:t>
+      </w:r>
+      <w:r>
+        <w:rPr>
+          <w:rFonts w:ascii="Corbel" w:hAnsi="Corbel"/>
+          <w:sz w:val="22"/>
+          <w:szCs w:val="22"/>
+          <w:lang w:val="en-GB"/>
+        </w:rPr>
+        <w:t xml:space="preserve"> binary classification as it can be seen by the output neuron, which denotes the probability of the target variable </w:t>
+      </w:r>
+      <m:oMath>
+        <m:r>
+          <w:rPr>
+            <w:rFonts w:ascii="Cambria Math" w:hAnsi="Cambria Math"/>
+            <w:sz w:val="22"/>
+            <w:szCs w:val="22"/>
+            <w:lang w:val="en-GB"/>
+          </w:rPr>
+          <m:t>t</m:t>
+        </m:r>
+      </m:oMath>
+      <w:r>
+        <w:rPr>
+          <w:rFonts w:ascii="Corbel" w:hAnsi="Corbel"/>
+          <w:sz w:val="22"/>
+          <w:szCs w:val="22"/>
+          <w:lang w:val="en-GB"/>
+        </w:rPr>
+        <w:t xml:space="preserve"> being equal to 1.</w:t>
+      </w:r>
+      <w:r>
+        <w:rPr>
+          <w:rFonts w:ascii="Corbel" w:hAnsi="Corbel"/>
+          <w:sz w:val="22"/>
+          <w:szCs w:val="22"/>
+          <w:lang w:val="en-GB"/>
+        </w:rPr>
+        <w:t xml:space="preserve"> </w:t>
+      </w:r>
     </w:p>
     <w:p>
       <w:pPr>
         <w:spacing w:line="360" w:lineRule="auto"/>
         <w:rPr>
           <w:rFonts w:ascii="Corbel" w:hAnsi="Corbel"/>
-          <w:sz w:val="22"/>
-          <w:szCs w:val="22"/>
-          <w:lang w:val="en-GB" w:eastAsia="en-US"/>
-        </w:rPr>
-      </w:pPr>
-      <w:r>
-        <w:rPr>
-          <w:rFonts w:ascii="Corbel" w:hAnsi="Corbel"/>
-          <w:sz w:val="22"/>
-          <w:szCs w:val="22"/>
-          <w:lang w:val="en-GB" w:eastAsia="en-US"/>
-        </w:rPr>
-        <w:t xml:space="preserve">The way in which this model class extracts such features from data is trainable. </w:t>
-      </w:r>
+          <w:lang w:val="en-GB"/>
+        </w:rPr>
+      </w:pPr>
+      <w:r>
+        <w:rPr>
+          <w:rFonts w:ascii="Corbel" w:hAnsi="Corbel"/>
+          <w:sz w:val="22"/>
+          <w:szCs w:val="22"/>
+          <w:lang w:val="en-GB"/>
+        </w:rPr>
+        <w:t xml:space="preserve">Consider the first layer denoted </w:t>
+      </w:r>
+      <m:oMath>
+        <m:sSup>
+          <m:sSupPr>
+            <m:ctrlPr>
+              <w:rPr>
+                <w:rFonts w:ascii="Cambria Math" w:hAnsi="Cambria Math"/>
+                <w:i/>
+                <w:sz w:val="22"/>
+                <w:szCs w:val="22"/>
+                <w:lang w:val="en-GB"/>
+              </w:rPr>
+            </m:ctrlPr>
+          </m:sSupPr>
+          <m:e>
+            <m:r>
+              <w:rPr>
+                <w:rFonts w:ascii="Cambria Math" w:hAnsi="Cambria Math"/>
+                <w:sz w:val="22"/>
+                <w:szCs w:val="22"/>
+                <w:lang w:val="en-GB"/>
+              </w:rPr>
+              <m:t>h</m:t>
+            </m:r>
+          </m:e>
+          <m:sup>
+            <m:r>
+              <w:rPr>
+                <w:rFonts w:ascii="Cambria Math" w:hAnsi="Cambria Math"/>
+                <w:sz w:val="22"/>
+                <w:szCs w:val="22"/>
+                <w:lang w:val="en-GB"/>
+              </w:rPr>
+              <m:t>1</m:t>
+            </m:r>
+          </m:sup>
+        </m:sSup>
+      </m:oMath>
+      <w:r>
+        <w:rPr>
+          <w:rFonts w:ascii="Corbel" w:hAnsi="Corbel"/>
+          <w:sz w:val="22"/>
+          <w:szCs w:val="22"/>
+          <w:lang w:val="en-GB"/>
+        </w:rPr>
+        <w:t xml:space="preserve">, </w:t>
+      </w:r>
+      <w:r>
+        <w:rPr>
+          <w:rFonts w:ascii="Corbel" w:hAnsi="Corbel"/>
+          <w:sz w:val="22"/>
+          <w:szCs w:val="22"/>
+          <w:lang w:val="en-GB"/>
+        </w:rPr>
+        <w:t>all the</w:t>
+      </w:r>
+      <w:r>
+        <w:rPr>
+          <w:rFonts w:ascii="Corbel" w:hAnsi="Corbel"/>
+          <w:sz w:val="22"/>
+          <w:szCs w:val="22"/>
+          <w:lang w:val="en-GB"/>
+        </w:rPr>
+        <w:t xml:space="preserve"> </w:t>
+      </w:r>
+      <w:r>
+        <w:rPr>
+          <w:rFonts w:ascii="Corbel" w:hAnsi="Corbel"/>
+          <w:sz w:val="22"/>
+          <w:szCs w:val="22"/>
+          <w:lang w:val="en-GB"/>
+        </w:rPr>
+        <w:t xml:space="preserve">neurons </w:t>
+      </w:r>
+      <m:oMath>
+        <m:r>
+          <w:rPr>
+            <w:rFonts w:ascii="Cambria Math" w:hAnsi="Cambria Math"/>
+            <w:sz w:val="22"/>
+            <w:szCs w:val="22"/>
+            <w:lang w:val="en-GB"/>
+          </w:rPr>
+          <m:t>h</m:t>
+        </m:r>
+      </m:oMath>
+      <w:r>
+        <w:rPr>
+          <w:rFonts w:ascii="Corbel" w:hAnsi="Corbel"/>
+          <w:sz w:val="22"/>
+          <w:szCs w:val="22"/>
+          <w:lang w:val="en-GB"/>
+        </w:rPr>
+        <w:t xml:space="preserve"> are receiving as input all the outputs of the previous layer (the input layer). T</w:t>
+      </w:r>
+      <w:r>
+        <w:rPr>
+          <w:rFonts w:ascii="Corbel" w:hAnsi="Corbel"/>
+          <w:sz w:val="22"/>
+          <w:szCs w:val="22"/>
+          <w:lang w:val="en-GB"/>
+        </w:rPr>
+        <w:t>he arrows</w:t>
+      </w:r>
+      <w:r>
+        <w:rPr>
+          <w:rFonts w:ascii="Corbel" w:hAnsi="Corbel"/>
+          <w:sz w:val="22"/>
+          <w:szCs w:val="22"/>
+          <w:lang w:val="en-GB"/>
+        </w:rPr>
+        <w:t xml:space="preserve"> for each input represent </w:t>
+      </w:r>
+      <w:r>
+        <w:rPr>
+          <w:rFonts w:ascii="Corbel" w:hAnsi="Corbel"/>
+          <w:sz w:val="22"/>
+          <w:szCs w:val="22"/>
+          <w:lang w:val="en-GB"/>
+        </w:rPr>
+        <w:t xml:space="preserve">a weight (a real valued number), with which </w:t>
+      </w:r>
+      <w:r>
+        <w:rPr>
+          <w:rFonts w:ascii="Corbel" w:hAnsi="Corbel"/>
+          <w:sz w:val="22"/>
+          <w:szCs w:val="22"/>
+          <w:lang w:val="en-GB"/>
+        </w:rPr>
+        <w:t>the</w:t>
+      </w:r>
+      <w:r>
+        <w:rPr>
+          <w:rFonts w:ascii="Corbel" w:hAnsi="Corbel"/>
+          <w:sz w:val="22"/>
+          <w:szCs w:val="22"/>
+          <w:lang w:val="en-GB"/>
+        </w:rPr>
+        <w:t xml:space="preserve"> output of the previous layer will be multiplied. </w:t>
+      </w:r>
+      <w:r>
+        <w:rPr>
+          <w:rFonts w:ascii="Corbel" w:hAnsi="Corbel"/>
+          <w:sz w:val="22"/>
+          <w:szCs w:val="22"/>
+          <w:lang w:val="en-GB"/>
+        </w:rPr>
+        <w:t xml:space="preserve">The neuron then sums all these inputs and passes this real valued number </w:t>
+      </w:r>
+      <w:r>
+        <w:rPr>
+          <w:rFonts w:ascii="Corbel" w:hAnsi="Corbel"/>
+          <w:sz w:val="22"/>
+          <w:szCs w:val="22"/>
+          <w:lang w:val="en-GB"/>
+        </w:rPr>
+        <w:t xml:space="preserve">(denoted </w:t>
+      </w:r>
+      <m:oMath>
+        <m:r>
+          <w:rPr>
+            <w:rFonts w:ascii="Cambria Math" w:hAnsi="Cambria Math"/>
+            <w:sz w:val="22"/>
+            <w:szCs w:val="22"/>
+            <w:lang w:val="en-GB"/>
+          </w:rPr>
+          <m:t>a</m:t>
+        </m:r>
+      </m:oMath>
+      <w:r>
+        <w:rPr>
+          <w:rFonts w:ascii="Corbel" w:hAnsi="Corbel"/>
+          <w:sz w:val="22"/>
+          <w:szCs w:val="22"/>
+          <w:lang w:val="en-GB"/>
+        </w:rPr>
+        <w:t xml:space="preserve">) </w:t>
+      </w:r>
+      <w:r>
+        <w:rPr>
+          <w:rFonts w:ascii="Corbel" w:hAnsi="Corbel"/>
+          <w:sz w:val="22"/>
+          <w:szCs w:val="22"/>
+          <w:lang w:val="en-GB"/>
+        </w:rPr>
+        <w:t xml:space="preserve"> through a non-linear </w:t>
+      </w:r>
+      <w:r>
+        <w:rPr>
+          <w:rFonts w:ascii="Corbel" w:hAnsi="Corbel"/>
+          <w:sz w:val="22"/>
+          <w:szCs w:val="22"/>
+          <w:lang w:val="en-GB"/>
+        </w:rPr>
+        <w:t xml:space="preserve">(activation) </w:t>
+      </w:r>
+      <w:r>
+        <w:rPr>
+          <w:rFonts w:ascii="Corbel" w:hAnsi="Corbel"/>
+          <w:sz w:val="22"/>
+          <w:szCs w:val="22"/>
+          <w:lang w:val="en-GB"/>
+        </w:rPr>
+        <w:t xml:space="preserve">function (denoted </w:t>
+      </w:r>
+      <m:oMath>
+        <m:r>
+          <w:rPr>
+            <w:rFonts w:ascii="Cambria Math" w:hAnsi="Cambria Math"/>
+            <w:sz w:val="22"/>
+            <w:szCs w:val="22"/>
+            <w:lang w:val="en-GB"/>
+          </w:rPr>
+          <m:t>h</m:t>
+        </m:r>
+      </m:oMath>
+      <w:r>
+        <w:rPr>
+          <w:rFonts w:ascii="Corbel" w:hAnsi="Corbel"/>
+          <w:sz w:val="22"/>
+          <w:szCs w:val="22"/>
+          <w:lang w:val="en-GB"/>
+        </w:rPr>
+        <w:t>)</w:t>
+      </w:r>
+      <w:r>
+        <w:rPr>
+          <w:rFonts w:ascii="Corbel" w:hAnsi="Corbel"/>
+          <w:sz w:val="22"/>
+          <w:szCs w:val="22"/>
+          <w:lang w:val="en-GB"/>
+        </w:rPr>
+        <w:t>. Mathematically this can be represented as:</w:t>
+      </w:r>
+    </w:p>
+    <w:p>
+      <w:pPr>
+        <w:rPr>
+          <w:rFonts w:ascii="Corbel" w:hAnsi="Corbel"/>
+          <w:lang w:val="en-GB"/>
+        </w:rPr>
+      </w:pPr>
+      <m:oMathPara>
+        <m:oMath>
+          <m:r>
+            <w:rPr>
+              <w:rFonts w:ascii="Cambria Math" w:hAnsi="Cambria Math"/>
+              <w:lang w:val="en-GB"/>
+            </w:rPr>
+            <m:t>h</m:t>
+          </m:r>
+          <m:d>
+            <m:dPr>
+              <m:ctrlPr>
+                <w:rPr>
+                  <w:rFonts w:ascii="Cambria Math" w:hAnsi="Cambria Math"/>
+                  <w:i/>
+                  <w:lang w:val="en-GB"/>
+                </w:rPr>
+              </m:ctrlPr>
+            </m:dPr>
+            <m:e>
+              <m:nary>
+                <m:naryPr>
+                  <m:chr m:val="∑"/>
+                  <m:limLoc m:val="undOvr"/>
+                  <m:ctrlPr>
+                    <w:rPr>
+                      <w:rFonts w:ascii="Cambria Math" w:hAnsi="Cambria Math"/>
+                      <w:i/>
+                      <w:lang w:val="en-GB"/>
+                    </w:rPr>
+                  </m:ctrlPr>
+                </m:naryPr>
+                <m:sub>
+                  <m:r>
+                    <w:rPr>
+                      <w:rFonts w:ascii="Cambria Math" w:hAnsi="Cambria Math"/>
+                      <w:lang w:val="en-GB"/>
+                    </w:rPr>
+                    <m:t>i</m:t>
+                  </m:r>
+                  <m:r>
+                    <w:rPr>
+                      <w:rFonts w:ascii="Cambria Math" w:hAnsi="Cambria Math"/>
+                      <w:lang w:val="en-GB"/>
+                    </w:rPr>
+                    <m:t>=1</m:t>
+                  </m:r>
+                </m:sub>
+                <m:sup>
+                  <m:r>
+                    <w:rPr>
+                      <w:rFonts w:ascii="Cambria Math" w:hAnsi="Cambria Math"/>
+                      <w:lang w:val="en-GB"/>
+                    </w:rPr>
+                    <m:t>D</m:t>
+                  </m:r>
+                </m:sup>
+                <m:e>
+                  <m:sSub>
+                    <m:sSubPr>
+                      <m:ctrlPr>
+                        <w:rPr>
+                          <w:rFonts w:ascii="Cambria Math" w:hAnsi="Cambria Math"/>
+                          <w:i/>
+                          <w:lang w:val="en-GB"/>
+                        </w:rPr>
+                      </m:ctrlPr>
+                    </m:sSubPr>
+                    <m:e>
+                      <m:r>
+                        <w:rPr>
+                          <w:rFonts w:ascii="Cambria Math" w:hAnsi="Cambria Math"/>
+                          <w:lang w:val="en-GB"/>
+                        </w:rPr>
+                        <m:t>x</m:t>
+                      </m:r>
+                    </m:e>
+                    <m:sub>
+                      <m:r>
+                        <w:rPr>
+                          <w:rFonts w:ascii="Cambria Math" w:hAnsi="Cambria Math"/>
+                          <w:lang w:val="en-GB"/>
+                        </w:rPr>
+                        <m:t>i</m:t>
+                      </m:r>
+                    </m:sub>
+                  </m:sSub>
+                  <m:sSub>
+                    <m:sSubPr>
+                      <m:ctrlPr>
+                        <w:rPr>
+                          <w:rFonts w:ascii="Cambria Math" w:hAnsi="Cambria Math"/>
+                          <w:i/>
+                          <w:lang w:val="en-GB"/>
+                        </w:rPr>
+                      </m:ctrlPr>
+                    </m:sSubPr>
+                    <m:e>
+                      <m:r>
+                        <w:rPr>
+                          <w:rFonts w:ascii="Cambria Math" w:hAnsi="Cambria Math"/>
+                          <w:lang w:val="en-GB"/>
+                        </w:rPr>
+                        <m:t>w</m:t>
+                      </m:r>
+                    </m:e>
+                    <m:sub>
+                      <m:r>
+                        <w:rPr>
+                          <w:rFonts w:ascii="Cambria Math" w:hAnsi="Cambria Math"/>
+                          <w:lang w:val="en-GB"/>
+                        </w:rPr>
+                        <m:t>i</m:t>
+                      </m:r>
+                    </m:sub>
+                  </m:sSub>
+                </m:e>
+              </m:nary>
+            </m:e>
+          </m:d>
+          <m:r>
+            <w:rPr>
+              <w:rFonts w:ascii="Cambria Math" w:hAnsi="Cambria Math"/>
+              <w:lang w:val="en-GB"/>
+            </w:rPr>
+            <m:t>=h(a)</m:t>
+          </m:r>
+        </m:oMath>
+      </m:oMathPara>
     </w:p>
     <w:p>
       <w:pPr>
@@ -5095,47 +5980,333 @@
           <w:rFonts w:ascii="Corbel" w:hAnsi="Corbel"/>
           <w:sz w:val="22"/>
           <w:szCs w:val="22"/>
-          <w:lang w:val="en-GB" w:eastAsia="en-US"/>
-        </w:rPr>
-      </w:pPr>
-      <w:r>
-        <w:rPr>
-          <w:rFonts w:ascii="Corbel" w:hAnsi="Corbel"/>
-          <w:sz w:val="22"/>
-          <w:szCs w:val="22"/>
-          <w:lang w:val="en-GB" w:eastAsia="en-US"/>
-        </w:rPr>
-        <w:t xml:space="preserve">are </w:t>
-      </w:r>
-      <w:r>
-        <w:rPr>
-          <w:rFonts w:ascii="Corbel" w:hAnsi="Corbel"/>
-          <w:sz w:val="22"/>
-          <w:szCs w:val="22"/>
-          <w:lang w:val="en-GB" w:eastAsia="en-US"/>
-        </w:rPr>
-        <w:t xml:space="preserve">non-linear models used </w:t>
-      </w:r>
-      <w:proofErr w:type="gramStart"/>
-      <w:r>
-        <w:rPr>
-          <w:rFonts w:ascii="Corbel" w:hAnsi="Corbel"/>
-          <w:sz w:val="22"/>
-          <w:szCs w:val="22"/>
-          <w:lang w:val="en-GB" w:eastAsia="en-US"/>
-        </w:rPr>
-        <w:t>for</w:t>
-      </w:r>
-      <w:proofErr w:type="gramEnd"/>
-      <w:r>
-        <w:rPr>
-          <w:rFonts w:ascii="Corbel" w:hAnsi="Corbel"/>
-          <w:sz w:val="22"/>
-          <w:szCs w:val="22"/>
-          <w:lang w:val="en-GB" w:eastAsia="en-US"/>
+          <w:lang w:val="en-GB"/>
+        </w:rPr>
+      </w:pPr>
+    </w:p>
+    <w:p>
+      <w:pPr>
+        <w:spacing w:line="360" w:lineRule="auto"/>
+        <w:rPr>
+          <w:rFonts w:ascii="Corbel" w:hAnsi="Corbel"/>
+          <w:sz w:val="22"/>
+          <w:szCs w:val="22"/>
+          <w:lang w:val="en-GB"/>
+        </w:rPr>
+      </w:pPr>
+      <w:r>
+        <w:rPr>
+          <w:rFonts w:ascii="Corbel" w:hAnsi="Corbel"/>
+          <w:sz w:val="22"/>
+          <w:szCs w:val="22"/>
+          <w:lang w:val="en-GB"/>
+        </w:rPr>
+        <w:t xml:space="preserve">Where </w:t>
+      </w:r>
+      <m:oMath>
+        <m:sSub>
+          <m:sSubPr>
+            <m:ctrlPr>
+              <w:rPr>
+                <w:rFonts w:ascii="Cambria Math" w:hAnsi="Cambria Math"/>
+                <w:i/>
+                <w:sz w:val="22"/>
+                <w:szCs w:val="22"/>
+                <w:lang w:val="en-GB"/>
+              </w:rPr>
+            </m:ctrlPr>
+          </m:sSubPr>
+          <m:e>
+            <m:r>
+              <w:rPr>
+                <w:rFonts w:ascii="Cambria Math" w:hAnsi="Cambria Math"/>
+                <w:sz w:val="22"/>
+                <w:szCs w:val="22"/>
+                <w:lang w:val="en-GB"/>
+              </w:rPr>
+              <m:t>w</m:t>
+            </m:r>
+          </m:e>
+          <m:sub>
+            <m:r>
+              <w:rPr>
+                <w:rFonts w:ascii="Cambria Math" w:hAnsi="Cambria Math"/>
+                <w:sz w:val="22"/>
+                <w:szCs w:val="22"/>
+                <w:lang w:val="en-GB"/>
+              </w:rPr>
+              <m:t>i</m:t>
+            </m:r>
+          </m:sub>
+        </m:sSub>
+      </m:oMath>
+      <w:r>
+        <w:rPr>
+          <w:rFonts w:ascii="Corbel" w:hAnsi="Corbel"/>
+          <w:sz w:val="22"/>
+          <w:szCs w:val="22"/>
+          <w:lang w:val="en-GB"/>
+        </w:rPr>
+        <w:t xml:space="preserve"> is the weight for each individual connection.</w:t>
+      </w:r>
+    </w:p>
+    <w:p>
+      <w:pPr>
+        <w:spacing w:line="360" w:lineRule="auto"/>
+        <w:rPr>
+          <w:rFonts w:ascii="Corbel" w:hAnsi="Corbel"/>
+          <w:sz w:val="22"/>
+          <w:szCs w:val="22"/>
+          <w:lang w:val="en-GB"/>
+        </w:rPr>
+      </w:pPr>
+      <w:r>
+        <w:rPr>
+          <w:rFonts w:ascii="Corbel" w:hAnsi="Corbel"/>
+          <w:sz w:val="22"/>
+          <w:szCs w:val="22"/>
+          <w:lang w:val="en-GB"/>
+        </w:rPr>
+        <w:t xml:space="preserve">This output </w:t>
+      </w:r>
+      <m:oMath>
+        <m:r>
+          <w:rPr>
+            <w:rFonts w:ascii="Cambria Math" w:hAnsi="Cambria Math"/>
+            <w:sz w:val="22"/>
+            <w:szCs w:val="22"/>
+            <w:lang w:val="en-GB"/>
+          </w:rPr>
+          <m:t>h(a)</m:t>
+        </m:r>
+      </m:oMath>
+      <w:r>
+        <w:rPr>
+          <w:rFonts w:ascii="Corbel" w:hAnsi="Corbel"/>
+          <w:sz w:val="22"/>
+          <w:szCs w:val="22"/>
+          <w:lang w:val="en-GB"/>
+        </w:rPr>
+        <w:t xml:space="preserve"> will take the same role</w:t>
+      </w:r>
+      <w:r>
+        <w:rPr>
+          <w:rFonts w:ascii="Corbel" w:hAnsi="Corbel"/>
+          <w:i/>
+          <w:sz w:val="22"/>
+          <w:szCs w:val="22"/>
+          <w:lang w:val="en-GB"/>
         </w:rPr>
         <w:t xml:space="preserve"> </w:t>
       </w:r>
+      <m:oMath>
+        <m:r>
+          <w:rPr>
+            <w:rFonts w:ascii="Cambria Math" w:hAnsi="Cambria Math"/>
+            <w:sz w:val="22"/>
+            <w:szCs w:val="22"/>
+            <w:lang w:val="en-GB"/>
+          </w:rPr>
+          <m:t>x</m:t>
+        </m:r>
+      </m:oMath>
+      <w:r>
+        <w:rPr>
+          <w:rFonts w:ascii="Corbel" w:hAnsi="Corbel"/>
+          <w:sz w:val="22"/>
+          <w:szCs w:val="22"/>
+          <w:lang w:val="en-GB"/>
+        </w:rPr>
+        <w:t xml:space="preserve"> took in our example</w:t>
+      </w:r>
+      <w:r>
+        <w:rPr>
+          <w:rFonts w:ascii="Corbel" w:hAnsi="Corbel"/>
+          <w:sz w:val="22"/>
+          <w:szCs w:val="22"/>
+          <w:lang w:val="en-GB"/>
+        </w:rPr>
+        <w:t xml:space="preserve"> (but </w:t>
+      </w:r>
+      <w:r>
+        <w:rPr>
+          <w:rFonts w:ascii="Corbel" w:hAnsi="Corbel"/>
+          <w:sz w:val="22"/>
+          <w:szCs w:val="22"/>
+          <w:lang w:val="en-GB"/>
+        </w:rPr>
+        <w:t>for the second layer</w:t>
+      </w:r>
+      <w:r>
+        <w:rPr>
+          <w:rFonts w:ascii="Corbel" w:hAnsi="Corbel"/>
+          <w:sz w:val="22"/>
+          <w:szCs w:val="22"/>
+          <w:lang w:val="en-GB"/>
+        </w:rPr>
+        <w:t>)</w:t>
+      </w:r>
+      <w:r>
+        <w:rPr>
+          <w:rFonts w:ascii="Corbel" w:hAnsi="Corbel"/>
+          <w:sz w:val="22"/>
+          <w:szCs w:val="22"/>
+          <w:lang w:val="en-GB"/>
+        </w:rPr>
+        <w:t>, and so forth</w:t>
+      </w:r>
+      <w:r>
+        <w:rPr>
+          <w:rFonts w:ascii="Corbel" w:hAnsi="Corbel"/>
+          <w:sz w:val="22"/>
+          <w:szCs w:val="22"/>
+          <w:lang w:val="en-GB"/>
+        </w:rPr>
+        <w:t xml:space="preserve"> for all the layers of the model</w:t>
+      </w:r>
+      <w:r>
+        <w:rPr>
+          <w:rFonts w:ascii="Corbel" w:hAnsi="Corbel"/>
+          <w:sz w:val="22"/>
+          <w:szCs w:val="22"/>
+          <w:lang w:val="en-GB"/>
+        </w:rPr>
+        <w:t xml:space="preserve"> up to </w:t>
+      </w:r>
+      <m:oMath>
+        <m:r>
+          <w:rPr>
+            <w:rFonts w:ascii="Cambria Math" w:hAnsi="Cambria Math"/>
+            <w:sz w:val="22"/>
+            <w:szCs w:val="22"/>
+            <w:lang w:val="en-GB"/>
+          </w:rPr>
+          <m:t>L-1</m:t>
+        </m:r>
+      </m:oMath>
+      <w:r>
+        <w:rPr>
+          <w:rFonts w:ascii="Corbel" w:hAnsi="Corbel"/>
+          <w:sz w:val="22"/>
+          <w:szCs w:val="22"/>
+          <w:lang w:val="en-GB"/>
+        </w:rPr>
+        <w:t xml:space="preserve">. In layer </w:t>
+      </w:r>
+      <m:oMath>
+        <m:r>
+          <w:rPr>
+            <w:rFonts w:ascii="Cambria Math" w:hAnsi="Cambria Math"/>
+            <w:sz w:val="22"/>
+            <w:szCs w:val="22"/>
+            <w:lang w:val="en-GB"/>
+          </w:rPr>
+          <m:t>L</m:t>
+        </m:r>
+      </m:oMath>
+      <w:r>
+        <w:rPr>
+          <w:rFonts w:ascii="Corbel" w:hAnsi="Corbel"/>
+          <w:sz w:val="22"/>
+          <w:szCs w:val="22"/>
+          <w:lang w:val="en-GB"/>
+        </w:rPr>
+        <w:t xml:space="preserve">, also called the classification layer, there will be only one neuron, whose activation function is a sigmoid, and will output the respective probability </w:t>
+      </w:r>
+      <m:oMath>
+        <m:r>
+          <w:rPr>
+            <w:rFonts w:ascii="Cambria Math" w:hAnsi="Cambria Math"/>
+            <w:sz w:val="22"/>
+            <w:szCs w:val="22"/>
+            <w:lang w:val="en-GB"/>
+          </w:rPr>
+          <m:t>p</m:t>
+        </m:r>
+        <m:r>
+          <w:rPr>
+            <w:rFonts w:ascii="Cambria Math" w:hAnsi="Cambria Math"/>
+            <w:sz w:val="22"/>
+            <w:szCs w:val="22"/>
+            <w:lang w:val="en-GB"/>
+          </w:rPr>
+          <m:t>(t=1|</m:t>
+        </m:r>
+        <m:r>
+          <w:rPr>
+            <w:rFonts w:ascii="Cambria Math" w:hAnsi="Cambria Math"/>
+            <w:sz w:val="22"/>
+            <w:szCs w:val="22"/>
+            <w:lang w:val="en-GB"/>
+          </w:rPr>
+          <m:t>x</m:t>
+        </m:r>
+        <m:r>
+          <w:rPr>
+            <w:rFonts w:ascii="Cambria Math" w:hAnsi="Cambria Math"/>
+            <w:sz w:val="22"/>
+            <w:szCs w:val="22"/>
+            <w:lang w:val="en-GB"/>
+          </w:rPr>
+          <m:t>, θ)</m:t>
+        </m:r>
+      </m:oMath>
+      <w:r>
+        <w:rPr>
+          <w:rFonts w:ascii="Corbel" w:hAnsi="Corbel"/>
+          <w:sz w:val="22"/>
+          <w:szCs w:val="22"/>
+          <w:lang w:val="en-GB"/>
+        </w:rPr>
+        <w:t xml:space="preserve">. Note that </w:t>
+      </w:r>
+      <m:oMath>
+        <m:r>
+          <w:rPr>
+            <w:rFonts w:ascii="Cambria Math" w:hAnsi="Cambria Math"/>
+            <w:sz w:val="22"/>
+            <w:szCs w:val="22"/>
+            <w:lang w:val="en-GB"/>
+          </w:rPr>
+          <m:t>θ</m:t>
+        </m:r>
+      </m:oMath>
+      <w:r>
+        <w:rPr>
+          <w:rFonts w:ascii="Corbel" w:hAnsi="Corbel"/>
+          <w:sz w:val="22"/>
+          <w:szCs w:val="22"/>
+          <w:lang w:val="en-GB"/>
+        </w:rPr>
+        <w:t xml:space="preserve"> is a vector of parameter</w:t>
+      </w:r>
+      <w:r>
+        <w:rPr>
+          <w:rFonts w:ascii="Corbel" w:hAnsi="Corbel"/>
+          <w:sz w:val="22"/>
+          <w:szCs w:val="22"/>
+          <w:lang w:val="en-GB"/>
+        </w:rPr>
+        <w:t xml:space="preserve"> that</w:t>
+      </w:r>
+      <w:r>
+        <w:rPr>
+          <w:rFonts w:ascii="Corbel" w:hAnsi="Corbel"/>
+          <w:sz w:val="22"/>
+          <w:szCs w:val="22"/>
+          <w:lang w:val="en-GB"/>
+        </w:rPr>
+        <w:t xml:space="preserve"> symbolises that this probability was dependent on the</w:t>
+      </w:r>
+      <w:r>
+        <w:rPr>
+          <w:rFonts w:ascii="Corbel" w:hAnsi="Corbel"/>
+          <w:sz w:val="22"/>
+          <w:szCs w:val="22"/>
+          <w:lang w:val="en-GB"/>
+        </w:rPr>
+        <w:t xml:space="preserve"> (trainable) weights.</w:t>
+      </w:r>
     </w:p>
     <w:p>
       <w:pPr>
@@ -5144,7 +6315,75 @@
           <w:rFonts w:ascii="Corbel" w:hAnsi="Corbel"/>
           <w:sz w:val="22"/>
           <w:szCs w:val="22"/>
-          <w:lang w:val="en-GB" w:eastAsia="en-US"/>
+          <w:lang w:val="en-GB"/>
+        </w:rPr>
+      </w:pPr>
+      <w:r>
+        <w:rPr>
+          <w:rStyle w:val="FootnoteReference"/>
+          <w:rFonts w:ascii="Corbel" w:hAnsi="Corbel"/>
+          <w:sz w:val="22"/>
+          <w:szCs w:val="22"/>
+          <w:lang w:val="en-GB"/>
+        </w:rPr>
+        <w:footnoteReference w:id="3"/>
+      </w:r>
+      <w:r>
+        <w:rPr>
+          <w:rFonts w:ascii="Corbel" w:hAnsi="Corbel"/>
+          <w:sz w:val="22"/>
+          <w:szCs w:val="22"/>
+          <w:lang w:val="en-GB"/>
+        </w:rPr>
+        <w:t xml:space="preserve">Notice how for each computation of the function </w:t>
+      </w:r>
+      <m:oMath>
+        <m:r>
+          <w:rPr>
+            <w:rFonts w:ascii="Cambria Math" w:hAnsi="Cambria Math"/>
+            <w:sz w:val="22"/>
+            <w:szCs w:val="22"/>
+            <w:lang w:val="en-GB"/>
+          </w:rPr>
+          <m:t>h(a)</m:t>
+        </m:r>
+      </m:oMath>
+      <w:r>
+        <w:rPr>
+          <w:rFonts w:ascii="Corbel" w:hAnsi="Corbel"/>
+          <w:sz w:val="22"/>
+          <w:szCs w:val="22"/>
+          <w:lang w:val="en-GB"/>
+        </w:rPr>
+        <w:t xml:space="preserve"> both multiplication and addition operations </w:t>
+      </w:r>
+      <w:r>
+        <w:rPr>
+          <w:rFonts w:ascii="Corbel" w:hAnsi="Corbel"/>
+          <w:sz w:val="22"/>
+          <w:szCs w:val="22"/>
+          <w:lang w:val="en-GB"/>
+        </w:rPr>
+        <w:t>are</w:t>
+      </w:r>
+      <w:r>
+        <w:rPr>
+          <w:rFonts w:ascii="Corbel" w:hAnsi="Corbel"/>
+          <w:sz w:val="22"/>
+          <w:szCs w:val="22"/>
+          <w:lang w:val="en-GB"/>
+        </w:rPr>
+        <w:t xml:space="preserve"> utilised, as this is a crucial point in understanding the distinct approach of this project’s model.</w:t>
+      </w:r>
+    </w:p>
+    <w:p>
+      <w:pPr>
+        <w:spacing w:line="360" w:lineRule="auto"/>
+        <w:rPr>
+          <w:rFonts w:ascii="Corbel" w:hAnsi="Corbel"/>
+          <w:sz w:val="22"/>
+          <w:szCs w:val="22"/>
+          <w:lang w:val="en-GB"/>
         </w:rPr>
       </w:pPr>
       <w:r>
@@ -5155,15 +6394,14 @@
           <w:szCs w:val="22"/>
           <w:lang w:val="en-GB" w:eastAsia="en-US"/>
         </w:rPr>
-        <w:lastRenderedPageBreak/>
         <w:drawing>
-          <wp:anchor distT="0" distB="0" distL="114300" distR="114300" simplePos="0" relativeHeight="251658240" behindDoc="1" locked="0" layoutInCell="1" allowOverlap="1" wp14:anchorId="32BB2285" wp14:editId="131D4DF4">
+          <wp:anchor distT="0" distB="0" distL="114300" distR="114300" simplePos="0" relativeHeight="251658240" behindDoc="1" locked="0" layoutInCell="1" allowOverlap="1" wp14:anchorId="32BB2285" wp14:editId="70623D27">
             <wp:simplePos x="0" y="0"/>
             <wp:positionH relativeFrom="column">
-              <wp:posOffset>4900126</wp:posOffset>
+              <wp:posOffset>4473756</wp:posOffset>
             </wp:positionH>
             <wp:positionV relativeFrom="paragraph">
-              <wp:posOffset>4066</wp:posOffset>
+              <wp:posOffset>217805</wp:posOffset>
             </wp:positionV>
             <wp:extent cx="1571625" cy="2004695"/>
             <wp:effectExtent l="0" t="0" r="3175" b="1905"/>
@@ -5188,7 +6426,7 @@
                     <pic:cNvPicPr/>
                   </pic:nvPicPr>
                   <pic:blipFill rotWithShape="1">
-                    <a:blip r:embed="rId10" cstate="print">
+                    <a:blip r:embed="rId11" cstate="print">
                       <a:extLst>
                         <a:ext uri="{28A0092B-C50C-407E-A947-70E740481C1C}">
                           <a14:useLocalDpi xmlns:a14="http://schemas.microsoft.com/office/drawing/2010/main" val="0"/>
@@ -5233,13 +6471,16 @@
         <w:spacing w:line="360" w:lineRule="auto"/>
         <w:rPr>
           <w:rFonts w:ascii="Corbel" w:hAnsi="Corbel"/>
-          <w:lang w:val="en-GB" w:eastAsia="en-US"/>
+          <w:sz w:val="22"/>
+          <w:szCs w:val="22"/>
+          <w:lang w:val="en-GB"/>
         </w:rPr>
       </w:pPr>
     </w:p>
     <w:p>
       <w:pPr>
         <w:spacing w:line="360" w:lineRule="auto"/>
+        <w:jc w:val="both"/>
         <w:rPr>
           <w:rFonts w:ascii="Corbel" w:hAnsi="Corbel"/>
           <w:sz w:val="22"/>
@@ -5347,6 +6588,7 @@
     <w:p>
       <w:pPr>
         <w:spacing w:line="360" w:lineRule="auto"/>
+        <w:jc w:val="both"/>
         <w:rPr>
           <w:rFonts w:ascii="Corbel" w:hAnsi="Corbel"/>
           <w:sz w:val="22"/>
@@ -5358,6 +6600,7 @@
     <w:p>
       <w:pPr>
         <w:spacing w:line="360" w:lineRule="auto"/>
+        <w:jc w:val="both"/>
         <w:rPr>
           <w:rFonts w:ascii="Corbel" w:hAnsi="Corbel"/>
           <w:lang w:val="en-GB" w:eastAsia="en-US"/>
@@ -5367,6 +6610,17 @@
     <w:p>
       <w:pPr>
         <w:spacing w:line="360" w:lineRule="auto"/>
+        <w:jc w:val="both"/>
+        <w:rPr>
+          <w:rFonts w:ascii="Corbel" w:hAnsi="Corbel"/>
+          <w:lang w:val="en-GB" w:eastAsia="en-US"/>
+        </w:rPr>
+      </w:pPr>
+    </w:p>
+    <w:p>
+      <w:pPr>
+        <w:spacing w:line="360" w:lineRule="auto"/>
+        <w:jc w:val="both"/>
         <w:rPr>
           <w:rFonts w:ascii="Corbel" w:hAnsi="Corbel"/>
           <w:lang w:val="en-GB" w:eastAsia="en-US"/>
@@ -5379,26 +6633,26 @@
         <mc:AlternateContent>
           <mc:Choice Requires="wps">
             <w:drawing>
-              <wp:anchor distT="0" distB="0" distL="114300" distR="114300" simplePos="0" relativeHeight="251660288" behindDoc="1" locked="0" layoutInCell="1" allowOverlap="1" wp14:anchorId="5D72DA02" wp14:editId="4A6701C5">
+              <wp:anchor distT="0" distB="0" distL="114300" distR="114300" simplePos="0" relativeHeight="251660288" behindDoc="1" locked="0" layoutInCell="1" allowOverlap="1" wp14:anchorId="4A7C17A6" wp14:editId="4E99A72B">
                 <wp:simplePos x="0" y="0"/>
                 <wp:positionH relativeFrom="column">
-                  <wp:posOffset>4900295</wp:posOffset>
+                  <wp:posOffset>4473757</wp:posOffset>
                 </wp:positionH>
                 <wp:positionV relativeFrom="paragraph">
-                  <wp:posOffset>273825</wp:posOffset>
+                  <wp:posOffset>158115</wp:posOffset>
                 </wp:positionV>
                 <wp:extent cx="1571625" cy="635"/>
-                <wp:effectExtent l="0" t="0" r="3175" b="3810"/>
+                <wp:effectExtent l="0" t="0" r="3175" b="12065"/>
                 <wp:wrapTight wrapText="bothSides">
                   <wp:wrapPolygon edited="0">
                     <wp:start x="0" y="0"/>
-                    <wp:lineTo x="0" y="21107"/>
-                    <wp:lineTo x="21469" y="21107"/>
+                    <wp:lineTo x="0" y="0"/>
+                    <wp:lineTo x="21469" y="0"/>
                     <wp:lineTo x="21469" y="0"/>
                     <wp:lineTo x="0" y="0"/>
                   </wp:wrapPolygon>
                 </wp:wrapTight>
-                <wp:docPr id="4" name="Text Box 4"/>
+                <wp:docPr id="13" name="Text Box 13"/>
                 <wp:cNvGraphicFramePr/>
                 <a:graphic xmlns:a="http://schemas.openxmlformats.org/drawingml/2006/main">
                   <a:graphicData uri="http://schemas.microsoft.com/office/word/2010/wordprocessingShape">
@@ -5433,28 +6687,45 @@
                               </w:rPr>
                             </w:pPr>
                             <w:r>
+                              <w:rPr>
+                                <w:rFonts w:ascii="Corbel" w:hAnsi="Corbel"/>
+                              </w:rPr>
                               <w:t xml:space="preserve">Figure </w:t>
                             </w:r>
                             <w:r>
+                              <w:rPr>
+                                <w:rFonts w:ascii="Corbel" w:hAnsi="Corbel"/>
+                              </w:rPr>
                               <w:fldChar w:fldCharType="begin"/>
                             </w:r>
                             <w:r>
+                              <w:rPr>
+                                <w:rFonts w:ascii="Corbel" w:hAnsi="Corbel"/>
+                              </w:rPr>
                               <w:instrText xml:space="preserve"> SEQ Figure \* ARABIC </w:instrText>
                             </w:r>
                             <w:r>
+                              <w:rPr>
+                                <w:rFonts w:ascii="Corbel" w:hAnsi="Corbel"/>
+                              </w:rPr>
                               <w:fldChar w:fldCharType="separate"/>
                             </w:r>
                             <w:r>
                               <w:rPr>
+                                <w:rFonts w:ascii="Corbel" w:hAnsi="Corbel"/>
                                 <w:noProof/>
                               </w:rPr>
-                              <w:t>2</w:t>
+                              <w:t>3</w:t>
                             </w:r>
                             <w:r>
+                              <w:rPr>
+                                <w:rFonts w:ascii="Corbel" w:hAnsi="Corbel"/>
+                              </w:rPr>
                               <w:fldChar w:fldCharType="end"/>
                             </w:r>
                             <w:r>
                               <w:rPr>
+                                <w:rFonts w:ascii="Corbel" w:hAnsi="Corbel"/>
                                 <w:lang w:val="en-US"/>
                               </w:rPr>
                               <w:t xml:space="preserve"> - Computations in ANN VS SNN</w:t>
@@ -5476,7 +6747,7 @@
           </mc:Choice>
           <mc:Fallback>
             <w:pict>
-              <v:shape w14:anchorId="5D72DA02" id="Text Box 4" o:spid="_x0000_s1028" type="#_x0000_t202" style="position:absolute;margin-left:385.85pt;margin-top:21.55pt;width:123.75pt;height:.05pt;z-index:-251656192;visibility:visible;mso-wrap-style:square;mso-wrap-distance-left:9pt;mso-wrap-distance-top:0;mso-wrap-distance-right:9pt;mso-wrap-distance-bottom:0;mso-position-horizontal:absolute;mso-position-horizontal-relative:text;mso-position-vertical:absolute;mso-position-vertical-relative:text;v-text-anchor:top" o:gfxdata="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" stroked="f">
+              <v:shape w14:anchorId="4A7C17A6" id="Text Box 13" o:spid="_x0000_s1028" type="#_x0000_t202" style="position:absolute;left:0;text-align:left;margin-left:352.25pt;margin-top:12.45pt;width:123.75pt;height:.05pt;z-index:-251656192;visibility:visible;mso-wrap-style:square;mso-wrap-distance-left:9pt;mso-wrap-distance-top:0;mso-wrap-distance-right:9pt;mso-wrap-distance-bottom:0;mso-position-horizontal:absolute;mso-position-horizontal-relative:text;mso-position-vertical:absolute;mso-position-vertical-relative:text;v-text-anchor:top" o:gfxdata="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" stroked="f">
                 <v:textbox style="mso-fit-shape-to-text:t" inset="0,0,0,0">
                   <w:txbxContent>
                     <w:p>
@@ -5491,28 +6762,45 @@
                         </w:rPr>
                       </w:pPr>
                       <w:r>
+                        <w:rPr>
+                          <w:rFonts w:ascii="Corbel" w:hAnsi="Corbel"/>
+                        </w:rPr>
                         <w:t xml:space="preserve">Figure </w:t>
                       </w:r>
                       <w:r>
+                        <w:rPr>
+                          <w:rFonts w:ascii="Corbel" w:hAnsi="Corbel"/>
+                        </w:rPr>
                         <w:fldChar w:fldCharType="begin"/>
                       </w:r>
                       <w:r>
+                        <w:rPr>
+                          <w:rFonts w:ascii="Corbel" w:hAnsi="Corbel"/>
+                        </w:rPr>
                         <w:instrText xml:space="preserve"> SEQ Figure \* ARABIC </w:instrText>
                       </w:r>
                       <w:r>
+                        <w:rPr>
+                          <w:rFonts w:ascii="Corbel" w:hAnsi="Corbel"/>
+                        </w:rPr>
                         <w:fldChar w:fldCharType="separate"/>
                       </w:r>
                       <w:r>
                         <w:rPr>
+                          <w:rFonts w:ascii="Corbel" w:hAnsi="Corbel"/>
                           <w:noProof/>
                         </w:rPr>
-                        <w:t>2</w:t>
+                        <w:t>3</w:t>
                       </w:r>
                       <w:r>
+                        <w:rPr>
+                          <w:rFonts w:ascii="Corbel" w:hAnsi="Corbel"/>
+                        </w:rPr>
                         <w:fldChar w:fldCharType="end"/>
                       </w:r>
                       <w:r>
                         <w:rPr>
+                          <w:rFonts w:ascii="Corbel" w:hAnsi="Corbel"/>
                           <w:lang w:val="en-US"/>
                         </w:rPr>
                         <w:t xml:space="preserve"> - Computations in ANN VS SNN</w:t>
@@ -5530,15 +6818,7 @@
     <w:p>
       <w:pPr>
         <w:spacing w:line="360" w:lineRule="auto"/>
-        <w:rPr>
-          <w:rFonts w:ascii="Corbel" w:hAnsi="Corbel"/>
-          <w:lang w:val="en-GB" w:eastAsia="en-US"/>
-        </w:rPr>
-      </w:pPr>
-    </w:p>
-    <w:p>
-      <w:pPr>
-        <w:spacing w:line="360" w:lineRule="auto"/>
+        <w:jc w:val="both"/>
         <w:rPr>
           <w:rFonts w:ascii="Corbel" w:hAnsi="Corbel"/>
           <w:lang w:val="en-GB" w:eastAsia="en-US"/>
@@ -5549,6 +6829,7 @@
       <w:pPr>
         <w:pStyle w:val="Heading2"/>
         <w:spacing w:line="360" w:lineRule="auto"/>
+        <w:jc w:val="both"/>
         <w:rPr>
           <w:rFonts w:ascii="Corbel" w:hAnsi="Corbel"/>
           <w:lang w:val="en-GB"/>
@@ -5579,6 +6860,7 @@
     <w:p>
       <w:pPr>
         <w:spacing w:line="360" w:lineRule="auto"/>
+        <w:jc w:val="both"/>
         <w:rPr>
           <w:rFonts w:ascii="Corbel" w:hAnsi="Corbel"/>
           <w:sz w:val="22"/>
@@ -5879,7 +7161,17 @@
           <w:szCs w:val="22"/>
           <w:lang w:val="en-GB" w:eastAsia="en-US"/>
         </w:rPr>
-        <w:t xml:space="preserve">that best approximates this function </w:t>
+        <w:t xml:space="preserve">that best approximates this </w:t>
+      </w:r>
+      <w:r>
+        <w:rPr>
+          <w:rFonts w:ascii="Corbel" w:hAnsi="Corbel"/>
+          <w:sz w:val="22"/>
+          <w:szCs w:val="22"/>
+          <w:lang w:val="en-GB" w:eastAsia="en-US"/>
+        </w:rPr>
+        <w:lastRenderedPageBreak/>
+        <w:t xml:space="preserve">function </w:t>
       </w:r>
       <w:r>
         <w:rPr>
@@ -5948,6 +7240,7 @@
     <w:p>
       <w:pPr>
         <w:spacing w:line="360" w:lineRule="auto"/>
+        <w:jc w:val="both"/>
         <w:rPr>
           <w:rFonts w:ascii="Corbel" w:hAnsi="Corbel"/>
           <w:sz w:val="22"/>
@@ -5959,6 +7252,7 @@
     <w:p>
       <w:pPr>
         <w:spacing w:line="360" w:lineRule="auto"/>
+        <w:jc w:val="both"/>
         <w:rPr>
           <w:rFonts w:ascii="Corbel" w:hAnsi="Corbel"/>
           <w:i/>
@@ -6005,6 +7299,7 @@
     <w:p>
       <w:pPr>
         <w:spacing w:line="360" w:lineRule="auto"/>
+        <w:jc w:val="both"/>
         <w:rPr>
           <w:rFonts w:ascii="Corbel" w:hAnsi="Corbel"/>
           <w:sz w:val="22"/>
@@ -6063,6 +7358,7 @@
     <w:p>
       <w:pPr>
         <w:spacing w:line="360" w:lineRule="auto"/>
+        <w:jc w:val="both"/>
         <w:rPr>
           <w:rFonts w:ascii="Corbel" w:hAnsi="Corbel"/>
           <w:sz w:val="22"/>
@@ -6134,7 +7430,7 @@
           <w:szCs w:val="22"/>
           <w:lang w:val="en-GB" w:eastAsia="en-US"/>
         </w:rPr>
-        <w:footnoteReference w:id="2"/>
+        <w:footnoteReference w:id="4"/>
       </w:r>
       <w:r>
         <w:rPr>
@@ -6279,6 +7575,7 @@
     <w:p>
       <w:pPr>
         <w:spacing w:line="360" w:lineRule="auto"/>
+        <w:jc w:val="both"/>
         <w:rPr>
           <w:rFonts w:ascii="Corbel" w:hAnsi="Corbel"/>
           <w:sz w:val="22"/>
@@ -6297,6 +7594,7 @@
     <w:p>
       <w:pPr>
         <w:spacing w:before="240"/>
+        <w:jc w:val="both"/>
         <w:rPr>
           <w:rFonts w:ascii="Corbel" w:hAnsi="Corbel"/>
           <w:sz w:val="22"/>
@@ -6556,15 +7854,19 @@
     <w:p>
       <w:pPr>
         <w:spacing w:before="240"/>
-        <w:rPr>
-          <w:rFonts w:ascii="Corbel" w:hAnsi="Corbel"/>
-          <w:sz w:val="22"/>
-          <w:szCs w:val="22"/>
-          <w:lang w:val="en-GB" w:eastAsia="en-US"/>
-        </w:rPr>
-      </w:pPr>
-    </w:p>
-    <w:p>
+        <w:jc w:val="both"/>
+        <w:rPr>
+          <w:rFonts w:ascii="Corbel" w:hAnsi="Corbel"/>
+          <w:sz w:val="22"/>
+          <w:szCs w:val="22"/>
+          <w:lang w:val="en-GB" w:eastAsia="en-US"/>
+        </w:rPr>
+      </w:pPr>
+    </w:p>
+    <w:p>
+      <w:pPr>
+        <w:jc w:val="both"/>
+      </w:pPr>
       <m:oMathPara>
         <m:oMath>
           <m:r>
@@ -6680,6 +7982,7 @@
     <w:p>
       <w:pPr>
         <w:spacing w:before="240"/>
+        <w:jc w:val="both"/>
         <w:rPr>
           <w:rFonts w:ascii="Corbel" w:hAnsi="Corbel"/>
           <w:sz w:val="22"/>
@@ -6691,6 +7994,7 @@
     <w:p>
       <w:pPr>
         <w:spacing w:line="360" w:lineRule="auto"/>
+        <w:jc w:val="both"/>
         <w:rPr>
           <w:rFonts w:ascii="Corbel" w:hAnsi="Corbel"/>
           <w:b/>
@@ -6702,6 +8006,9 @@
       </w:pPr>
     </w:p>
     <w:p>
+      <w:pPr>
+        <w:jc w:val="both"/>
+      </w:pPr>
       <m:oMathPara>
         <m:oMath>
           <m:f>
@@ -6996,6 +8303,7 @@
     <w:p>
       <w:pPr>
         <w:spacing w:line="360" w:lineRule="auto"/>
+        <w:jc w:val="both"/>
         <w:rPr>
           <w:rFonts w:ascii="Corbel" w:hAnsi="Corbel"/>
           <w:sz w:val="22"/>
@@ -7007,6 +8315,7 @@
     <w:p>
       <w:pPr>
         <w:spacing w:line="360" w:lineRule="auto"/>
+        <w:jc w:val="both"/>
         <w:rPr>
           <w:rFonts w:ascii="Corbel" w:hAnsi="Corbel"/>
           <w:sz w:val="22"/>
@@ -7018,6 +8327,7 @@
     <w:p>
       <w:pPr>
         <w:spacing w:line="360" w:lineRule="auto"/>
+        <w:jc w:val="both"/>
         <w:rPr>
           <w:rFonts w:ascii="Corbel" w:hAnsi="Corbel"/>
           <w:sz w:val="22"/>
@@ -7048,6 +8358,40 @@
       <w:pPr>
         <w:pStyle w:val="Heading2"/>
         <w:spacing w:line="360" w:lineRule="auto"/>
+        <w:jc w:val="both"/>
+        <w:rPr>
+          <w:rFonts w:ascii="Corbel" w:hAnsi="Corbel"/>
+          <w:lang w:val="en-GB"/>
+        </w:rPr>
+      </w:pPr>
+    </w:p>
+    <w:p>
+      <w:pPr>
+        <w:pStyle w:val="Heading2"/>
+        <w:spacing w:line="360" w:lineRule="auto"/>
+        <w:jc w:val="both"/>
+        <w:rPr>
+          <w:rFonts w:ascii="Corbel" w:hAnsi="Corbel"/>
+          <w:lang w:val="en-GB"/>
+        </w:rPr>
+      </w:pPr>
+    </w:p>
+    <w:p>
+      <w:pPr>
+        <w:pStyle w:val="Heading2"/>
+        <w:spacing w:line="360" w:lineRule="auto"/>
+        <w:jc w:val="both"/>
+        <w:rPr>
+          <w:rFonts w:ascii="Corbel" w:hAnsi="Corbel"/>
+          <w:lang w:val="en-GB"/>
+        </w:rPr>
+      </w:pPr>
+    </w:p>
+    <w:p>
+      <w:pPr>
+        <w:pStyle w:val="Heading2"/>
+        <w:spacing w:line="360" w:lineRule="auto"/>
+        <w:jc w:val="both"/>
         <w:rPr>
           <w:rFonts w:ascii="Corbel" w:hAnsi="Corbel"/>
           <w:lang w:val="en-GB"/>
@@ -7064,70 +8408,63 @@
     <w:p>
       <w:pPr>
         <w:spacing w:line="360" w:lineRule="auto"/>
-        <w:rPr>
-          <w:sz w:val="22"/>
-          <w:szCs w:val="22"/>
-          <w:lang w:val="en-GB" w:eastAsia="en-US"/>
-        </w:rPr>
-      </w:pPr>
+        <w:jc w:val="both"/>
+        <w:rPr>
+          <w:rFonts w:ascii="Corbel" w:hAnsi="Corbel"/>
+          <w:sz w:val="22"/>
+          <w:szCs w:val="22"/>
+          <w:lang w:val="en-GB" w:eastAsia="en-US"/>
+        </w:rPr>
+      </w:pPr>
+      <w:r>
+        <w:rPr>
+          <w:rFonts w:ascii="Corbel" w:hAnsi="Corbel"/>
+          <w:sz w:val="22"/>
+          <w:szCs w:val="22"/>
+          <w:lang w:val="en-GB" w:eastAsia="en-US"/>
+        </w:rPr>
+        <w:t xml:space="preserve">The current literature in the subject of harmony recognition is vast, but so is the complexity of the problem. Considering the several steps inherent to the problem; </w:t>
+      </w:r>
+      <w:proofErr w:type="gramStart"/>
+      <w:r>
+        <w:rPr>
+          <w:rFonts w:ascii="Corbel" w:hAnsi="Corbel"/>
+          <w:sz w:val="22"/>
+          <w:szCs w:val="22"/>
+          <w:lang w:val="en-GB" w:eastAsia="en-US"/>
+        </w:rPr>
+        <w:t>from the processing of the audio,</w:t>
+      </w:r>
+      <w:proofErr w:type="gramEnd"/>
+      <w:r>
+        <w:rPr>
+          <w:rFonts w:ascii="Corbel" w:hAnsi="Corbel"/>
+          <w:sz w:val="22"/>
+          <w:szCs w:val="22"/>
+          <w:lang w:val="en-GB" w:eastAsia="en-US"/>
+        </w:rPr>
+        <w:t xml:space="preserve"> to design choices of classification algorithms, to the scope of the solution, and the choice of databases, there were many unexplored aspects which were considered and utilised. </w:t>
+      </w:r>
     </w:p>
     <w:p>
       <w:pPr>
         <w:spacing w:line="360" w:lineRule="auto"/>
-        <w:rPr>
-          <w:rFonts w:ascii="Corbel" w:hAnsi="Corbel"/>
-          <w:sz w:val="22"/>
-          <w:szCs w:val="22"/>
-          <w:lang w:val="en-GB" w:eastAsia="en-US"/>
-        </w:rPr>
-      </w:pPr>
-      <w:r>
-        <w:rPr>
-          <w:rFonts w:ascii="Corbel" w:hAnsi="Corbel"/>
-          <w:sz w:val="22"/>
-          <w:szCs w:val="22"/>
-          <w:lang w:val="en-GB" w:eastAsia="en-US"/>
-        </w:rPr>
-        <w:t xml:space="preserve">The current literature in the subject of harmony recognition is vast, but so is the complexity of the problem. Considering the several steps inherent to the problem; </w:t>
-      </w:r>
-      <w:proofErr w:type="gramStart"/>
-      <w:r>
-        <w:rPr>
-          <w:rFonts w:ascii="Corbel" w:hAnsi="Corbel"/>
-          <w:sz w:val="22"/>
-          <w:szCs w:val="22"/>
-          <w:lang w:val="en-GB" w:eastAsia="en-US"/>
-        </w:rPr>
-        <w:t>from the processing of the audio,</w:t>
-      </w:r>
-      <w:proofErr w:type="gramEnd"/>
-      <w:r>
-        <w:rPr>
-          <w:rFonts w:ascii="Corbel" w:hAnsi="Corbel"/>
-          <w:sz w:val="22"/>
-          <w:szCs w:val="22"/>
-          <w:lang w:val="en-GB" w:eastAsia="en-US"/>
-        </w:rPr>
-        <w:t xml:space="preserve"> to design choices of classification algorithms, to the scope of the solution, and the choice of databases, there were many unexplored aspects which were considered and utilised. </w:t>
-      </w:r>
-    </w:p>
-    <w:p>
-      <w:pPr>
-        <w:spacing w:line="360" w:lineRule="auto"/>
-        <w:rPr>
-          <w:rFonts w:ascii="Corbel" w:hAnsi="Corbel"/>
-          <w:sz w:val="22"/>
-          <w:szCs w:val="22"/>
-          <w:lang w:val="en-GB" w:eastAsia="en-US"/>
-        </w:rPr>
-      </w:pPr>
-      <w:r>
-        <w:rPr>
-          <w:rFonts w:ascii="Corbel" w:hAnsi="Corbel"/>
-          <w:sz w:val="22"/>
-          <w:szCs w:val="22"/>
-          <w:lang w:val="en-GB" w:eastAsia="en-US"/>
-        </w:rPr>
+        <w:jc w:val="both"/>
+        <w:rPr>
+          <w:rFonts w:ascii="Corbel" w:hAnsi="Corbel"/>
+          <w:sz w:val="22"/>
+          <w:szCs w:val="22"/>
+          <w:lang w:val="en-GB" w:eastAsia="en-US"/>
+        </w:rPr>
+      </w:pPr>
+      <w:r>
+        <w:rPr>
+          <w:rFonts w:ascii="Corbel" w:hAnsi="Corbel"/>
+          <w:sz w:val="22"/>
+          <w:szCs w:val="22"/>
+          <w:lang w:val="en-GB" w:eastAsia="en-US"/>
+        </w:rPr>
+        <w:lastRenderedPageBreak/>
         <w:t xml:space="preserve">Most importantly, this model differs in its scope and approach. That is, it is focused solely on the piano, in utilising a biologically plausible approach for analysing the data and learning, and in being able to classify harmony within a significantly higher number of possible outputs. Further to the last point, contrary to most of the research which focuses on pre-determined structures of musical chords, which can be given by 24 different </w:t>
       </w:r>
       <w:r>
@@ -7223,6 +8560,7 @@
     <w:p>
       <w:pPr>
         <w:spacing w:line="360" w:lineRule="auto"/>
+        <w:jc w:val="both"/>
         <w:rPr>
           <w:rFonts w:ascii="Corbel" w:hAnsi="Corbel"/>
           <w:color w:val="000000" w:themeColor="text1"/>
@@ -7238,7 +8576,7 @@
           <w:szCs w:val="22"/>
           <w:lang w:val="en-GB" w:eastAsia="en-US"/>
         </w:rPr>
-        <w:t>Further</w:t>
+        <w:t>In addition</w:t>
       </w:r>
       <w:r>
         <w:rPr>
@@ -7256,7 +8594,27 @@
           <w:szCs w:val="22"/>
           <w:lang w:val="en-GB" w:eastAsia="en-US"/>
         </w:rPr>
-        <w:t>the main audio processing technique used by researchers, Pitch Class Profiles (</w:t>
+        <w:t xml:space="preserve">the main audio processing technique used by researchers, </w:t>
+      </w:r>
+      <w:r>
+        <w:rPr>
+          <w:rFonts w:ascii="Corbel" w:hAnsi="Corbel"/>
+          <w:b/>
+          <w:bCs/>
+          <w:sz w:val="22"/>
+          <w:szCs w:val="22"/>
+          <w:lang w:val="en-GB" w:eastAsia="en-US"/>
+        </w:rPr>
+        <w:t>Pitch Class Profiles</w:t>
+      </w:r>
+      <w:r>
+        <w:rPr>
+          <w:rFonts w:ascii="Corbel" w:hAnsi="Corbel"/>
+          <w:sz w:val="22"/>
+          <w:szCs w:val="22"/>
+          <w:lang w:val="en-GB" w:eastAsia="en-US"/>
+        </w:rPr>
+        <w:t xml:space="preserve"> (</w:t>
       </w:r>
       <w:proofErr w:type="spellStart"/>
       <w:r>
@@ -7465,6 +8823,16 @@
           <w:szCs w:val="22"/>
           <w:lang w:val="en-GB"/>
         </w:rPr>
+        <w:t xml:space="preserve"> actual frequency of the note</w:t>
+      </w:r>
+      <w:r>
+        <w:rPr>
+          <w:rFonts w:ascii="Corbel" w:hAnsi="Corbel"/>
+          <w:color w:val="000000" w:themeColor="text1"/>
+          <w:sz w:val="22"/>
+          <w:szCs w:val="22"/>
+          <w:lang w:val="en-GB"/>
+        </w:rPr>
         <w:t>)</w:t>
       </w:r>
       <w:r>
@@ -7552,8 +8920,230 @@
     </w:p>
     <w:p>
       <w:pPr>
+        <w:spacing w:line="360" w:lineRule="auto"/>
+        <w:jc w:val="both"/>
+        <w:rPr>
+          <w:rFonts w:ascii="Corbel" w:hAnsi="Corbel"/>
+          <w:sz w:val="22"/>
+          <w:szCs w:val="22"/>
+          <w:lang w:val="en-GB" w:eastAsia="en-US"/>
+        </w:rPr>
+      </w:pPr>
+      <w:r>
+        <w:rPr>
+          <w:rFonts w:ascii="Corbel" w:hAnsi="Corbel"/>
+          <w:color w:val="000000" w:themeColor="text1"/>
+          <w:sz w:val="22"/>
+          <w:szCs w:val="22"/>
+          <w:lang w:val="en-GB"/>
+        </w:rPr>
+        <w:t xml:space="preserve">Inspired by the Cochlea in the human ear, this report chose to maintain the logarithm scale format, but adapt it to range of a piano, namely with 88 bins ranging from 27.5Hz to 4186Hz, one for each note of the piano. This allows for a representation of the position of the notes within the instrument and addresses the issue of representing </w:t>
+      </w:r>
+      <w:r>
+        <w:rPr>
+          <w:rFonts w:ascii="Corbel" w:hAnsi="Corbel"/>
+          <w:b/>
+          <w:bCs/>
+          <w:color w:val="000000" w:themeColor="text1"/>
+          <w:sz w:val="22"/>
+          <w:szCs w:val="22"/>
+          <w:lang w:val="en-GB"/>
+        </w:rPr>
+        <w:t>voicings</w:t>
+      </w:r>
+      <w:r>
+        <w:rPr>
+          <w:rFonts w:ascii="Corbel" w:hAnsi="Corbel"/>
+          <w:color w:val="000000" w:themeColor="text1"/>
+          <w:sz w:val="22"/>
+          <w:szCs w:val="22"/>
+          <w:lang w:val="en-GB"/>
+        </w:rPr>
+        <w:t>.</w:t>
+      </w:r>
+      <w:r>
+        <w:rPr>
+          <w:rFonts w:ascii="Corbel" w:hAnsi="Corbel"/>
+          <w:color w:val="000000" w:themeColor="text1"/>
+          <w:sz w:val="22"/>
+          <w:szCs w:val="22"/>
+          <w:lang w:val="en-GB"/>
+        </w:rPr>
+        <w:t xml:space="preserve"> </w:t>
+      </w:r>
+    </w:p>
+    <w:p>
+      <w:pPr>
+        <w:spacing w:line="360" w:lineRule="auto"/>
+        <w:jc w:val="both"/>
+        <w:rPr>
+          <w:rFonts w:ascii="Corbel" w:hAnsi="Corbel"/>
+          <w:color w:val="000000" w:themeColor="text1"/>
+          <w:sz w:val="22"/>
+          <w:szCs w:val="22"/>
+          <w:lang w:val="en-GB"/>
+        </w:rPr>
+      </w:pPr>
+    </w:p>
+    <w:p>
+      <w:pPr>
         <w:keepNext/>
         <w:spacing w:line="360" w:lineRule="auto"/>
+        <w:jc w:val="both"/>
+      </w:pPr>
+      <w:r>
+        <w:rPr>
+          <w:rFonts w:ascii="Corbel" w:hAnsi="Corbel"/>
+          <w:noProof/>
+          <w:color w:val="000000" w:themeColor="text1"/>
+          <w:sz w:val="22"/>
+          <w:szCs w:val="22"/>
+          <w:lang w:val="en-GB"/>
+        </w:rPr>
+        <w:drawing>
+          <wp:inline distT="0" distB="0" distL="0" distR="0" wp14:anchorId="1AD67056" wp14:editId="59A39882">
+            <wp:extent cx="6120130" cy="2410460"/>
+            <wp:effectExtent l="0" t="0" r="1270" b="2540"/>
+            <wp:docPr id="5" name="Picture 5" descr="Chart&#10;&#10;Description automatically generated"/>
+            <wp:cNvGraphicFramePr>
+              <a:graphicFrameLocks xmlns:a="http://schemas.openxmlformats.org/drawingml/2006/main" noChangeAspect="1"/>
+            </wp:cNvGraphicFramePr>
+            <a:graphic xmlns:a="http://schemas.openxmlformats.org/drawingml/2006/main">
+              <a:graphicData uri="http://schemas.openxmlformats.org/drawingml/2006/picture">
+                <pic:pic xmlns:pic="http://schemas.openxmlformats.org/drawingml/2006/picture">
+                  <pic:nvPicPr>
+                    <pic:cNvPr id="5" name="Picture 5" descr="Chart&#10;&#10;Description automatically generated"/>
+                    <pic:cNvPicPr/>
+                  </pic:nvPicPr>
+                  <pic:blipFill>
+                    <a:blip r:embed="rId12" cstate="print">
+                      <a:extLst>
+                        <a:ext uri="{28A0092B-C50C-407E-A947-70E740481C1C}">
+                          <a14:useLocalDpi xmlns:a14="http://schemas.microsoft.com/office/drawing/2010/main" val="0"/>
+                        </a:ext>
+                      </a:extLst>
+                    </a:blip>
+                    <a:stretch>
+                      <a:fillRect/>
+                    </a:stretch>
+                  </pic:blipFill>
+                  <pic:spPr>
+                    <a:xfrm>
+                      <a:off x="0" y="0"/>
+                      <a:ext cx="6120130" cy="2410460"/>
+                    </a:xfrm>
+                    <a:prstGeom prst="rect">
+                      <a:avLst/>
+                    </a:prstGeom>
+                  </pic:spPr>
+                </pic:pic>
+              </a:graphicData>
+            </a:graphic>
+          </wp:inline>
+        </w:drawing>
+      </w:r>
+    </w:p>
+    <w:p>
+      <w:pPr>
+        <w:pStyle w:val="Caption"/>
+        <w:jc w:val="center"/>
+        <w:rPr>
+          <w:rFonts w:ascii="Corbel" w:hAnsi="Corbel"/>
+          <w:color w:val="000000" w:themeColor="text1"/>
+          <w:sz w:val="22"/>
+          <w:szCs w:val="22"/>
+          <w:lang w:val="en-GB"/>
+        </w:rPr>
+      </w:pPr>
+      <w:r>
+        <w:rPr>
+          <w:rFonts w:ascii="Corbel" w:hAnsi="Corbel"/>
+          <w:sz w:val="22"/>
+          <w:szCs w:val="22"/>
+          <w:lang w:val="en-GB"/>
+        </w:rPr>
+        <w:t xml:space="preserve">Figure </w:t>
+      </w:r>
+      <w:r>
+        <w:rPr>
+          <w:rFonts w:ascii="Corbel" w:hAnsi="Corbel"/>
+          <w:sz w:val="22"/>
+          <w:szCs w:val="22"/>
+          <w:lang w:val="en-GB"/>
+        </w:rPr>
+        <w:fldChar w:fldCharType="begin"/>
+      </w:r>
+      <w:r>
+        <w:rPr>
+          <w:rFonts w:ascii="Corbel" w:hAnsi="Corbel"/>
+          <w:sz w:val="22"/>
+          <w:szCs w:val="22"/>
+          <w:lang w:val="en-GB"/>
+        </w:rPr>
+        <w:instrText xml:space="preserve"> SEQ Figure \* ARABIC </w:instrText>
+      </w:r>
+      <w:r>
+        <w:rPr>
+          <w:rFonts w:ascii="Corbel" w:hAnsi="Corbel"/>
+          <w:sz w:val="22"/>
+          <w:szCs w:val="22"/>
+          <w:lang w:val="en-GB"/>
+        </w:rPr>
+        <w:fldChar w:fldCharType="separate"/>
+      </w:r>
+      <w:r>
+        <w:rPr>
+          <w:rFonts w:ascii="Corbel" w:hAnsi="Corbel"/>
+          <w:noProof/>
+          <w:sz w:val="22"/>
+          <w:szCs w:val="22"/>
+          <w:lang w:val="en-GB"/>
+        </w:rPr>
+        <w:t>4</w:t>
+      </w:r>
+      <w:r>
+        <w:rPr>
+          <w:rFonts w:ascii="Corbel" w:hAnsi="Corbel"/>
+          <w:sz w:val="22"/>
+          <w:szCs w:val="22"/>
+          <w:lang w:val="en-GB"/>
+        </w:rPr>
+        <w:fldChar w:fldCharType="end"/>
+      </w:r>
+      <w:r>
+        <w:rPr>
+          <w:rFonts w:ascii="Corbel" w:hAnsi="Corbel"/>
+          <w:sz w:val="22"/>
+          <w:szCs w:val="22"/>
+          <w:lang w:val="en-GB"/>
+        </w:rPr>
+        <w:t xml:space="preserve"> - Pitch Class Profile</w:t>
+      </w:r>
+      <w:r>
+        <w:rPr>
+          <w:rFonts w:ascii="Corbel" w:hAnsi="Corbel"/>
+          <w:sz w:val="22"/>
+          <w:szCs w:val="22"/>
+          <w:lang w:val="en-GB"/>
+        </w:rPr>
+        <w:t xml:space="preserve"> representation of C chord</w:t>
+      </w:r>
+      <w:r>
+        <w:rPr>
+          <w:rStyle w:val="FootnoteReference"/>
+          <w:rFonts w:ascii="Corbel" w:hAnsi="Corbel"/>
+          <w:sz w:val="22"/>
+          <w:szCs w:val="22"/>
+          <w:lang w:val="en-GB"/>
+        </w:rPr>
+        <w:footnoteReference w:id="5"/>
+      </w:r>
+    </w:p>
+    <w:p>
+      <w:pPr>
+        <w:keepNext/>
+        <w:spacing w:line="360" w:lineRule="auto"/>
+        <w:jc w:val="both"/>
       </w:pPr>
       <w:r>
         <w:rPr>
@@ -7581,7 +9171,7 @@
                     <pic:cNvPicPr/>
                   </pic:nvPicPr>
                   <pic:blipFill rotWithShape="1">
-                    <a:blip r:embed="rId11">
+                    <a:blip r:embed="rId13">
                       <a:extLst>
                         <a:ext uri="{28A0092B-C50C-407E-A947-70E740481C1C}">
                           <a14:useLocalDpi xmlns:a14="http://schemas.microsoft.com/office/drawing/2010/main" val="0"/>
@@ -7630,24 +9220,32 @@
       <w:r>
         <w:rPr>
           <w:rFonts w:ascii="Corbel" w:hAnsi="Corbel"/>
+          <w:sz w:val="22"/>
+          <w:szCs w:val="22"/>
         </w:rPr>
         <w:t xml:space="preserve">Figure </w:t>
       </w:r>
       <w:r>
         <w:rPr>
           <w:rFonts w:ascii="Corbel" w:hAnsi="Corbel"/>
+          <w:sz w:val="22"/>
+          <w:szCs w:val="22"/>
         </w:rPr>
         <w:fldChar w:fldCharType="begin"/>
       </w:r>
       <w:r>
         <w:rPr>
           <w:rFonts w:ascii="Corbel" w:hAnsi="Corbel"/>
+          <w:sz w:val="22"/>
+          <w:szCs w:val="22"/>
         </w:rPr>
         <w:instrText xml:space="preserve"> SEQ Figure \* ARABIC </w:instrText>
       </w:r>
       <w:r>
         <w:rPr>
           <w:rFonts w:ascii="Corbel" w:hAnsi="Corbel"/>
+          <w:sz w:val="22"/>
+          <w:szCs w:val="22"/>
         </w:rPr>
         <w:fldChar w:fldCharType="separate"/>
       </w:r>
@@ -7655,18 +9253,24 @@
         <w:rPr>
           <w:rFonts w:ascii="Corbel" w:hAnsi="Corbel"/>
           <w:noProof/>
-        </w:rPr>
-        <w:t>3</w:t>
-      </w:r>
-      <w:r>
-        <w:rPr>
-          <w:rFonts w:ascii="Corbel" w:hAnsi="Corbel"/>
+          <w:sz w:val="22"/>
+          <w:szCs w:val="22"/>
+        </w:rPr>
+        <w:t>5</w:t>
+      </w:r>
+      <w:r>
+        <w:rPr>
+          <w:rFonts w:ascii="Corbel" w:hAnsi="Corbel"/>
+          <w:sz w:val="22"/>
+          <w:szCs w:val="22"/>
         </w:rPr>
         <w:fldChar w:fldCharType="end"/>
       </w:r>
       <w:r>
         <w:rPr>
           <w:rFonts w:ascii="Corbel" w:hAnsi="Corbel"/>
+          <w:sz w:val="22"/>
+          <w:szCs w:val="22"/>
           <w:lang w:val="en-US"/>
         </w:rPr>
         <w:t xml:space="preserve"> – 88-bin representation of a C chord with an alternate voicing</w:t>
@@ -7675,6 +9279,7 @@
     <w:p>
       <w:pPr>
         <w:spacing w:line="360" w:lineRule="auto"/>
+        <w:jc w:val="both"/>
         <w:rPr>
           <w:rFonts w:ascii="Corbel" w:hAnsi="Corbel"/>
           <w:color w:val="000000" w:themeColor="text1"/>
@@ -7691,7 +9296,7 @@
           <w:szCs w:val="22"/>
           <w:lang w:val="en-GB"/>
         </w:rPr>
-        <w:t xml:space="preserve">Insert two images here: one with the 12-bin and one of </w:t>
+        <w:t xml:space="preserve">Consider </w:t>
       </w:r>
       <w:r>
         <w:rPr>
@@ -7699,9 +9304,10 @@
           <w:color w:val="000000" w:themeColor="text1"/>
           <w:sz w:val="22"/>
           <w:szCs w:val="22"/>
-          <w:lang w:val="en-GB"/>
-        </w:rPr>
-        <w:t>my</w:t>
+          <w:highlight w:val="yellow"/>
+          <w:lang w:val="en-GB"/>
+        </w:rPr>
+        <w:t xml:space="preserve">Figure </w:t>
       </w:r>
       <w:r>
         <w:rPr>
@@ -7709,11 +9315,51 @@
           <w:color w:val="000000" w:themeColor="text1"/>
           <w:sz w:val="22"/>
           <w:szCs w:val="22"/>
+          <w:highlight w:val="yellow"/>
+          <w:lang w:val="en-GB"/>
+        </w:rPr>
+        <w:t xml:space="preserve">3 </w:t>
+      </w:r>
+      <w:r>
+        <w:rPr>
+          <w:rFonts w:ascii="Corbel" w:hAnsi="Corbel"/>
+          <w:color w:val="000000" w:themeColor="text1"/>
+          <w:sz w:val="22"/>
+          <w:szCs w:val="22"/>
+          <w:lang w:val="en-GB"/>
+        </w:rPr>
+        <w:t>above</w:t>
+      </w:r>
+      <w:r>
+        <w:rPr>
+          <w:rFonts w:ascii="Corbel" w:hAnsi="Corbel"/>
+          <w:color w:val="000000" w:themeColor="text1"/>
+          <w:sz w:val="22"/>
+          <w:szCs w:val="22"/>
+          <w:lang w:val="en-GB"/>
+        </w:rPr>
+        <w:t xml:space="preserve"> (Osmalskyj et al., 2012)</w:t>
+      </w:r>
+      <w:r>
+        <w:rPr>
+          <w:rFonts w:ascii="Corbel" w:hAnsi="Corbel"/>
+          <w:color w:val="000000" w:themeColor="text1"/>
+          <w:sz w:val="22"/>
+          <w:szCs w:val="22"/>
+          <w:lang w:val="en-GB"/>
+        </w:rPr>
+        <w:t>, it represents a C chord well, with well-defined peaks on the correct notes. However,</w:t>
+      </w:r>
+      <w:r>
+        <w:rPr>
+          <w:rFonts w:ascii="Corbel" w:hAnsi="Corbel"/>
+          <w:color w:val="000000" w:themeColor="text1"/>
+          <w:sz w:val="22"/>
+          <w:szCs w:val="22"/>
           <w:lang w:val="en-GB"/>
         </w:rPr>
         <w:t xml:space="preserve"> </w:t>
       </w:r>
-      <w:proofErr w:type="gramStart"/>
       <w:r>
         <w:rPr>
           <w:rFonts w:ascii="Corbel" w:hAnsi="Corbel"/>
@@ -7722,210 +9368,109 @@
           <w:szCs w:val="22"/>
           <w:lang w:val="en-GB"/>
         </w:rPr>
-        <w:t>model</w:t>
-      </w:r>
-      <w:proofErr w:type="gramEnd"/>
+        <w:t xml:space="preserve">in comparison to the representation in </w:t>
+      </w:r>
       <w:r>
         <w:rPr>
           <w:rFonts w:ascii="Corbel" w:hAnsi="Corbel"/>
           <w:color w:val="000000" w:themeColor="text1"/>
           <w:sz w:val="22"/>
           <w:szCs w:val="22"/>
-          <w:lang w:val="en-GB"/>
-        </w:rPr>
-        <w:t xml:space="preserve"> with 88 bins</w:t>
+          <w:highlight w:val="yellow"/>
+          <w:lang w:val="en-GB"/>
+        </w:rPr>
+        <w:t>Figure 4</w:t>
+      </w:r>
+      <w:r>
+        <w:rPr>
+          <w:rFonts w:ascii="Corbel" w:hAnsi="Corbel"/>
+          <w:color w:val="000000" w:themeColor="text1"/>
+          <w:sz w:val="22"/>
+          <w:szCs w:val="22"/>
+          <w:lang w:val="en-GB"/>
+        </w:rPr>
+        <w:t>, it loses significant information about the location of such notes</w:t>
+      </w:r>
+      <w:r>
+        <w:rPr>
+          <w:rFonts w:ascii="Corbel" w:hAnsi="Corbel"/>
+          <w:color w:val="000000" w:themeColor="text1"/>
+          <w:sz w:val="22"/>
+          <w:szCs w:val="22"/>
+          <w:lang w:val="en-GB"/>
+        </w:rPr>
+        <w:t xml:space="preserve"> (C3, for example)</w:t>
+      </w:r>
+      <w:r>
+        <w:rPr>
+          <w:rFonts w:ascii="Corbel" w:hAnsi="Corbel"/>
+          <w:color w:val="000000" w:themeColor="text1"/>
+          <w:sz w:val="22"/>
+          <w:szCs w:val="22"/>
+          <w:lang w:val="en-GB"/>
+        </w:rPr>
+        <w:t xml:space="preserve">. The peaks at notes 28, 56, and 59 provide a clearer view of what the instrument is playing, without loss of clarity. Arguably, the first representation is a naïve way </w:t>
+      </w:r>
+      <w:r>
+        <w:rPr>
+          <w:rFonts w:ascii="Corbel" w:hAnsi="Corbel"/>
+          <w:color w:val="000000" w:themeColor="text1"/>
+          <w:sz w:val="22"/>
+          <w:szCs w:val="22"/>
+          <w:lang w:val="en-GB"/>
+        </w:rPr>
+        <w:t>for classifying chords as it omits important information for the end user, therefore this report is focused on the second method.</w:t>
       </w:r>
     </w:p>
     <w:p>
       <w:pPr>
         <w:spacing w:line="360" w:lineRule="auto"/>
-        <w:rPr>
-          <w:rFonts w:ascii="Corbel" w:hAnsi="Corbel"/>
-          <w:color w:val="000000" w:themeColor="text1"/>
-          <w:sz w:val="22"/>
-          <w:szCs w:val="22"/>
-          <w:lang w:val="en-GB"/>
+        <w:jc w:val="both"/>
+        <w:rPr>
+          <w:rFonts w:ascii="Corbel" w:hAnsi="Corbel"/>
+          <w:sz w:val="22"/>
+          <w:szCs w:val="22"/>
+          <w:lang w:val="en-GB" w:eastAsia="en-US"/>
         </w:rPr>
       </w:pPr>
     </w:p>
     <w:p>
       <w:pPr>
         <w:spacing w:line="360" w:lineRule="auto"/>
-        <w:rPr>
-          <w:rFonts w:ascii="Corbel" w:hAnsi="Corbel"/>
-          <w:sz w:val="22"/>
-          <w:szCs w:val="22"/>
-          <w:lang w:val="en-GB" w:eastAsia="en-US"/>
-        </w:rPr>
-      </w:pPr>
-      <w:r>
-        <w:rPr>
-          <w:rFonts w:ascii="Corbel" w:hAnsi="Corbel"/>
-          <w:color w:val="000000" w:themeColor="text1"/>
-          <w:sz w:val="22"/>
-          <w:szCs w:val="22"/>
-          <w:lang w:val="en-GB"/>
-        </w:rPr>
-        <w:t>Inspired by the Cochlea in the human ear, this report chose to maintain the logarithm scale</w:t>
-      </w:r>
-      <w:r>
-        <w:rPr>
-          <w:rFonts w:ascii="Corbel" w:hAnsi="Corbel"/>
-          <w:color w:val="000000" w:themeColor="text1"/>
-          <w:sz w:val="22"/>
-          <w:szCs w:val="22"/>
-          <w:lang w:val="en-GB"/>
-        </w:rPr>
-        <w:t xml:space="preserve"> format, but adapt it to range of a piano, namely </w:t>
-      </w:r>
-      <w:r>
-        <w:rPr>
-          <w:rFonts w:ascii="Corbel" w:hAnsi="Corbel"/>
-          <w:color w:val="000000" w:themeColor="text1"/>
-          <w:sz w:val="22"/>
-          <w:szCs w:val="22"/>
-          <w:lang w:val="en-GB"/>
-        </w:rPr>
-        <w:t>with 88 bins ranging from</w:t>
-      </w:r>
-      <w:r>
-        <w:rPr>
-          <w:rFonts w:ascii="Corbel" w:hAnsi="Corbel"/>
-          <w:color w:val="000000" w:themeColor="text1"/>
-          <w:sz w:val="22"/>
-          <w:szCs w:val="22"/>
-          <w:lang w:val="en-GB"/>
-        </w:rPr>
-        <w:t xml:space="preserve"> 27.5Hz to 4186Hz</w:t>
-      </w:r>
-      <w:r>
-        <w:rPr>
-          <w:rFonts w:ascii="Corbel" w:hAnsi="Corbel"/>
-          <w:color w:val="000000" w:themeColor="text1"/>
-          <w:sz w:val="22"/>
-          <w:szCs w:val="22"/>
-          <w:lang w:val="en-GB"/>
-        </w:rPr>
-        <w:t>, one for each note of the piano.</w:t>
-      </w:r>
-      <w:r>
-        <w:rPr>
-          <w:rFonts w:ascii="Corbel" w:hAnsi="Corbel"/>
-          <w:color w:val="000000" w:themeColor="text1"/>
-          <w:sz w:val="22"/>
-          <w:szCs w:val="22"/>
-          <w:lang w:val="en-GB"/>
-        </w:rPr>
-        <w:t xml:space="preserve"> This allows for a representation of the position of the notes within the </w:t>
-      </w:r>
-      <w:r>
-        <w:rPr>
-          <w:rFonts w:ascii="Corbel" w:hAnsi="Corbel"/>
-          <w:color w:val="000000" w:themeColor="text1"/>
-          <w:sz w:val="22"/>
-          <w:szCs w:val="22"/>
-          <w:lang w:val="en-GB"/>
-        </w:rPr>
-        <w:t>instrument and</w:t>
-      </w:r>
-      <w:r>
-        <w:rPr>
-          <w:rFonts w:ascii="Corbel" w:hAnsi="Corbel"/>
-          <w:color w:val="000000" w:themeColor="text1"/>
-          <w:sz w:val="22"/>
-          <w:szCs w:val="22"/>
-          <w:lang w:val="en-GB"/>
-        </w:rPr>
-        <w:t xml:space="preserve"> addresses </w:t>
-      </w:r>
-      <w:r>
-        <w:rPr>
-          <w:rFonts w:ascii="Corbel" w:hAnsi="Corbel"/>
-          <w:color w:val="000000" w:themeColor="text1"/>
-          <w:sz w:val="22"/>
-          <w:szCs w:val="22"/>
-          <w:lang w:val="en-GB"/>
-        </w:rPr>
-        <w:t xml:space="preserve">the issue of representing </w:t>
-      </w:r>
-      <w:r>
-        <w:rPr>
-          <w:rFonts w:ascii="Corbel" w:hAnsi="Corbel"/>
-          <w:b/>
-          <w:bCs/>
-          <w:color w:val="000000" w:themeColor="text1"/>
-          <w:sz w:val="22"/>
-          <w:szCs w:val="22"/>
-          <w:lang w:val="en-GB"/>
-        </w:rPr>
-        <w:t>voicings</w:t>
-      </w:r>
-      <w:r>
-        <w:rPr>
-          <w:rFonts w:ascii="Corbel" w:hAnsi="Corbel"/>
-          <w:color w:val="000000" w:themeColor="text1"/>
-          <w:sz w:val="22"/>
-          <w:szCs w:val="22"/>
-          <w:lang w:val="en-GB"/>
-        </w:rPr>
-        <w:t>.</w:t>
-      </w:r>
-      <w:r>
-        <w:rPr>
-          <w:rFonts w:ascii="Corbel" w:hAnsi="Corbel"/>
-          <w:color w:val="000000" w:themeColor="text1"/>
-          <w:sz w:val="22"/>
-          <w:szCs w:val="22"/>
-          <w:lang w:val="en-GB"/>
-        </w:rPr>
-        <w:t xml:space="preserve"> </w:t>
+        <w:jc w:val="both"/>
+        <w:rPr>
+          <w:rFonts w:ascii="Corbel" w:hAnsi="Corbel"/>
+          <w:sz w:val="22"/>
+          <w:szCs w:val="22"/>
+          <w:lang w:val="en-GB" w:eastAsia="en-US"/>
+        </w:rPr>
+      </w:pPr>
+      <w:r>
+        <w:rPr>
+          <w:rFonts w:ascii="Corbel" w:hAnsi="Corbel"/>
+          <w:sz w:val="22"/>
+          <w:szCs w:val="22"/>
+          <w:lang w:val="en-GB" w:eastAsia="en-US"/>
+        </w:rPr>
+        <w:t xml:space="preserve">only recently have machine learning methods (rather than relying on signal processing techniques and pattern matching), began to be used. </w:t>
       </w:r>
     </w:p>
     <w:p>
       <w:pPr>
         <w:spacing w:line="360" w:lineRule="auto"/>
-        <w:rPr>
-          <w:rFonts w:ascii="Corbel" w:hAnsi="Corbel"/>
-          <w:sz w:val="22"/>
-          <w:szCs w:val="22"/>
-          <w:lang w:val="en-GB" w:eastAsia="en-US"/>
+        <w:jc w:val="both"/>
+        <w:rPr>
+          <w:rFonts w:ascii="Corbel" w:hAnsi="Corbel"/>
+          <w:sz w:val="22"/>
+          <w:szCs w:val="22"/>
+          <w:lang w:val="en-GB"/>
         </w:rPr>
       </w:pPr>
     </w:p>
     <w:p>
       <w:pPr>
         <w:spacing w:line="360" w:lineRule="auto"/>
-        <w:rPr>
-          <w:rFonts w:ascii="Corbel" w:hAnsi="Corbel"/>
-          <w:sz w:val="22"/>
-          <w:szCs w:val="22"/>
-          <w:lang w:val="en-GB" w:eastAsia="en-US"/>
-        </w:rPr>
-      </w:pPr>
-      <w:r>
-        <w:rPr>
-          <w:rFonts w:ascii="Corbel" w:hAnsi="Corbel"/>
-          <w:sz w:val="22"/>
-          <w:szCs w:val="22"/>
-          <w:lang w:val="en-GB" w:eastAsia="en-US"/>
-        </w:rPr>
-        <w:t xml:space="preserve">only recently have machine learning methods (rather than relying on signal processing techniques and pattern matching), began to be used. </w:t>
-      </w:r>
-    </w:p>
-    <w:p>
-      <w:pPr>
-        <w:spacing w:line="360" w:lineRule="auto"/>
-        <w:rPr>
-          <w:rFonts w:ascii="Corbel" w:hAnsi="Corbel"/>
-          <w:sz w:val="22"/>
-          <w:szCs w:val="22"/>
-          <w:lang w:val="en-GB"/>
-        </w:rPr>
-      </w:pPr>
-    </w:p>
-    <w:p>
-      <w:pPr>
-        <w:spacing w:line="360" w:lineRule="auto"/>
+        <w:jc w:val="both"/>
         <w:rPr>
           <w:rFonts w:ascii="Corbel" w:hAnsi="Corbel"/>
           <w:lang w:val="en-GB"/>
@@ -7936,6 +9481,7 @@
       <w:pPr>
         <w:pStyle w:val="Heading1"/>
         <w:spacing w:line="360" w:lineRule="auto"/>
+        <w:jc w:val="both"/>
         <w:rPr>
           <w:rStyle w:val="Strong"/>
           <w:rFonts w:ascii="Corbel" w:hAnsi="Corbel" w:cs="Open Sans"/>
@@ -7964,6 +9510,7 @@
         <w:autoSpaceDE w:val="0"/>
         <w:autoSpaceDN w:val="0"/>
         <w:adjustRightInd w:val="0"/>
+        <w:jc w:val="both"/>
         <w:rPr>
           <w:rFonts w:ascii="AppleSystemUIFont" w:eastAsiaTheme="minorHAnsi" w:hAnsi="AppleSystemUIFont" w:cs="AppleSystemUIFont"/>
           <w:lang w:val="en-GB" w:eastAsia="en-US"/>
@@ -7982,6 +9529,7 @@
         <w:autoSpaceDE w:val="0"/>
         <w:autoSpaceDN w:val="0"/>
         <w:adjustRightInd w:val="0"/>
+        <w:jc w:val="both"/>
         <w:rPr>
           <w:rFonts w:ascii="AppleSystemUIFont" w:eastAsiaTheme="minorHAnsi" w:hAnsi="AppleSystemUIFont" w:cs="AppleSystemUIFont"/>
           <w:lang w:val="en-GB" w:eastAsia="en-US"/>
@@ -8016,6 +9564,7 @@
         <w:autoSpaceDE w:val="0"/>
         <w:autoSpaceDN w:val="0"/>
         <w:adjustRightInd w:val="0"/>
+        <w:jc w:val="both"/>
         <w:rPr>
           <w:rFonts w:ascii="AppleSystemUIFont" w:eastAsiaTheme="minorHAnsi" w:hAnsi="AppleSystemUIFont" w:cs="AppleSystemUIFont"/>
           <w:lang w:val="en-GB" w:eastAsia="en-US"/>
@@ -8032,6 +9581,7 @@
     <w:p>
       <w:pPr>
         <w:pStyle w:val="Heading2"/>
+        <w:jc w:val="both"/>
         <w:rPr>
           <w:rFonts w:cs="Open Sans"/>
           <w:color w:val="555555"/>
@@ -8060,6 +9610,7 @@
     <w:p>
       <w:pPr>
         <w:pStyle w:val="Heading3"/>
+        <w:jc w:val="both"/>
         <w:rPr>
           <w:rFonts w:ascii="Corbel" w:hAnsi="Corbel" w:cs="Open Sans"/>
           <w:color w:val="555555"/>
@@ -8076,6 +9627,7 @@
     <w:p>
       <w:pPr>
         <w:spacing w:line="360" w:lineRule="auto"/>
+        <w:jc w:val="both"/>
         <w:rPr>
           <w:rFonts w:ascii="Corbel" w:hAnsi="Corbel" w:cs="Open Sans"/>
           <w:color w:val="555555"/>
@@ -8089,6 +9641,7 @@
       <w:pPr>
         <w:pStyle w:val="Heading2"/>
         <w:spacing w:line="360" w:lineRule="auto"/>
+        <w:jc w:val="both"/>
         <w:rPr>
           <w:rFonts w:ascii="Corbel" w:hAnsi="Corbel"/>
           <w:sz w:val="24"/>
@@ -8109,6 +9662,7 @@
     <w:p>
       <w:pPr>
         <w:spacing w:line="360" w:lineRule="auto"/>
+        <w:jc w:val="both"/>
         <w:rPr>
           <w:rFonts w:ascii="Corbel" w:hAnsi="Corbel"/>
           <w:lang w:val="en-GB" w:eastAsia="en-US"/>
@@ -8119,6 +9673,7 @@
       <w:pPr>
         <w:pStyle w:val="Heading2"/>
         <w:spacing w:line="360" w:lineRule="auto"/>
+        <w:jc w:val="both"/>
         <w:rPr>
           <w:rFonts w:ascii="Corbel" w:hAnsi="Corbel"/>
           <w:sz w:val="24"/>
@@ -8139,6 +9694,7 @@
     <w:p>
       <w:pPr>
         <w:spacing w:line="360" w:lineRule="auto"/>
+        <w:jc w:val="both"/>
         <w:rPr>
           <w:rFonts w:ascii="Corbel" w:hAnsi="Corbel"/>
           <w:lang w:val="en-GB" w:eastAsia="en-US"/>
@@ -8148,6 +9704,7 @@
     <w:p>
       <w:pPr>
         <w:spacing w:line="360" w:lineRule="auto"/>
+        <w:jc w:val="both"/>
         <w:rPr>
           <w:rFonts w:ascii="Corbel" w:hAnsi="Corbel"/>
           <w:lang w:val="en-GB"/>
@@ -8167,6 +9724,7 @@
     <w:p>
       <w:pPr>
         <w:spacing w:line="360" w:lineRule="auto"/>
+        <w:jc w:val="both"/>
         <w:rPr>
           <w:rFonts w:ascii="Corbel" w:hAnsi="Corbel"/>
           <w:lang w:val="en-GB"/>
@@ -8177,6 +9735,7 @@
       <w:pPr>
         <w:pStyle w:val="Heading1"/>
         <w:spacing w:line="360" w:lineRule="auto"/>
+        <w:jc w:val="both"/>
         <w:rPr>
           <w:rStyle w:val="Strong"/>
           <w:rFonts w:ascii="Corbel" w:hAnsi="Corbel" w:cs="Open Sans"/>
@@ -8203,6 +9762,7 @@
     <w:p>
       <w:pPr>
         <w:spacing w:line="360" w:lineRule="auto"/>
+        <w:jc w:val="both"/>
         <w:rPr>
           <w:rFonts w:ascii="Corbel" w:hAnsi="Corbel"/>
           <w:lang w:val="en-GB"/>
@@ -8524,7 +10084,7 @@
         </w:rPr>
         <w:t xml:space="preserve">. Available at: </w:t>
       </w:r>
-      <w:hyperlink r:id="rId12" w:history="1">
+      <w:hyperlink r:id="rId14" w:history="1">
         <w:r>
           <w:rPr>
             <w:rStyle w:val="Hyperlink"/>
@@ -8847,9 +10407,9 @@
       </w:pPr>
     </w:p>
     <w:sectPr>
-      <w:footerReference w:type="even" r:id="rId13"/>
-      <w:footerReference w:type="default" r:id="rId14"/>
-      <w:headerReference w:type="first" r:id="rId15"/>
+      <w:footerReference w:type="even" r:id="rId15"/>
+      <w:footerReference w:type="default" r:id="rId16"/>
+      <w:headerReference w:type="first" r:id="rId17"/>
       <w:pgSz w:w="11906" w:h="16838"/>
       <w:pgMar w:top="1134" w:right="1134" w:bottom="1134" w:left="1134" w:header="708" w:footer="708" w:gutter="0"/>
       <w:cols w:space="708"/>
@@ -9066,8 +10626,73 @@
       <w:pPr>
         <w:pStyle w:val="FootnoteText"/>
         <w:rPr>
-          <w:rFonts w:ascii="Corbel" w:hAnsi="Corbel"/>
-          <w:lang w:val="en-GB"/>
+          <w:lang w:val="pt-PT"/>
+        </w:rPr>
+      </w:pPr>
+      <w:r>
+        <w:rPr>
+          <w:rStyle w:val="FootnoteReference"/>
+        </w:rPr>
+        <w:footnoteRef/>
+      </w:r>
+      <w:r>
+        <w:t xml:space="preserve"> </w:t>
+      </w:r>
+      <w:r>
+        <w:rPr>
+          <w:lang w:val="pt-PT"/>
+        </w:rPr>
+        <w:t>Simeone, (2022)</w:t>
+      </w:r>
+    </w:p>
+  </w:footnote>
+  <w:footnote w:id="3">
+    <w:p>
+      <w:pPr>
+        <w:pStyle w:val="FootnoteText"/>
+        <w:rPr>
+          <w:rFonts w:ascii="Corbel" w:hAnsi="Corbel"/>
+          <w:lang w:val="pt-PT"/>
+        </w:rPr>
+      </w:pPr>
+      <w:r>
+        <w:rPr>
+          <w:rStyle w:val="FootnoteReference"/>
+          <w:rFonts w:ascii="Corbel" w:hAnsi="Corbel"/>
+        </w:rPr>
+        <w:footnoteRef/>
+      </w:r>
+      <w:r>
+        <w:rPr>
+          <w:rFonts w:ascii="Corbel" w:hAnsi="Corbel"/>
+        </w:rPr>
+        <w:t xml:space="preserve"> </w:t>
+      </w:r>
+      <w:proofErr w:type="spellStart"/>
+      <w:r>
+        <w:rPr>
+          <w:rFonts w:ascii="Corbel" w:hAnsi="Corbel"/>
+          <w:lang w:val="pt-PT"/>
+        </w:rPr>
+        <w:t>Rajendran</w:t>
+      </w:r>
+      <w:proofErr w:type="spellEnd"/>
+      <w:r>
+        <w:rPr>
+          <w:rFonts w:ascii="Corbel" w:hAnsi="Corbel"/>
+          <w:lang w:val="pt-PT"/>
+        </w:rPr>
+        <w:t>, 2021</w:t>
+      </w:r>
+    </w:p>
+  </w:footnote>
+  <w:footnote w:id="4">
+    <w:p>
+      <w:pPr>
+        <w:pStyle w:val="FootnoteText"/>
+        <w:rPr>
+          <w:rFonts w:ascii="Corbel" w:hAnsi="Corbel"/>
+          <w:lang w:val="pt-PT"/>
         </w:rPr>
       </w:pPr>
       <w:r>
@@ -9095,9 +10720,40 @@
       <w:r>
         <w:rPr>
           <w:rFonts w:ascii="Corbel" w:hAnsi="Corbel"/>
-          <w:lang w:val="en-GB"/>
+          <w:lang w:val="pt-PT"/>
         </w:rPr>
         <w:t xml:space="preserve"> </w:t>
+      </w:r>
+    </w:p>
+  </w:footnote>
+  <w:footnote w:id="5">
+    <w:p>
+      <w:pPr>
+        <w:pStyle w:val="FootnoteText"/>
+        <w:rPr>
+          <w:lang w:val="en-US"/>
+        </w:rPr>
+      </w:pPr>
+      <w:r>
+        <w:rPr>
+          <w:rStyle w:val="FootnoteReference"/>
+        </w:rPr>
+        <w:footnoteRef/>
+      </w:r>
+      <w:r>
+        <w:t xml:space="preserve"> </w:t>
+      </w:r>
+      <w:r>
+        <w:t>Osmalskyj</w:t>
+      </w:r>
+      <w:r>
+        <w:rPr>
+          <w:lang w:val="en-US"/>
+        </w:rPr>
+        <w:t xml:space="preserve"> et al</w:t>
+      </w:r>
+      <w:r>
+        <w:t>. (2012). Neural networks for musical chords recognition.</w:t>
       </w:r>
     </w:p>
   </w:footnote>

</xml_diff>